<commit_message>
In maatregel M01 "Het project levert in elke fase vastgestelde producten en informatie op" verduidelijkt dat de aparte detailtestplannen die onder verantwoordelijkheid van het project door een derde partij worden uitgevoerd doorgaans de vorm hebben van een offerteaanvraag gemaakt door ICTU en een offerte met plan van aanpak gemaakt door de leverancier.
Closes #953.
</commit_message>
<xml_diff>
--- a/docs/wip/ICTU-Kwaliteitsaanpak.docx
+++ b/docs/wip/ICTU-Kwaliteitsaanpak.docx
@@ -50,7 +50,7 @@
     </w:p>
     <w:p>
       <w:r>
-        <w:t>Versie wip, 02-08-2024</w:t>
+        <w:t>Versie wip, 22-10-2024</w:t>
       </w:r>
     </w:p>
     <w:p>
@@ -2598,7 +2598,7 @@
     </w:p>
     <w:p>
       <w:r>
-        <w:t>De opdrachtgevende organisatie is verantwoordelijk voor het mastertestplan. Het project maakt een detailtestplan voor de testsoorten die tijdens de realisatiefase door het project worden uitgevoerd. Voor testen die onder verantwoordelijkheid van het project door een derde partij worden uitgevoerd, denk aan penetratietesten en evaluaties van gebruikskwaliteit, worden aparte detailtestplannen gemaakt.</w:t>
+        <w:t>De opdrachtgevende organisatie is verantwoordelijk voor het mastertestplan. Het project maakt een detailtestplan voor de testsoorten die tijdens de realisatiefase door het project worden uitgevoerd. Voor testen die onder verantwoordelijkheid van het project door een derde partij worden uitgevoerd, denk aan penetratietesten en evaluaties van gebruikskwaliteit, worden aparte detailtestplannen gemaakt. Deze hebben doorgaans de vorm van een offerteaanvraag gemaakt door ICTU en een offerte met plan van aanpak gemaakt door de leverancier.</w:t>
       </w:r>
     </w:p>
     <w:p>

</xml_diff>

<commit_message>
In M01 "Het project levert in elke fase vastgestelde producten en informatie op" de ontbrekende link naar het template Mastertestplan toegevoegd.
Fixes #948.
</commit_message>
<xml_diff>
--- a/docs/wip/ICTU-Kwaliteitsaanpak.docx
+++ b/docs/wip/ICTU-Kwaliteitsaanpak.docx
@@ -50,7 +50,7 @@
     </w:p>
     <w:p>
       <w:r>
-        <w:t>Versie wip, 22-10-2024</w:t>
+        <w:t>Versie wip, 08-11-2024</w:t>
       </w:r>
     </w:p>
     <w:p>
@@ -2623,6 +2623,25 @@
           <w:rPr>
             <w:rStyle w:val="Hyperlink"/>
           </w:rPr>
+          <w:t>Template mastertestplan</w:t>
+        </w:r>
+      </w:hyperlink>
+      <w:r>
+        <w:t>.</w:t>
+      </w:r>
+    </w:p>
+    <w:p>
+      <w:pPr>
+        <w:pStyle w:val="Lijstopsomteken1"/>
+        <w:numPr>
+          <w:ilvl w:val="0"/>
+        </w:numPr>
+      </w:pPr>
+      <w:hyperlink r:id="rId31">
+        <w:r>
+          <w:rPr>
+            <w:rStyle w:val="Hyperlink"/>
+          </w:rPr>
           <w:t>Template detailtestplan softwarerealisatie</w:t>
         </w:r>
       </w:hyperlink>
@@ -2688,7 +2707,7 @@
           <w:ilvl w:val="0"/>
         </w:numPr>
       </w:pPr>
-      <w:hyperlink r:id="rId31">
+      <w:hyperlink r:id="rId32">
         <w:r>
           <w:rPr>
             <w:rStyle w:val="Hyperlink"/>
@@ -2813,7 +2832,7 @@
                     <pic:cNvPicPr/>
                   </pic:nvPicPr>
                   <pic:blipFill>
-                    <a:blip r:embed="rId32"/>
+                    <a:blip r:embed="rId33"/>
                     <a:stretch>
                       <a:fillRect/>
                     </a:stretch>
@@ -4668,7 +4687,7 @@
       <w:r>
         <w:t xml:space="preserve">De self-assessment is een intern product, maar kan gedeeld worden met opdrachtgevende organisatie en andere betrokken partijen. Voor het uitvoeren en vastleggen van de self-assessment stelt ICTU een </w:t>
       </w:r>
-      <w:hyperlink r:id="rId33">
+      <w:hyperlink r:id="rId34">
         <w:r>
           <w:rPr>
             <w:rStyle w:val="Hyperlink"/>
@@ -5192,7 +5211,7 @@
       <w:r>
         <w:t>De voorkeur voor open source tools is conform de rationale uit NORA (Nederlandse Overheid Referentiearchitectuur) voor het gebruik van open source tools, zoals beschreven in NORA v3.0 drijfveer "</w:t>
       </w:r>
-      <w:hyperlink r:id="rId34">
+      <w:hyperlink r:id="rId35">
         <w:r>
           <w:rPr>
             <w:rStyle w:val="Hyperlink"/>
@@ -5203,7 +5222,7 @@
       <w:r>
         <w:t>". De voorkeur voor het open source beschikbaar stellen van eigen ontwikkelde tools is conform de "</w:t>
       </w:r>
-      <w:hyperlink r:id="rId35">
+      <w:hyperlink r:id="rId36">
         <w:r>
           <w:rPr>
             <w:rStyle w:val="Hyperlink"/>
@@ -8328,7 +8347,7 @@
             <w:pPr>
               <w:jc w:val="left"/>
             </w:pPr>
-            <w:hyperlink r:id="rId36">
+            <w:hyperlink r:id="rId37">
               <w:r>
                 <w:rPr>
                   <w:rStyle w:val="Hyperlink"/>
@@ -8361,7 +8380,7 @@
             <w:pPr>
               <w:jc w:val="left"/>
             </w:pPr>
-            <w:hyperlink r:id="rId37">
+            <w:hyperlink r:id="rId38">
               <w:r>
                 <w:rPr>
                   <w:rStyle w:val="Hyperlink"/>
@@ -8394,7 +8413,7 @@
             <w:pPr>
               <w:jc w:val="left"/>
             </w:pPr>
-            <w:hyperlink r:id="rId38">
+            <w:hyperlink r:id="rId39">
               <w:r>
                 <w:rPr>
                   <w:rStyle w:val="Hyperlink"/>
@@ -8427,7 +8446,7 @@
             <w:pPr>
               <w:jc w:val="left"/>
             </w:pPr>
-            <w:hyperlink r:id="rId39">
+            <w:hyperlink r:id="rId40">
               <w:r>
                 <w:rPr>
                   <w:rStyle w:val="Hyperlink"/>
@@ -8460,7 +8479,7 @@
             <w:pPr>
               <w:jc w:val="left"/>
             </w:pPr>
-            <w:hyperlink r:id="rId40">
+            <w:hyperlink r:id="rId41">
               <w:r>
                 <w:rPr>
                   <w:rStyle w:val="Hyperlink"/>
@@ -8493,7 +8512,7 @@
             <w:pPr>
               <w:jc w:val="left"/>
             </w:pPr>
-            <w:hyperlink r:id="rId41">
+            <w:hyperlink r:id="rId42">
               <w:r>
                 <w:rPr>
                   <w:rStyle w:val="Hyperlink"/>
@@ -8526,7 +8545,7 @@
             <w:pPr>
               <w:jc w:val="left"/>
             </w:pPr>
-            <w:hyperlink r:id="rId42">
+            <w:hyperlink r:id="rId43">
               <w:r>
                 <w:rPr>
                   <w:rStyle w:val="Hyperlink"/>
@@ -8559,7 +8578,7 @@
             <w:pPr>
               <w:jc w:val="left"/>
             </w:pPr>
-            <w:hyperlink r:id="rId43">
+            <w:hyperlink r:id="rId44">
               <w:r>
                 <w:rPr>
                   <w:rStyle w:val="Hyperlink"/>
@@ -8592,7 +8611,7 @@
             <w:pPr>
               <w:jc w:val="left"/>
             </w:pPr>
-            <w:hyperlink r:id="rId44">
+            <w:hyperlink r:id="rId45">
               <w:r>
                 <w:rPr>
                   <w:rStyle w:val="Hyperlink"/>
@@ -8625,7 +8644,7 @@
             <w:pPr>
               <w:jc w:val="left"/>
             </w:pPr>
-            <w:hyperlink r:id="rId45">
+            <w:hyperlink r:id="rId46">
               <w:r>
                 <w:rPr>
                   <w:rStyle w:val="Hyperlink"/>
@@ -8658,7 +8677,7 @@
             <w:pPr>
               <w:jc w:val="left"/>
             </w:pPr>
-            <w:hyperlink r:id="rId46">
+            <w:hyperlink r:id="rId47">
               <w:r>
                 <w:rPr>
                   <w:rStyle w:val="Hyperlink"/>
@@ -8691,7 +8710,7 @@
             <w:pPr>
               <w:jc w:val="left"/>
             </w:pPr>
-            <w:hyperlink r:id="rId47">
+            <w:hyperlink r:id="rId48">
               <w:r>
                 <w:rPr>
                   <w:rStyle w:val="Hyperlink"/>
@@ -8724,7 +8743,7 @@
             <w:pPr>
               <w:jc w:val="left"/>
             </w:pPr>
-            <w:hyperlink r:id="rId48">
+            <w:hyperlink r:id="rId49">
               <w:r>
                 <w:rPr>
                   <w:rStyle w:val="Hyperlink"/>
@@ -8757,7 +8776,7 @@
             <w:pPr>
               <w:jc w:val="left"/>
             </w:pPr>
-            <w:hyperlink r:id="rId49">
+            <w:hyperlink r:id="rId50">
               <w:r>
                 <w:rPr>
                   <w:rStyle w:val="Hyperlink"/>
@@ -8790,7 +8809,7 @@
             <w:pPr>
               <w:jc w:val="left"/>
             </w:pPr>
-            <w:hyperlink r:id="rId50">
+            <w:hyperlink r:id="rId51">
               <w:r>
                 <w:rPr>
                   <w:rStyle w:val="Hyperlink"/>

</xml_diff>

<commit_message>
Voeg template voor voortgang voorfase producten toe.
Closes #760.
</commit_message>
<xml_diff>
--- a/docs/wip/ICTU-Kwaliteitsaanpak.docx
+++ b/docs/wip/ICTU-Kwaliteitsaanpak.docx
@@ -50,7 +50,7 @@
     </w:p>
     <w:p>
       <w:r>
-        <w:t>Versie wip, 06-12-2024</w:t>
+        <w:t>Versie wip, 16-12-2024</w:t>
       </w:r>
     </w:p>
     <w:p>
@@ -565,7 +565,7 @@
         <w:pStyle w:val="Maatregel"/>
       </w:pPr>
       <w:r>
-        <w:t>Voor een goede uitvoering van het project is specifieke informatie nodig. De opdrachtgevende organisatie zorgt dat het project bij de start van de voorfase inzicht heeft in de informatie die typisch wordt vastgelegd in een projectstartarchitectuur, business impact analysis en privacy impact assessment. Waar nodig werkt de opdrachtgevende organisatie de informatie bij tijdens de voorfase en realisatiefase.</w:t>
+        <w:t>Voor een goede uitvoering van het project is specifieke informatie nodig. De opdrachtgevende organisatie zorgt dat het project bij de start van de voorfase inzicht heeft in de informatie die typisch wordt vastgelegd in een projectstartarchitectuur, business impact analyse en privacy impact assessment. Waar nodig werkt de opdrachtgevende organisatie de informatie bij tijdens de voorfase en realisatiefase.</w:t>
       </w:r>
     </w:p>
     <w:p>
@@ -594,7 +594,7 @@
         </w:numPr>
       </w:pPr>
       <w:r>
-        <w:t>Business impact analysis,</w:t>
+        <w:t>Business impact analyse,</w:t>
       </w:r>
     </w:p>
     <w:p>
@@ -758,12 +758,12 @@
         <w:pStyle w:val="Kop3"/>
       </w:pPr>
       <w:r>
-        <w:t>Business impact analysis</w:t>
-      </w:r>
-    </w:p>
-    <w:p>
-      <w:r>
-        <w:t>In een business impact analysis (BIA) legt de opdrachtgevende organisatie vast hoe belangrijk informatiebeveiliging is voor de eigen bedrijfsvoering/processen. Naast de gevoeligheid voor incidenten komt hierin ook de 'risk appetite' van de organisatie tot uiting: de risico’s die een organisatie bereid is te accepteren. Alleen de opdrachtgevende organisatie zelf kan hierover een uitspraak doen.</w:t>
+        <w:t>Business impact analyse</w:t>
+      </w:r>
+    </w:p>
+    <w:p>
+      <w:r>
+        <w:t>In een business impact analyse (BIA) legt de opdrachtgevende organisatie vast hoe belangrijk informatiebeveiliging is voor de eigen bedrijfsvoering/processen. Naast de gevoeligheid voor incidenten komt hierin ook de 'risk appetite' van de organisatie tot uiting: de risico’s die een organisatie bereid is te accepteren. Alleen de opdrachtgevende organisatie zelf kan hierover een uitspraak doen.</w:t>
       </w:r>
     </w:p>
     <w:p>
@@ -1027,7 +1027,7 @@
               <w:jc w:val="left"/>
             </w:pPr>
             <w:r>
-              <w:t>Business impact analysis</w:t>
+              <w:t>Business impact analyse</w:t>
             </w:r>
           </w:p>
         </w:tc>
@@ -2145,12 +2145,12 @@
         <w:pStyle w:val="Kop3"/>
       </w:pPr>
       <w:r>
-        <w:t>Projectstartarchitectuur, business impact analysis en privacy impact assessment</w:t>
-      </w:r>
-    </w:p>
-    <w:p>
-      <w:r>
-        <w:t xml:space="preserve">De opdrachtgevende organisatie zorgt dat het project bij de start van de voorfase inzicht heeft in de informatie die typisch wordt vastgelegd in een projectstartarchitectuur, business impact analysis en privacy impact assessment. Zie </w:t>
+        <w:t>Projectstartarchitectuur, business impact analyse en privacy impact assessment</w:t>
+      </w:r>
+    </w:p>
+    <w:p>
+      <w:r>
+        <w:t xml:space="preserve">De opdrachtgevende organisatie zorgt dat het project bij de start van de voorfase inzicht heeft in de informatie die typisch wordt vastgelegd in een projectstartarchitectuur, business impact analyse en privacy impact assessment. Zie </w:t>
       </w:r>
       <w:r>
         <w:t>M31: Het project beschikt over actuele vastgestelde informatie</w:t>
@@ -2659,7 +2659,7 @@
     </w:p>
     <w:p>
       <w:r>
-        <w:t>Het informatiebeveiligingsplan vormt een praktisch toepasbaar document dat uitlegt binnen welke kaders bescherming geleverd wordt tegen welke dreigingen en met welke maatregelen die bescherming vorm krijgt. Mogelijke bronnen voor het informatiebeveiligingsplan zijn de business impact analysis (BIA), privacy impact assessment (PIA) en de threat and vulnerability assessment (TVA).</w:t>
+        <w:t>Het informatiebeveiligingsplan vormt een praktisch toepasbaar document dat uitlegt binnen welke kaders bescherming geleverd wordt tegen welke dreigingen en met welke maatregelen die bescherming vorm krijgt. Mogelijke bronnen voor het informatiebeveiligingsplan zijn de business impact analyse (BIA), privacy impact assessment (PIA) en de threat and vulnerability assessment (TVA).</w:t>
       </w:r>
     </w:p>
     <w:p>
@@ -5842,7 +5842,7 @@
               <w:jc w:val="left"/>
             </w:pPr>
             <w:r>
-              <w:t>business impact analysis</w:t>
+              <w:t>Een business impact analyse is een methode om de mogelijke bedrijfsimpact te bepalen die een organisatie zou kunnen ervaren door een incident, dat de functionaliteit van of de informatie in een applicatie in gevaar brengt [NORA]</w:t>
             </w:r>
           </w:p>
         </w:tc>
@@ -6172,7 +6172,7 @@
               <w:jc w:val="left"/>
             </w:pPr>
             <w:r>
-              <w:t>globaal functioneel ontwerp</w:t>
+              <w:t>Een globaal functioneel ontwerp beschrijft de functionele werking van een product op hoofdlijnen, voor specifieke use cases</w:t>
             </w:r>
           </w:p>
         </w:tc>
@@ -6203,7 +6203,7 @@
               <w:jc w:val="left"/>
             </w:pPr>
             <w:r>
-              <w:t>informatiebeveiligingsplan</w:t>
+              <w:t>Een informatiebeveiligingsplan beschrijft binnen welke kaders bescherming geleverd wordt tegen welke dreigingen en met welke maatregelen die bescherming vorm krijgt</w:t>
             </w:r>
           </w:p>
         </w:tc>
@@ -6274,6 +6274,1465 @@
               <w:jc w:val="left"/>
             </w:pPr>
             <w:r>
+              <w:t>De infrastructuurarchitectuur beschrijft de technische infrastructuur van een product op hoofdlijnen, in termen van hardwareonderdelen en -relaties (housing, hardware, virtuals, standaard software en middleware)</w:t>
+            </w:r>
+          </w:p>
+        </w:tc>
+      </w:tr>
+      <w:tr>
+        <w:tc>
+          <w:tcPr>
+            <w:tcW w:type="auto" w:w="4535"/>
+          </w:tcPr>
+          <w:p>
+            <w:pPr>
+              <w:jc w:val="left"/>
+            </w:pPr>
+            <w:r>
+              <w:rPr>
+                <w:b/>
+              </w:rPr>
+              <w:t>interactie-ontwerp</w:t>
+            </w:r>
+          </w:p>
+        </w:tc>
+        <w:tc>
+          <w:tcPr>
+            <w:tcW w:type="auto" w:w="4535"/>
+          </w:tcPr>
+          <w:p>
+            <w:pPr>
+              <w:jc w:val="left"/>
+            </w:pPr>
+            <w:r>
+              <w:t>Een interactie-ontwerp beschrijft de interacties tussen gebruikers en het systeem en de user experience daarbij</w:t>
+            </w:r>
+          </w:p>
+        </w:tc>
+      </w:tr>
+      <w:tr>
+        <w:tc>
+          <w:tcPr>
+            <w:tcW w:type="auto" w:w="4535"/>
+          </w:tcPr>
+          <w:p>
+            <w:pPr>
+              <w:jc w:val="left"/>
+            </w:pPr>
+            <w:r>
+              <w:rPr>
+                <w:b/>
+              </w:rPr>
+              <w:t>IPO</w:t>
+            </w:r>
+          </w:p>
+        </w:tc>
+        <w:tc>
+          <w:tcPr>
+            <w:tcW w:type="auto" w:w="4535"/>
+          </w:tcPr>
+          <w:p>
+            <w:pPr>
+              <w:jc w:val="left"/>
+            </w:pPr>
+            <w:r>
+              <w:t>intern projectoverleg</w:t>
+            </w:r>
+          </w:p>
+        </w:tc>
+      </w:tr>
+      <w:tr>
+        <w:tc>
+          <w:tcPr>
+            <w:tcW w:type="auto" w:w="4535"/>
+          </w:tcPr>
+          <w:p>
+            <w:pPr>
+              <w:jc w:val="left"/>
+            </w:pPr>
+            <w:r>
+              <w:rPr>
+                <w:b/>
+              </w:rPr>
+              <w:t>ISD</w:t>
+            </w:r>
+          </w:p>
+        </w:tc>
+        <w:tc>
+          <w:tcPr>
+            <w:tcW w:type="auto" w:w="4535"/>
+          </w:tcPr>
+          <w:p>
+            <w:pPr>
+              <w:jc w:val="left"/>
+            </w:pPr>
+            <w:r>
+              <w:t xml:space="preserve">ICTU Software Diensten, afdeling van ICTU die </w:t>
+            </w:r>
+            <w:r>
+              <w:rPr>
+                <w:b/>
+              </w:rPr>
+              <w:t>softwareontwikkelprojecten</w:t>
+            </w:r>
+            <w:r>
+              <w:t xml:space="preserve"> ondersteunt met ontwikkel- en testomgevingen, tools en diensten</w:t>
+            </w:r>
+          </w:p>
+        </w:tc>
+      </w:tr>
+      <w:tr>
+        <w:tc>
+          <w:tcPr>
+            <w:tcW w:type="auto" w:w="4535"/>
+          </w:tcPr>
+          <w:p>
+            <w:pPr>
+              <w:jc w:val="left"/>
+            </w:pPr>
+            <w:r>
+              <w:rPr>
+                <w:b/>
+              </w:rPr>
+              <w:t>ISE</w:t>
+            </w:r>
+          </w:p>
+        </w:tc>
+        <w:tc>
+          <w:tcPr>
+            <w:tcW w:type="auto" w:w="4535"/>
+          </w:tcPr>
+          <w:p>
+            <w:pPr>
+              <w:jc w:val="left"/>
+            </w:pPr>
+            <w:r>
+              <w:t xml:space="preserve">ICTU Software Expertise, afdeling van ICTU die </w:t>
+            </w:r>
+            <w:r>
+              <w:rPr>
+                <w:b/>
+              </w:rPr>
+              <w:t>softwareontwikkelprojecten</w:t>
+            </w:r>
+            <w:r>
+              <w:t xml:space="preserve"> ondersteunt met expertise op het gebied van </w:t>
+            </w:r>
+            <w:r>
+              <w:rPr>
+                <w:b/>
+              </w:rPr>
+              <w:t>softwareontwikkeling</w:t>
+            </w:r>
+            <w:r>
+              <w:t xml:space="preserve"> en die de ICTU Kwaliteitsaanpak Softwareontwikkeling onderhoudt</w:t>
+            </w:r>
+          </w:p>
+        </w:tc>
+      </w:tr>
+      <w:tr>
+        <w:tc>
+          <w:tcPr>
+            <w:tcW w:type="auto" w:w="4535"/>
+          </w:tcPr>
+          <w:p>
+            <w:pPr>
+              <w:jc w:val="left"/>
+            </w:pPr>
+            <w:r>
+              <w:rPr>
+                <w:b/>
+              </w:rPr>
+              <w:t>ISO</w:t>
+            </w:r>
+          </w:p>
+        </w:tc>
+        <w:tc>
+          <w:tcPr>
+            <w:tcW w:type="auto" w:w="4535"/>
+          </w:tcPr>
+          <w:p>
+            <w:pPr>
+              <w:jc w:val="left"/>
+            </w:pPr>
+            <w:r>
+              <w:t>International Organization for Standardization</w:t>
+            </w:r>
+          </w:p>
+        </w:tc>
+      </w:tr>
+      <w:tr>
+        <w:tc>
+          <w:tcPr>
+            <w:tcW w:type="auto" w:w="4535"/>
+          </w:tcPr>
+          <w:p>
+            <w:pPr>
+              <w:jc w:val="left"/>
+            </w:pPr>
+            <w:r>
+              <w:rPr>
+                <w:b/>
+              </w:rPr>
+              <w:t>Jira</w:t>
+            </w:r>
+          </w:p>
+        </w:tc>
+        <w:tc>
+          <w:tcPr>
+            <w:tcW w:type="auto" w:w="4535"/>
+          </w:tcPr>
+          <w:p>
+            <w:pPr>
+              <w:jc w:val="left"/>
+            </w:pPr>
+            <w:r>
+              <w:t xml:space="preserve">tool om </w:t>
+            </w:r>
+            <w:r>
+              <w:rPr>
+                <w:b/>
+              </w:rPr>
+              <w:t>use cases</w:t>
+            </w:r>
+            <w:r>
+              <w:t>, user stories, logische testgevallen en issues vast te leggen</w:t>
+            </w:r>
+          </w:p>
+        </w:tc>
+      </w:tr>
+      <w:tr>
+        <w:tc>
+          <w:tcPr>
+            <w:tcW w:type="auto" w:w="4535"/>
+          </w:tcPr>
+          <w:p>
+            <w:pPr>
+              <w:jc w:val="left"/>
+            </w:pPr>
+            <w:r>
+              <w:rPr>
+                <w:b/>
+              </w:rPr>
+              <w:t>klantreis</w:t>
+            </w:r>
+          </w:p>
+        </w:tc>
+        <w:tc>
+          <w:tcPr>
+            <w:tcW w:type="auto" w:w="4535"/>
+          </w:tcPr>
+          <w:p>
+            <w:pPr>
+              <w:jc w:val="left"/>
+            </w:pPr>
+            <w:r>
+              <w:t>alle directe en indirecte interactie van een klant of gebruiker met een product of dienst</w:t>
+            </w:r>
+          </w:p>
+        </w:tc>
+      </w:tr>
+      <w:tr>
+        <w:tc>
+          <w:tcPr>
+            <w:tcW w:type="auto" w:w="4535"/>
+          </w:tcPr>
+          <w:p>
+            <w:pPr>
+              <w:jc w:val="left"/>
+            </w:pPr>
+            <w:r>
+              <w:rPr>
+                <w:b/>
+              </w:rPr>
+              <w:t>KPI</w:t>
+            </w:r>
+          </w:p>
+        </w:tc>
+        <w:tc>
+          <w:tcPr>
+            <w:tcW w:type="auto" w:w="4535"/>
+          </w:tcPr>
+          <w:p>
+            <w:pPr>
+              <w:jc w:val="left"/>
+            </w:pPr>
+            <w:r>
+              <w:t>key performance indicator</w:t>
+            </w:r>
+          </w:p>
+        </w:tc>
+      </w:tr>
+      <w:tr>
+        <w:tc>
+          <w:tcPr>
+            <w:tcW w:type="auto" w:w="4535"/>
+          </w:tcPr>
+          <w:p>
+            <w:pPr>
+              <w:jc w:val="left"/>
+            </w:pPr>
+            <w:r>
+              <w:rPr>
+                <w:b/>
+              </w:rPr>
+              <w:t>kwaliteitsmanager</w:t>
+            </w:r>
+          </w:p>
+        </w:tc>
+        <w:tc>
+          <w:tcPr>
+            <w:tcW w:type="auto" w:w="4535"/>
+          </w:tcPr>
+          <w:p>
+            <w:pPr>
+              <w:jc w:val="left"/>
+            </w:pPr>
+            <w:r>
+              <w:t xml:space="preserve">controleert en borgt de kwaliteit van </w:t>
+            </w:r>
+            <w:r>
+              <w:rPr>
+                <w:b/>
+              </w:rPr>
+              <w:t>software</w:t>
+            </w:r>
+            <w:r>
+              <w:t xml:space="preserve"> conform de vastgestelde eisen en de Kwaliteitsaanpak en rapporteert aan de </w:t>
+            </w:r>
+            <w:r>
+              <w:rPr>
+                <w:b/>
+              </w:rPr>
+              <w:t>projectleider</w:t>
+            </w:r>
+          </w:p>
+        </w:tc>
+      </w:tr>
+      <w:tr>
+        <w:tc>
+          <w:tcPr>
+            <w:tcW w:type="auto" w:w="4535"/>
+          </w:tcPr>
+          <w:p>
+            <w:pPr>
+              <w:jc w:val="left"/>
+            </w:pPr>
+            <w:r>
+              <w:rPr>
+                <w:b/>
+              </w:rPr>
+              <w:t>minimum viable product</w:t>
+            </w:r>
+          </w:p>
+        </w:tc>
+        <w:tc>
+          <w:tcPr>
+            <w:tcW w:type="auto" w:w="4535"/>
+          </w:tcPr>
+          <w:p>
+            <w:pPr>
+              <w:jc w:val="left"/>
+            </w:pPr>
+            <w:r>
+              <w:t>Een minimum viable product is een eerste versie van een product, die zo vroeg mogelijk wordt uitgerold naar de gebruikers, met net voldoende functionaliteit om het gestelde doel te behalen en niet meer dan dat</w:t>
+            </w:r>
+          </w:p>
+        </w:tc>
+      </w:tr>
+      <w:tr>
+        <w:tc>
+          <w:tcPr>
+            <w:tcW w:type="auto" w:w="4535"/>
+          </w:tcPr>
+          <w:p>
+            <w:pPr>
+              <w:jc w:val="left"/>
+            </w:pPr>
+            <w:r>
+              <w:rPr>
+                <w:b/>
+              </w:rPr>
+              <w:t>MTP</w:t>
+            </w:r>
+          </w:p>
+        </w:tc>
+        <w:tc>
+          <w:tcPr>
+            <w:tcW w:type="auto" w:w="4535"/>
+          </w:tcPr>
+          <w:p>
+            <w:pPr>
+              <w:jc w:val="left"/>
+            </w:pPr>
+            <w:r>
+              <w:t>Een mastertestplan beschrijft de aanpak van het testen van een product op hoofdlijnen, in termen van strategie, activiteiten, afhankelijkheden en de op te leveren resultaten</w:t>
+            </w:r>
+          </w:p>
+        </w:tc>
+      </w:tr>
+      <w:tr>
+        <w:tc>
+          <w:tcPr>
+            <w:tcW w:type="auto" w:w="4535"/>
+          </w:tcPr>
+          <w:p>
+            <w:pPr>
+              <w:jc w:val="left"/>
+            </w:pPr>
+            <w:r>
+              <w:rPr>
+                <w:b/>
+              </w:rPr>
+              <w:t>MVP</w:t>
+            </w:r>
+          </w:p>
+        </w:tc>
+        <w:tc>
+          <w:tcPr>
+            <w:tcW w:type="auto" w:w="4535"/>
+          </w:tcPr>
+          <w:p>
+            <w:pPr>
+              <w:jc w:val="left"/>
+            </w:pPr>
+            <w:r>
+              <w:rPr>
+                <w:b/>
+              </w:rPr>
+              <w:t>minimum viable product</w:t>
+            </w:r>
+          </w:p>
+        </w:tc>
+      </w:tr>
+      <w:tr>
+        <w:tc>
+          <w:tcPr>
+            <w:tcW w:type="auto" w:w="4535"/>
+          </w:tcPr>
+          <w:p>
+            <w:pPr>
+              <w:jc w:val="left"/>
+            </w:pPr>
+            <w:r>
+              <w:rPr>
+                <w:b/>
+              </w:rPr>
+              <w:t>NFE</w:t>
+            </w:r>
+          </w:p>
+        </w:tc>
+        <w:tc>
+          <w:tcPr>
+            <w:tcW w:type="auto" w:w="4535"/>
+          </w:tcPr>
+          <w:p>
+            <w:pPr>
+              <w:jc w:val="left"/>
+            </w:pPr>
+            <w:r>
+              <w:t>Niet-functionele eisen specificeren criteria om de kwaliteit van de software te beoordelen</w:t>
+            </w:r>
+          </w:p>
+        </w:tc>
+      </w:tr>
+      <w:tr>
+        <w:tc>
+          <w:tcPr>
+            <w:tcW w:type="auto" w:w="4535"/>
+          </w:tcPr>
+          <w:p>
+            <w:pPr>
+              <w:jc w:val="left"/>
+            </w:pPr>
+            <w:r>
+              <w:rPr>
+                <w:b/>
+              </w:rPr>
+              <w:t>NORA</w:t>
+            </w:r>
+          </w:p>
+        </w:tc>
+        <w:tc>
+          <w:tcPr>
+            <w:tcW w:type="auto" w:w="4535"/>
+          </w:tcPr>
+          <w:p>
+            <w:pPr>
+              <w:jc w:val="left"/>
+            </w:pPr>
+            <w:r>
+              <w:t>Nederlandse Overheidsreferentie-architectuur</w:t>
+            </w:r>
+          </w:p>
+        </w:tc>
+      </w:tr>
+      <w:tr>
+        <w:tc>
+          <w:tcPr>
+            <w:tcW w:type="auto" w:w="4535"/>
+          </w:tcPr>
+          <w:p>
+            <w:pPr>
+              <w:jc w:val="left"/>
+            </w:pPr>
+            <w:r>
+              <w:rPr>
+                <w:b/>
+              </w:rPr>
+              <w:t>NPR</w:t>
+            </w:r>
+          </w:p>
+        </w:tc>
+        <w:tc>
+          <w:tcPr>
+            <w:tcW w:type="auto" w:w="4535"/>
+          </w:tcPr>
+          <w:p>
+            <w:pPr>
+              <w:jc w:val="left"/>
+            </w:pPr>
+            <w:r>
+              <w:t>Nederlandse Praktijkrichtlijn</w:t>
+            </w:r>
+          </w:p>
+        </w:tc>
+      </w:tr>
+      <w:tr>
+        <w:tc>
+          <w:tcPr>
+            <w:tcW w:type="auto" w:w="4535"/>
+          </w:tcPr>
+          <w:p>
+            <w:pPr>
+              <w:jc w:val="left"/>
+            </w:pPr>
+            <w:r>
+              <w:rPr>
+                <w:b/>
+              </w:rPr>
+              <w:t>ontwikkelaars</w:t>
+            </w:r>
+          </w:p>
+        </w:tc>
+        <w:tc>
+          <w:tcPr>
+            <w:tcW w:type="auto" w:w="4535"/>
+          </w:tcPr>
+          <w:p>
+            <w:pPr>
+              <w:jc w:val="left"/>
+            </w:pPr>
+            <w:r>
+              <w:t>Ontwikkelaars (</w:t>
+            </w:r>
+            <w:r>
+              <w:rPr>
+                <w:i/>
+              </w:rPr>
+              <w:t>developers</w:t>
+            </w:r>
+            <w:r>
+              <w:t xml:space="preserve"> in de Scrumgids) zijn de mensen in het </w:t>
+            </w:r>
+            <w:r>
+              <w:rPr>
+                <w:b/>
+              </w:rPr>
+              <w:t>Scrumteam</w:t>
+            </w:r>
+            <w:r>
+              <w:t xml:space="preserve"> die iedere sprint gecommitteerd zijn aan het maken van elk aspect van een bruikbaar increment [Scrumgids]</w:t>
+            </w:r>
+          </w:p>
+        </w:tc>
+      </w:tr>
+      <w:tr>
+        <w:tc>
+          <w:tcPr>
+            <w:tcW w:type="auto" w:w="4535"/>
+          </w:tcPr>
+          <w:p>
+            <w:pPr>
+              <w:jc w:val="left"/>
+            </w:pPr>
+            <w:r>
+              <w:rPr>
+                <w:b/>
+              </w:rPr>
+              <w:t>opdrachtgevende organisatie</w:t>
+            </w:r>
+          </w:p>
+        </w:tc>
+        <w:tc>
+          <w:tcPr>
+            <w:tcW w:type="auto" w:w="4535"/>
+          </w:tcPr>
+          <w:p>
+            <w:pPr>
+              <w:jc w:val="left"/>
+            </w:pPr>
+            <w:r>
+              <w:t xml:space="preserve">overheidsorganisatie die opdracht geeft aan ICTU tot ontwikkeling en/of onderhoud  van </w:t>
+            </w:r>
+            <w:r>
+              <w:rPr>
+                <w:b/>
+              </w:rPr>
+              <w:t>software</w:t>
+            </w:r>
+          </w:p>
+        </w:tc>
+      </w:tr>
+      <w:tr>
+        <w:tc>
+          <w:tcPr>
+            <w:tcW w:type="auto" w:w="4535"/>
+          </w:tcPr>
+          <w:p>
+            <w:pPr>
+              <w:jc w:val="left"/>
+            </w:pPr>
+            <w:r>
+              <w:rPr>
+                <w:b/>
+              </w:rPr>
+              <w:t>opdrachtgever</w:t>
+            </w:r>
+          </w:p>
+        </w:tc>
+        <w:tc>
+          <w:tcPr>
+            <w:tcW w:type="auto" w:w="4535"/>
+          </w:tcPr>
+          <w:p>
+            <w:pPr>
+              <w:jc w:val="left"/>
+            </w:pPr>
+            <w:r>
+              <w:t xml:space="preserve">medewerker van de </w:t>
+            </w:r>
+            <w:r>
+              <w:rPr>
+                <w:b/>
+              </w:rPr>
+              <w:t>opdrachtgevende organisatie</w:t>
+            </w:r>
+            <w:r>
+              <w:t xml:space="preserve"> die eindverantwoordelijk is voor de opdracht aan ICTU</w:t>
+            </w:r>
+          </w:p>
+        </w:tc>
+      </w:tr>
+      <w:tr>
+        <w:tc>
+          <w:tcPr>
+            <w:tcW w:type="auto" w:w="4535"/>
+          </w:tcPr>
+          <w:p>
+            <w:pPr>
+              <w:jc w:val="left"/>
+            </w:pPr>
+            <w:r>
+              <w:rPr>
+                <w:b/>
+              </w:rPr>
+              <w:t>operationeel beheer</w:t>
+            </w:r>
+          </w:p>
+        </w:tc>
+        <w:tc>
+          <w:tcPr>
+            <w:tcW w:type="auto" w:w="4535"/>
+          </w:tcPr>
+          <w:p>
+            <w:pPr>
+              <w:jc w:val="left"/>
+            </w:pPr>
+            <w:r>
+              <w:t>activiteiten die zorgen dat software operationeel is en blijft, zoals het oplossen van incidenten, het uitvoeren van onderhoud, het implementeren van upgrades en patches, het beheren van configuraties, en het monitoren van prestaties en beschikbaarheid</w:t>
+            </w:r>
+          </w:p>
+        </w:tc>
+      </w:tr>
+      <w:tr>
+        <w:tc>
+          <w:tcPr>
+            <w:tcW w:type="auto" w:w="4535"/>
+          </w:tcPr>
+          <w:p>
+            <w:pPr>
+              <w:jc w:val="left"/>
+            </w:pPr>
+            <w:r>
+              <w:rPr>
+                <w:b/>
+              </w:rPr>
+              <w:t>OTAP</w:t>
+            </w:r>
+          </w:p>
+        </w:tc>
+        <w:tc>
+          <w:tcPr>
+            <w:tcW w:type="auto" w:w="4535"/>
+          </w:tcPr>
+          <w:p>
+            <w:pPr>
+              <w:jc w:val="left"/>
+            </w:pPr>
+            <w:r>
+              <w:t>ontwikkel, test, acceptatie, productie; gebruikt om verschillende soorten omgevingen aan te duiden</w:t>
+            </w:r>
+          </w:p>
+        </w:tc>
+      </w:tr>
+      <w:tr>
+        <w:tc>
+          <w:tcPr>
+            <w:tcW w:type="auto" w:w="4535"/>
+          </w:tcPr>
+          <w:p>
+            <w:pPr>
+              <w:jc w:val="left"/>
+            </w:pPr>
+            <w:r>
+              <w:rPr>
+                <w:b/>
+              </w:rPr>
+              <w:t>persona</w:t>
+            </w:r>
+          </w:p>
+        </w:tc>
+        <w:tc>
+          <w:tcPr>
+            <w:tcW w:type="auto" w:w="4535"/>
+          </w:tcPr>
+          <w:p>
+            <w:pPr>
+              <w:jc w:val="left"/>
+            </w:pPr>
+            <w:r>
+              <w:t xml:space="preserve">een min of meer realistische beschrijving van een fictief persoon, veelal met naam, persoonskenmerken, drijfveren en behoeften, die een groep gebruikers representeert en gebruikt wordt om te redeneren over de gewenste functionele en niet-functionele eigenschappen van de </w:t>
+            </w:r>
+            <w:r>
+              <w:rPr>
+                <w:b/>
+              </w:rPr>
+              <w:t>software</w:t>
+            </w:r>
+          </w:p>
+        </w:tc>
+      </w:tr>
+      <w:tr>
+        <w:tc>
+          <w:tcPr>
+            <w:tcW w:type="auto" w:w="4535"/>
+          </w:tcPr>
+          <w:p>
+            <w:pPr>
+              <w:jc w:val="left"/>
+            </w:pPr>
+            <w:r>
+              <w:rPr>
+                <w:b/>
+              </w:rPr>
+              <w:t>PIA</w:t>
+            </w:r>
+          </w:p>
+        </w:tc>
+        <w:tc>
+          <w:tcPr>
+            <w:tcW w:type="auto" w:w="4535"/>
+          </w:tcPr>
+          <w:p>
+            <w:pPr>
+              <w:jc w:val="left"/>
+            </w:pPr>
+            <w:r>
+              <w:t>Een privacy impact assessment geeft bij een wet of project, waar persoonsgegevens van toepassing zijn, aan wat de gevolgen voor de privacy van de getroffen personen zijn [NORA]</w:t>
+            </w:r>
+          </w:p>
+        </w:tc>
+      </w:tr>
+      <w:tr>
+        <w:tc>
+          <w:tcPr>
+            <w:tcW w:type="auto" w:w="4535"/>
+          </w:tcPr>
+          <w:p>
+            <w:pPr>
+              <w:jc w:val="left"/>
+            </w:pPr>
+            <w:r>
+              <w:rPr>
+                <w:b/>
+              </w:rPr>
+              <w:t>PKI</w:t>
+            </w:r>
+          </w:p>
+        </w:tc>
+        <w:tc>
+          <w:tcPr>
+            <w:tcW w:type="auto" w:w="4535"/>
+          </w:tcPr>
+          <w:p>
+            <w:pPr>
+              <w:jc w:val="left"/>
+            </w:pPr>
+            <w:r>
+              <w:t>public key infrastructure</w:t>
+            </w:r>
+          </w:p>
+        </w:tc>
+      </w:tr>
+      <w:tr>
+        <w:tc>
+          <w:tcPr>
+            <w:tcW w:type="auto" w:w="4535"/>
+          </w:tcPr>
+          <w:p>
+            <w:pPr>
+              <w:jc w:val="left"/>
+            </w:pPr>
+            <w:r>
+              <w:rPr>
+                <w:b/>
+              </w:rPr>
+              <w:t>PRA</w:t>
+            </w:r>
+          </w:p>
+        </w:tc>
+        <w:tc>
+          <w:tcPr>
+            <w:tcW w:type="auto" w:w="4535"/>
+          </w:tcPr>
+          <w:p>
+            <w:pPr>
+              <w:jc w:val="left"/>
+            </w:pPr>
+            <w:r>
+              <w:t>Een productrisicoanalyse is een analyse van het te testen product die resulteert in een overzicht van wat de meer of minder risicovolle kenmerken en delen van het te testen product zijn, zodat de grondigheid van testen hieraan gerelateerd kan worden</w:t>
+            </w:r>
+          </w:p>
+        </w:tc>
+      </w:tr>
+      <w:tr>
+        <w:tc>
+          <w:tcPr>
+            <w:tcW w:type="auto" w:w="4535"/>
+          </w:tcPr>
+          <w:p>
+            <w:pPr>
+              <w:jc w:val="left"/>
+            </w:pPr>
+            <w:r>
+              <w:rPr>
+                <w:b/>
+              </w:rPr>
+              <w:t>Product owner</w:t>
+            </w:r>
+          </w:p>
+        </w:tc>
+        <w:tc>
+          <w:tcPr>
+            <w:tcW w:type="auto" w:w="4535"/>
+          </w:tcPr>
+          <w:p>
+            <w:pPr>
+              <w:jc w:val="left"/>
+            </w:pPr>
+            <w:r>
+              <w:t xml:space="preserve">De product owner is verantwoordelijk voor het maximaliseren van de waarde van het product, dat het resultaat is van het werk van het </w:t>
+            </w:r>
+            <w:r>
+              <w:rPr>
+                <w:b/>
+              </w:rPr>
+              <w:t>Scrumteam</w:t>
+            </w:r>
+            <w:r>
+              <w:t xml:space="preserve"> [Scrumgids]</w:t>
+            </w:r>
+          </w:p>
+        </w:tc>
+      </w:tr>
+      <w:tr>
+        <w:tc>
+          <w:tcPr>
+            <w:tcW w:type="auto" w:w="4535"/>
+          </w:tcPr>
+          <w:p>
+            <w:pPr>
+              <w:jc w:val="left"/>
+            </w:pPr>
+            <w:r>
+              <w:rPr>
+                <w:b/>
+              </w:rPr>
+              <w:t>programmatuur</w:t>
+            </w:r>
+          </w:p>
+        </w:tc>
+        <w:tc>
+          <w:tcPr>
+            <w:tcW w:type="auto" w:w="4535"/>
+          </w:tcPr>
+          <w:p>
+            <w:pPr>
+              <w:jc w:val="left"/>
+            </w:pPr>
+            <w:r>
+              <w:t xml:space="preserve">zie </w:t>
+            </w:r>
+            <w:r>
+              <w:rPr>
+                <w:b/>
+              </w:rPr>
+              <w:t>software</w:t>
+            </w:r>
+          </w:p>
+        </w:tc>
+      </w:tr>
+      <w:tr>
+        <w:tc>
+          <w:tcPr>
+            <w:tcW w:type="auto" w:w="4535"/>
+          </w:tcPr>
+          <w:p>
+            <w:pPr>
+              <w:jc w:val="left"/>
+            </w:pPr>
+            <w:r>
+              <w:rPr>
+                <w:b/>
+              </w:rPr>
+              <w:t>project</w:t>
+            </w:r>
+          </w:p>
+        </w:tc>
+        <w:tc>
+          <w:tcPr>
+            <w:tcW w:type="auto" w:w="4535"/>
+          </w:tcPr>
+          <w:p>
+            <w:pPr>
+              <w:jc w:val="left"/>
+            </w:pPr>
+            <w:r>
+              <w:t xml:space="preserve">een tijdelijke organisatie voor het realiseren van een resultaat - bij ICTU bestaat een </w:t>
+            </w:r>
+            <w:r>
+              <w:rPr>
+                <w:b/>
+              </w:rPr>
+              <w:t>softwareontwikkelproject</w:t>
+            </w:r>
+            <w:r>
+              <w:t xml:space="preserve"> uit medewerkers van ICTU, de </w:t>
+            </w:r>
+            <w:r>
+              <w:rPr>
+                <w:b/>
+              </w:rPr>
+              <w:t>opdrachtgevende organisatie</w:t>
+            </w:r>
+            <w:r>
+              <w:t>, beheerorganisatie en eventueel andere partijen</w:t>
+            </w:r>
+          </w:p>
+        </w:tc>
+      </w:tr>
+      <w:tr>
+        <w:tc>
+          <w:tcPr>
+            <w:tcW w:type="auto" w:w="4535"/>
+          </w:tcPr>
+          <w:p>
+            <w:pPr>
+              <w:jc w:val="left"/>
+            </w:pPr>
+            <w:r>
+              <w:rPr>
+                <w:b/>
+              </w:rPr>
+              <w:t>projectleider</w:t>
+            </w:r>
+          </w:p>
+        </w:tc>
+        <w:tc>
+          <w:tcPr>
+            <w:tcW w:type="auto" w:w="4535"/>
+          </w:tcPr>
+          <w:p>
+            <w:pPr>
+              <w:jc w:val="left"/>
+            </w:pPr>
+            <w:r>
+              <w:t>medewerker eindverantwoordelijk voor het projectresultaat - bij ICTU-softwareontwikkelprojecten is de projectleider een medewerker van ICTU</w:t>
+            </w:r>
+          </w:p>
+        </w:tc>
+      </w:tr>
+      <w:tr>
+        <w:tc>
+          <w:tcPr>
+            <w:tcW w:type="auto" w:w="4535"/>
+          </w:tcPr>
+          <w:p>
+            <w:pPr>
+              <w:jc w:val="left"/>
+            </w:pPr>
+            <w:r>
+              <w:rPr>
+                <w:b/>
+              </w:rPr>
+              <w:t>PSA</w:t>
+            </w:r>
+          </w:p>
+        </w:tc>
+        <w:tc>
+          <w:tcPr>
+            <w:tcW w:type="auto" w:w="4535"/>
+          </w:tcPr>
+          <w:p>
+            <w:pPr>
+              <w:jc w:val="left"/>
+            </w:pPr>
+            <w:r>
+              <w:t xml:space="preserve">De projectstartarchitectuur is een concreet en doelgericht ICT-architectuurkader waarbinnen het </w:t>
+            </w:r>
+            <w:r>
+              <w:rPr>
+                <w:b/>
+              </w:rPr>
+              <w:t>project</w:t>
+            </w:r>
+            <w:r>
+              <w:t xml:space="preserve"> moet worden uitgevoerd [NORA]</w:t>
+            </w:r>
+          </w:p>
+        </w:tc>
+      </w:tr>
+      <w:tr>
+        <w:tc>
+          <w:tcPr>
+            <w:tcW w:type="auto" w:w="4535"/>
+          </w:tcPr>
+          <w:p>
+            <w:pPr>
+              <w:jc w:val="left"/>
+            </w:pPr>
+            <w:r>
+              <w:rPr>
+                <w:b/>
+              </w:rPr>
+              <w:t>PvE</w:t>
+            </w:r>
+          </w:p>
+        </w:tc>
+        <w:tc>
+          <w:tcPr>
+            <w:tcW w:type="auto" w:w="4535"/>
+          </w:tcPr>
+          <w:p>
+            <w:pPr>
+              <w:jc w:val="left"/>
+            </w:pPr>
+            <w:r>
+              <w:t>programma van eisen</w:t>
+            </w:r>
+          </w:p>
+        </w:tc>
+      </w:tr>
+      <w:tr>
+        <w:tc>
+          <w:tcPr>
+            <w:tcW w:type="auto" w:w="4535"/>
+          </w:tcPr>
+          <w:p>
+            <w:pPr>
+              <w:jc w:val="left"/>
+            </w:pPr>
+            <w:r>
+              <w:rPr>
+                <w:b/>
+              </w:rPr>
+              <w:t>Quality-time</w:t>
+            </w:r>
+          </w:p>
+        </w:tc>
+        <w:tc>
+          <w:tcPr>
+            <w:tcW w:type="auto" w:w="4535"/>
+          </w:tcPr>
+          <w:p>
+            <w:pPr>
+              <w:jc w:val="left"/>
+            </w:pPr>
+            <w:r>
+              <w:t>een door ICTU ontwikkeld, open source, geautomatiseerd kwaliteitssysteem</w:t>
+            </w:r>
+          </w:p>
+        </w:tc>
+      </w:tr>
+      <w:tr>
+        <w:tc>
+          <w:tcPr>
+            <w:tcW w:type="auto" w:w="4535"/>
+          </w:tcPr>
+          <w:p>
+            <w:pPr>
+              <w:jc w:val="left"/>
+            </w:pPr>
+            <w:r>
+              <w:rPr>
+                <w:b/>
+              </w:rPr>
+              <w:t>realisatiefase</w:t>
+            </w:r>
+          </w:p>
+        </w:tc>
+        <w:tc>
+          <w:tcPr>
+            <w:tcW w:type="auto" w:w="4535"/>
+          </w:tcPr>
+          <w:p>
+            <w:pPr>
+              <w:jc w:val="left"/>
+            </w:pPr>
+            <w:r>
+              <w:t xml:space="preserve">fase van een </w:t>
+            </w:r>
+            <w:r>
+              <w:rPr>
+                <w:b/>
+              </w:rPr>
+              <w:t>softwareontwikkelproject</w:t>
+            </w:r>
+            <w:r>
+              <w:t xml:space="preserve"> waarin de </w:t>
+            </w:r>
+            <w:r>
+              <w:rPr>
+                <w:b/>
+              </w:rPr>
+              <w:t>software</w:t>
+            </w:r>
+            <w:r>
+              <w:t xml:space="preserve"> daadwerkelijk wordt gebouwd en onderhouden, en bij een </w:t>
+            </w:r>
+            <w:r>
+              <w:rPr>
+                <w:b/>
+              </w:rPr>
+              <w:t>DevOps</w:t>
+            </w:r>
+            <w:r>
+              <w:t xml:space="preserve"> werkwijze ook operationeel wordt beheerd</w:t>
+            </w:r>
+          </w:p>
+        </w:tc>
+      </w:tr>
+      <w:tr>
+        <w:tc>
+          <w:tcPr>
+            <w:tcW w:type="auto" w:w="4535"/>
+          </w:tcPr>
+          <w:p>
+            <w:pPr>
+              <w:jc w:val="left"/>
+            </w:pPr>
+            <w:r>
+              <w:rPr>
+                <w:b/>
+              </w:rPr>
+              <w:t>regressietest</w:t>
+            </w:r>
+          </w:p>
+        </w:tc>
+        <w:tc>
+          <w:tcPr>
+            <w:tcW w:type="auto" w:w="4535"/>
+          </w:tcPr>
+          <w:p>
+            <w:pPr>
+              <w:jc w:val="left"/>
+            </w:pPr>
+            <w:r>
+              <w:t>test die na een wijziging controleert of niet-gewijzigde delen van een systeem nog steeds correct functioneren</w:t>
+            </w:r>
+          </w:p>
+        </w:tc>
+      </w:tr>
+      <w:tr>
+        <w:tc>
+          <w:tcPr>
+            <w:tcW w:type="auto" w:w="4535"/>
+          </w:tcPr>
+          <w:p>
+            <w:pPr>
+              <w:jc w:val="left"/>
+            </w:pPr>
+            <w:r>
+              <w:rPr>
+                <w:b/>
+              </w:rPr>
+              <w:t>release notes</w:t>
+            </w:r>
+          </w:p>
+        </w:tc>
+        <w:tc>
+          <w:tcPr>
+            <w:tcW w:type="auto" w:w="4535"/>
+          </w:tcPr>
+          <w:p>
+            <w:pPr>
+              <w:jc w:val="left"/>
+            </w:pPr>
+            <w:r>
+              <w:t xml:space="preserve">een overzicht van de wijzigingen in een </w:t>
+            </w:r>
+            <w:r>
+              <w:rPr>
+                <w:b/>
+              </w:rPr>
+              <w:t>release</w:t>
+            </w:r>
+          </w:p>
+        </w:tc>
+      </w:tr>
+      <w:tr>
+        <w:tc>
+          <w:tcPr>
+            <w:tcW w:type="auto" w:w="4535"/>
+          </w:tcPr>
+          <w:p>
+            <w:pPr>
+              <w:jc w:val="left"/>
+            </w:pPr>
+            <w:r>
+              <w:rPr>
+                <w:b/>
+              </w:rPr>
+              <w:t>release</w:t>
+            </w:r>
+          </w:p>
+        </w:tc>
+        <w:tc>
+          <w:tcPr>
+            <w:tcW w:type="auto" w:w="4535"/>
+          </w:tcPr>
+          <w:p>
+            <w:pPr>
+              <w:jc w:val="left"/>
+            </w:pPr>
+            <w:r>
+              <w:t xml:space="preserve">een voor gebruik vrijgegeven versie van de </w:t>
+            </w:r>
+            <w:r>
+              <w:rPr>
+                <w:b/>
+              </w:rPr>
+              <w:t>software</w:t>
+            </w:r>
+          </w:p>
+        </w:tc>
+      </w:tr>
+      <w:tr>
+        <w:tc>
+          <w:tcPr>
+            <w:tcW w:type="auto" w:w="4535"/>
+          </w:tcPr>
+          <w:p>
+            <w:pPr>
+              <w:jc w:val="left"/>
+            </w:pPr>
+            <w:r>
+              <w:rPr>
+                <w:b/>
+              </w:rPr>
+              <w:t>SAD</w:t>
+            </w:r>
+          </w:p>
+        </w:tc>
+        <w:tc>
+          <w:tcPr>
+            <w:tcW w:type="auto" w:w="4535"/>
+          </w:tcPr>
+          <w:p>
+            <w:pPr>
+              <w:jc w:val="left"/>
+            </w:pPr>
+            <w:r>
+              <w:t>Een software-architectuurdocument beschrijft de technische werking van een product op hoofdlijnen, in termen van softwarecomponenten, hun functies en hun onderlinge interacties en samenhang voor specifieke use cases</w:t>
+            </w:r>
+          </w:p>
+        </w:tc>
+      </w:tr>
+      <w:tr>
+        <w:tc>
+          <w:tcPr>
+            <w:tcW w:type="auto" w:w="4535"/>
+          </w:tcPr>
+          <w:p>
+            <w:pPr>
+              <w:jc w:val="left"/>
+            </w:pPr>
+            <w:r>
+              <w:rPr>
+                <w:b/>
+              </w:rPr>
+              <w:t>Scrum</w:t>
+            </w:r>
+          </w:p>
+        </w:tc>
+        <w:tc>
+          <w:tcPr>
+            <w:tcW w:type="auto" w:w="4535"/>
+          </w:tcPr>
+          <w:p>
+            <w:pPr>
+              <w:jc w:val="left"/>
+            </w:pPr>
+            <w:r>
+              <w:t>Scrum is een lichtgewicht raamwerk dat mensen, teams en organisaties helpt om waarde te creёren door middel van adaptieve oplossingen voor complexe problemen [Scrumgids]</w:t>
+            </w:r>
+          </w:p>
+        </w:tc>
+      </w:tr>
+      <w:tr>
+        <w:tc>
+          <w:tcPr>
+            <w:tcW w:type="auto" w:w="4535"/>
+          </w:tcPr>
+          <w:p>
+            <w:pPr>
+              <w:jc w:val="left"/>
+            </w:pPr>
+            <w:r>
+              <w:rPr>
+                <w:b/>
+              </w:rPr>
+              <w:t>Scrummaster</w:t>
+            </w:r>
+          </w:p>
+        </w:tc>
+        <w:tc>
+          <w:tcPr>
+            <w:tcW w:type="auto" w:w="4535"/>
+          </w:tcPr>
+          <w:p>
+            <w:pPr>
+              <w:jc w:val="left"/>
+            </w:pPr>
+            <w:r>
+              <w:t xml:space="preserve">De Scrummaster is verantwoordelijk voor het opzetten van </w:t>
+            </w:r>
+            <w:r>
+              <w:rPr>
+                <w:b/>
+              </w:rPr>
+              <w:t>Scrum</w:t>
+            </w:r>
+            <w:r>
+              <w:t>, zoals staat beschreven in de Scrumgids [Scrumgids]</w:t>
+            </w:r>
+          </w:p>
+        </w:tc>
+      </w:tr>
+      <w:tr>
+        <w:tc>
+          <w:tcPr>
+            <w:tcW w:type="auto" w:w="4535"/>
+          </w:tcPr>
+          <w:p>
+            <w:pPr>
+              <w:jc w:val="left"/>
+            </w:pPr>
+            <w:r>
+              <w:rPr>
+                <w:b/>
+              </w:rPr>
+              <w:t>Scrumteam</w:t>
+            </w:r>
+          </w:p>
+        </w:tc>
+        <w:tc>
+          <w:tcPr>
+            <w:tcW w:type="auto" w:w="4535"/>
+          </w:tcPr>
+          <w:p>
+            <w:pPr>
+              <w:jc w:val="left"/>
+            </w:pPr>
+            <w:r>
+              <w:t xml:space="preserve">Een Scrumteam bestaat uit één </w:t>
+            </w:r>
+            <w:r>
+              <w:rPr>
+                <w:b/>
+              </w:rPr>
+              <w:t>Scrummaster</w:t>
+            </w:r>
+            <w:r>
+              <w:t xml:space="preserve">, één </w:t>
+            </w:r>
+            <w:r>
+              <w:rPr>
+                <w:b/>
+              </w:rPr>
+              <w:t>product owner</w:t>
+            </w:r>
+            <w:r>
+              <w:t xml:space="preserve"> en </w:t>
+            </w:r>
+            <w:r>
+              <w:rPr>
+                <w:b/>
+              </w:rPr>
+              <w:t>ontwikkelaars</w:t>
+            </w:r>
+            <w:r>
+              <w:t xml:space="preserve"> (</w:t>
+            </w:r>
+            <w:r>
+              <w:rPr>
+                <w:i/>
+              </w:rPr>
+              <w:t>developers</w:t>
+            </w:r>
+            <w:r>
+              <w:t xml:space="preserve"> in de Scrumgids) [Scrumgids]</w:t>
+            </w:r>
+          </w:p>
+        </w:tc>
+      </w:tr>
+      <w:tr>
+        <w:tc>
+          <w:tcPr>
+            <w:tcW w:type="auto" w:w="4535"/>
+          </w:tcPr>
+          <w:p>
+            <w:pPr>
+              <w:jc w:val="left"/>
+            </w:pPr>
+            <w:r>
+              <w:rPr>
+                <w:b/>
+              </w:rPr>
+              <w:t>softwarearchitectuur</w:t>
+            </w:r>
+          </w:p>
+        </w:tc>
+        <w:tc>
+          <w:tcPr>
+            <w:tcW w:type="auto" w:w="4535"/>
+          </w:tcPr>
+          <w:p>
+            <w:pPr>
+              <w:jc w:val="left"/>
+            </w:pPr>
+            <w:r>
               <w:t xml:space="preserve">een </w:t>
             </w:r>
             <w:r>
@@ -6283,7 +7742,7 @@
               <w:t>architectuur</w:t>
             </w:r>
             <w:r>
-              <w:t xml:space="preserve"> die vooral de hardwareonderdelen en -relaties (housing, hardware, virtuals, standaard software en middleware) van een systeem beschrijft</w:t>
+              <w:t xml:space="preserve"> die vooral de softwareonderdelen en -relaties (processen, modules, interfaces, datamodel) van een systeem beschrijft</w:t>
             </w:r>
           </w:p>
         </w:tc>
@@ -6301,60 +7760,35 @@
               <w:rPr>
                 <w:b/>
               </w:rPr>
-              <w:t>IPO</w:t>
-            </w:r>
-          </w:p>
-        </w:tc>
-        <w:tc>
-          <w:tcPr>
-            <w:tcW w:type="auto" w:w="4535"/>
-          </w:tcPr>
-          <w:p>
-            <w:pPr>
-              <w:jc w:val="left"/>
-            </w:pPr>
-            <w:r>
-              <w:t>intern projectoverleg</w:t>
-            </w:r>
-          </w:p>
-        </w:tc>
-      </w:tr>
-      <w:tr>
-        <w:tc>
-          <w:tcPr>
-            <w:tcW w:type="auto" w:w="4535"/>
-          </w:tcPr>
-          <w:p>
-            <w:pPr>
-              <w:jc w:val="left"/>
-            </w:pPr>
+              <w:t>software delivery manager</w:t>
+            </w:r>
+          </w:p>
+        </w:tc>
+        <w:tc>
+          <w:tcPr>
+            <w:tcW w:type="auto" w:w="4535"/>
+          </w:tcPr>
+          <w:p>
+            <w:pPr>
+              <w:jc w:val="left"/>
+            </w:pPr>
+            <w:r>
+              <w:t xml:space="preserve">organiseert het ontwikkelen en opleveren van </w:t>
+            </w:r>
             <w:r>
               <w:rPr>
                 <w:b/>
               </w:rPr>
-              <w:t>ISD</w:t>
-            </w:r>
-          </w:p>
-        </w:tc>
-        <w:tc>
-          <w:tcPr>
-            <w:tcW w:type="auto" w:w="4535"/>
-          </w:tcPr>
-          <w:p>
-            <w:pPr>
-              <w:jc w:val="left"/>
-            </w:pPr>
-            <w:r>
-              <w:t xml:space="preserve">ICTU Software Diensten, afdeling van ICTU die </w:t>
+              <w:t>software</w:t>
+            </w:r>
+            <w:r>
+              <w:t xml:space="preserve"> conform de vastgestelde eisen en de Kwaliteitsaanpak en rapporteert aan de </w:t>
             </w:r>
             <w:r>
               <w:rPr>
                 <w:b/>
               </w:rPr>
-              <w:t>softwareontwikkelprojecten</w:t>
-            </w:r>
-            <w:r>
-              <w:t xml:space="preserve"> ondersteunt met ontwikkel- en testomgevingen, tools en diensten</w:t>
+              <w:t>projectleider</w:t>
             </w:r>
           </w:p>
         </w:tc>
@@ -6372,202 +7806,51 @@
               <w:rPr>
                 <w:b/>
               </w:rPr>
-              <w:t>ISE</w:t>
-            </w:r>
-          </w:p>
-        </w:tc>
-        <w:tc>
-          <w:tcPr>
-            <w:tcW w:type="auto" w:w="4535"/>
-          </w:tcPr>
-          <w:p>
-            <w:pPr>
-              <w:jc w:val="left"/>
-            </w:pPr>
-            <w:r>
-              <w:t xml:space="preserve">ICTU Software Expertise, afdeling van ICTU die </w:t>
-            </w:r>
-            <w:r>
-              <w:rPr>
-                <w:b/>
-              </w:rPr>
-              <w:t>softwareontwikkelprojecten</w:t>
-            </w:r>
-            <w:r>
-              <w:t xml:space="preserve"> ondersteunt met expertise op het gebied van </w:t>
-            </w:r>
+              <w:t>software</w:t>
+            </w:r>
+          </w:p>
+        </w:tc>
+        <w:tc>
+          <w:tcPr>
+            <w:tcW w:type="auto" w:w="4535"/>
+          </w:tcPr>
+          <w:p>
+            <w:pPr>
+              <w:jc w:val="left"/>
+            </w:pPr>
+            <w:r>
+              <w:t>software is de verzameling instructies die bepalen wat een computer uitvoert en is uiteindelijk wat de gebruiker ziet, ervaart en waarmee hij interacteert</w:t>
+            </w:r>
+          </w:p>
+        </w:tc>
+      </w:tr>
+      <w:tr>
+        <w:tc>
+          <w:tcPr>
+            <w:tcW w:type="auto" w:w="4535"/>
+          </w:tcPr>
+          <w:p>
+            <w:pPr>
+              <w:jc w:val="left"/>
+            </w:pPr>
             <w:r>
               <w:rPr>
                 <w:b/>
               </w:rPr>
               <w:t>softwareontwikkeling</w:t>
             </w:r>
-            <w:r>
-              <w:t xml:space="preserve"> en die de ICTU Kwaliteitsaanpak Softwareontwikkeling onderhoudt</w:t>
-            </w:r>
-          </w:p>
-        </w:tc>
-      </w:tr>
-      <w:tr>
-        <w:tc>
-          <w:tcPr>
-            <w:tcW w:type="auto" w:w="4535"/>
-          </w:tcPr>
-          <w:p>
-            <w:pPr>
-              <w:jc w:val="left"/>
-            </w:pPr>
-            <w:r>
-              <w:rPr>
-                <w:b/>
-              </w:rPr>
-              <w:t>ISO</w:t>
-            </w:r>
-          </w:p>
-        </w:tc>
-        <w:tc>
-          <w:tcPr>
-            <w:tcW w:type="auto" w:w="4535"/>
-          </w:tcPr>
-          <w:p>
-            <w:pPr>
-              <w:jc w:val="left"/>
-            </w:pPr>
-            <w:r>
-              <w:t>International Organization for Standardization</w:t>
-            </w:r>
-          </w:p>
-        </w:tc>
-      </w:tr>
-      <w:tr>
-        <w:tc>
-          <w:tcPr>
-            <w:tcW w:type="auto" w:w="4535"/>
-          </w:tcPr>
-          <w:p>
-            <w:pPr>
-              <w:jc w:val="left"/>
-            </w:pPr>
-            <w:r>
-              <w:rPr>
-                <w:b/>
-              </w:rPr>
-              <w:t>Jira</w:t>
-            </w:r>
-          </w:p>
-        </w:tc>
-        <w:tc>
-          <w:tcPr>
-            <w:tcW w:type="auto" w:w="4535"/>
-          </w:tcPr>
-          <w:p>
-            <w:pPr>
-              <w:jc w:val="left"/>
-            </w:pPr>
-            <w:r>
-              <w:t xml:space="preserve">tool om </w:t>
-            </w:r>
-            <w:r>
-              <w:rPr>
-                <w:b/>
-              </w:rPr>
-              <w:t>use cases</w:t>
-            </w:r>
-            <w:r>
-              <w:t>, user stories, logische testgevallen en issues vast te leggen</w:t>
-            </w:r>
-          </w:p>
-        </w:tc>
-      </w:tr>
-      <w:tr>
-        <w:tc>
-          <w:tcPr>
-            <w:tcW w:type="auto" w:w="4535"/>
-          </w:tcPr>
-          <w:p>
-            <w:pPr>
-              <w:jc w:val="left"/>
-            </w:pPr>
-            <w:r>
-              <w:rPr>
-                <w:b/>
-              </w:rPr>
-              <w:t>klantreis</w:t>
-            </w:r>
-          </w:p>
-        </w:tc>
-        <w:tc>
-          <w:tcPr>
-            <w:tcW w:type="auto" w:w="4535"/>
-          </w:tcPr>
-          <w:p>
-            <w:pPr>
-              <w:jc w:val="left"/>
-            </w:pPr>
-            <w:r>
-              <w:t>alle directe en indirecte interactie van een klant of gebruiker met een product of dienst</w:t>
-            </w:r>
-          </w:p>
-        </w:tc>
-      </w:tr>
-      <w:tr>
-        <w:tc>
-          <w:tcPr>
-            <w:tcW w:type="auto" w:w="4535"/>
-          </w:tcPr>
-          <w:p>
-            <w:pPr>
-              <w:jc w:val="left"/>
-            </w:pPr>
-            <w:r>
-              <w:rPr>
-                <w:b/>
-              </w:rPr>
-              <w:t>KPI</w:t>
-            </w:r>
-          </w:p>
-        </w:tc>
-        <w:tc>
-          <w:tcPr>
-            <w:tcW w:type="auto" w:w="4535"/>
-          </w:tcPr>
-          <w:p>
-            <w:pPr>
-              <w:jc w:val="left"/>
-            </w:pPr>
-            <w:r>
-              <w:t>key performance indicator</w:t>
-            </w:r>
-          </w:p>
-        </w:tc>
-      </w:tr>
-      <w:tr>
-        <w:tc>
-          <w:tcPr>
-            <w:tcW w:type="auto" w:w="4535"/>
-          </w:tcPr>
-          <w:p>
-            <w:pPr>
-              <w:jc w:val="left"/>
-            </w:pPr>
-            <w:r>
-              <w:rPr>
-                <w:b/>
-              </w:rPr>
-              <w:t>kwaliteitsmanager</w:t>
-            </w:r>
-          </w:p>
-        </w:tc>
-        <w:tc>
-          <w:tcPr>
-            <w:tcW w:type="auto" w:w="4535"/>
-          </w:tcPr>
-          <w:p>
-            <w:pPr>
-              <w:jc w:val="left"/>
-            </w:pPr>
-            <w:r>
-              <w:t xml:space="preserve">controleert en borgt de kwaliteit van </w:t>
+          </w:p>
+        </w:tc>
+        <w:tc>
+          <w:tcPr>
+            <w:tcW w:type="auto" w:w="4535"/>
+          </w:tcPr>
+          <w:p>
+            <w:pPr>
+              <w:jc w:val="left"/>
+            </w:pPr>
+            <w:r>
+              <w:t xml:space="preserve">een activiteit die nieuwe </w:t>
             </w:r>
             <w:r>
               <w:rPr>
@@ -6576,282 +7859,47 @@
               <w:t>software</w:t>
             </w:r>
             <w:r>
-              <w:t xml:space="preserve"> conform de vastgestelde eisen en de Kwaliteitsaanpak en rapporteert aan de </w:t>
-            </w:r>
+              <w:t xml:space="preserve"> maakt en/of bestaande software aanpast</w:t>
+            </w:r>
+          </w:p>
+        </w:tc>
+      </w:tr>
+      <w:tr>
+        <w:tc>
+          <w:tcPr>
+            <w:tcW w:type="auto" w:w="4535"/>
+          </w:tcPr>
+          <w:p>
+            <w:pPr>
+              <w:jc w:val="left"/>
+            </w:pPr>
             <w:r>
               <w:rPr>
                 <w:b/>
               </w:rPr>
-              <w:t>projectleider</w:t>
-            </w:r>
-          </w:p>
-        </w:tc>
-      </w:tr>
-      <w:tr>
-        <w:tc>
-          <w:tcPr>
-            <w:tcW w:type="auto" w:w="4535"/>
-          </w:tcPr>
-          <w:p>
-            <w:pPr>
-              <w:jc w:val="left"/>
-            </w:pPr>
+              <w:t>softwareontwikkelproject</w:t>
+            </w:r>
+          </w:p>
+        </w:tc>
+        <w:tc>
+          <w:tcPr>
+            <w:tcW w:type="auto" w:w="4535"/>
+          </w:tcPr>
+          <w:p>
+            <w:pPr>
+              <w:jc w:val="left"/>
+            </w:pPr>
+            <w:r>
+              <w:t xml:space="preserve">een </w:t>
+            </w:r>
             <w:r>
               <w:rPr>
                 <w:b/>
               </w:rPr>
-              <w:t>minimum viable product</w:t>
-            </w:r>
-          </w:p>
-        </w:tc>
-        <w:tc>
-          <w:tcPr>
-            <w:tcW w:type="auto" w:w="4535"/>
-          </w:tcPr>
-          <w:p>
-            <w:pPr>
-              <w:jc w:val="left"/>
-            </w:pPr>
-            <w:r>
-              <w:t>de eerste versie van een product of dienst, die zo vroeg mogelijk wordt uitgerold naar de gebruikers; het bevat net voldoende functionaliteit om het gestelde doel te behalen, en niet meer dan dat</w:t>
-            </w:r>
-          </w:p>
-        </w:tc>
-      </w:tr>
-      <w:tr>
-        <w:tc>
-          <w:tcPr>
-            <w:tcW w:type="auto" w:w="4535"/>
-          </w:tcPr>
-          <w:p>
-            <w:pPr>
-              <w:jc w:val="left"/>
-            </w:pPr>
-            <w:r>
-              <w:rPr>
-                <w:b/>
-              </w:rPr>
-              <w:t>MTP</w:t>
-            </w:r>
-          </w:p>
-        </w:tc>
-        <w:tc>
-          <w:tcPr>
-            <w:tcW w:type="auto" w:w="4535"/>
-          </w:tcPr>
-          <w:p>
-            <w:pPr>
-              <w:jc w:val="left"/>
-            </w:pPr>
-            <w:r>
-              <w:t>master testplan</w:t>
-            </w:r>
-          </w:p>
-        </w:tc>
-      </w:tr>
-      <w:tr>
-        <w:tc>
-          <w:tcPr>
-            <w:tcW w:type="auto" w:w="4535"/>
-          </w:tcPr>
-          <w:p>
-            <w:pPr>
-              <w:jc w:val="left"/>
-            </w:pPr>
-            <w:r>
-              <w:rPr>
-                <w:b/>
-              </w:rPr>
-              <w:t>MVP</w:t>
-            </w:r>
-          </w:p>
-        </w:tc>
-        <w:tc>
-          <w:tcPr>
-            <w:tcW w:type="auto" w:w="4535"/>
-          </w:tcPr>
-          <w:p>
-            <w:pPr>
-              <w:jc w:val="left"/>
-            </w:pPr>
-            <w:r>
-              <w:rPr>
-                <w:b/>
-              </w:rPr>
-              <w:t>minimum viable product</w:t>
-            </w:r>
-          </w:p>
-        </w:tc>
-      </w:tr>
-      <w:tr>
-        <w:tc>
-          <w:tcPr>
-            <w:tcW w:type="auto" w:w="4535"/>
-          </w:tcPr>
-          <w:p>
-            <w:pPr>
-              <w:jc w:val="left"/>
-            </w:pPr>
-            <w:r>
-              <w:rPr>
-                <w:b/>
-              </w:rPr>
-              <w:t>NFE</w:t>
-            </w:r>
-          </w:p>
-        </w:tc>
-        <w:tc>
-          <w:tcPr>
-            <w:tcW w:type="auto" w:w="4535"/>
-          </w:tcPr>
-          <w:p>
-            <w:pPr>
-              <w:jc w:val="left"/>
-            </w:pPr>
-            <w:r>
-              <w:t>niet-functionele eis(en)</w:t>
-            </w:r>
-          </w:p>
-        </w:tc>
-      </w:tr>
-      <w:tr>
-        <w:tc>
-          <w:tcPr>
-            <w:tcW w:type="auto" w:w="4535"/>
-          </w:tcPr>
-          <w:p>
-            <w:pPr>
-              <w:jc w:val="left"/>
-            </w:pPr>
-            <w:r>
-              <w:rPr>
-                <w:b/>
-              </w:rPr>
-              <w:t>NORA</w:t>
-            </w:r>
-          </w:p>
-        </w:tc>
-        <w:tc>
-          <w:tcPr>
-            <w:tcW w:type="auto" w:w="4535"/>
-          </w:tcPr>
-          <w:p>
-            <w:pPr>
-              <w:jc w:val="left"/>
-            </w:pPr>
-            <w:r>
-              <w:t>Nederlandse Overheidsreferentie-architectuur</w:t>
-            </w:r>
-          </w:p>
-        </w:tc>
-      </w:tr>
-      <w:tr>
-        <w:tc>
-          <w:tcPr>
-            <w:tcW w:type="auto" w:w="4535"/>
-          </w:tcPr>
-          <w:p>
-            <w:pPr>
-              <w:jc w:val="left"/>
-            </w:pPr>
-            <w:r>
-              <w:rPr>
-                <w:b/>
-              </w:rPr>
-              <w:t>NPR</w:t>
-            </w:r>
-          </w:p>
-        </w:tc>
-        <w:tc>
-          <w:tcPr>
-            <w:tcW w:type="auto" w:w="4535"/>
-          </w:tcPr>
-          <w:p>
-            <w:pPr>
-              <w:jc w:val="left"/>
-            </w:pPr>
-            <w:r>
-              <w:t>Nederlandse Praktijkrichtlijn</w:t>
-            </w:r>
-          </w:p>
-        </w:tc>
-      </w:tr>
-      <w:tr>
-        <w:tc>
-          <w:tcPr>
-            <w:tcW w:type="auto" w:w="4535"/>
-          </w:tcPr>
-          <w:p>
-            <w:pPr>
-              <w:jc w:val="left"/>
-            </w:pPr>
-            <w:r>
-              <w:rPr>
-                <w:b/>
-              </w:rPr>
-              <w:t>ontwikkelaars</w:t>
-            </w:r>
-          </w:p>
-        </w:tc>
-        <w:tc>
-          <w:tcPr>
-            <w:tcW w:type="auto" w:w="4535"/>
-          </w:tcPr>
-          <w:p>
-            <w:pPr>
-              <w:jc w:val="left"/>
-            </w:pPr>
-            <w:r>
-              <w:t>Ontwikkelaars (</w:t>
-            </w:r>
-            <w:r>
-              <w:rPr>
-                <w:i/>
-              </w:rPr>
-              <w:t>developers</w:t>
-            </w:r>
-            <w:r>
-              <w:t xml:space="preserve"> in de Scrumgids) zijn de mensen in het </w:t>
-            </w:r>
-            <w:r>
-              <w:rPr>
-                <w:b/>
-              </w:rPr>
-              <w:t>Scrumteam</w:t>
-            </w:r>
-            <w:r>
-              <w:t xml:space="preserve"> die iedere sprint gecommitteerd zijn aan het maken van elk aspect van een bruikbaar increment [Scrumgids]</w:t>
-            </w:r>
-          </w:p>
-        </w:tc>
-      </w:tr>
-      <w:tr>
-        <w:tc>
-          <w:tcPr>
-            <w:tcW w:type="auto" w:w="4535"/>
-          </w:tcPr>
-          <w:p>
-            <w:pPr>
-              <w:jc w:val="left"/>
-            </w:pPr>
-            <w:r>
-              <w:rPr>
-                <w:b/>
-              </w:rPr>
-              <w:t>opdrachtgevende organisatie</w:t>
-            </w:r>
-          </w:p>
-        </w:tc>
-        <w:tc>
-          <w:tcPr>
-            <w:tcW w:type="auto" w:w="4535"/>
-          </w:tcPr>
-          <w:p>
-            <w:pPr>
-              <w:jc w:val="left"/>
-            </w:pPr>
-            <w:r>
-              <w:t xml:space="preserve">overheidsorganisatie die opdracht geeft aan ICTU tot ontwikkeling en/of onderhoud  van </w:t>
+              <w:t>project</w:t>
+            </w:r>
+            <w:r>
+              <w:t xml:space="preserve"> dat de oplevering van </w:t>
             </w:r>
             <w:r>
               <w:rPr>
@@ -6859,6 +7907,9 @@
               </w:rPr>
               <w:t>software</w:t>
             </w:r>
+            <w:r>
+              <w:t xml:space="preserve"> als enige of voornaamste projectresultaat heeft</w:t>
+            </w:r>
           </w:p>
         </w:tc>
       </w:tr>
@@ -6875,29 +7926,29 @@
               <w:rPr>
                 <w:b/>
               </w:rPr>
-              <w:t>opdrachtgever</w:t>
-            </w:r>
-          </w:p>
-        </w:tc>
-        <w:tc>
-          <w:tcPr>
-            <w:tcW w:type="auto" w:w="4535"/>
-          </w:tcPr>
-          <w:p>
-            <w:pPr>
-              <w:jc w:val="left"/>
-            </w:pPr>
-            <w:r>
-              <w:t xml:space="preserve">medewerker van de </w:t>
+              <w:t>solution architectuur</w:t>
+            </w:r>
+          </w:p>
+        </w:tc>
+        <w:tc>
+          <w:tcPr>
+            <w:tcW w:type="auto" w:w="4535"/>
+          </w:tcPr>
+          <w:p>
+            <w:pPr>
+              <w:jc w:val="left"/>
+            </w:pPr>
+            <w:r>
+              <w:t xml:space="preserve">beschrijving van de gewenste oplossing van een specifiek probleem, of het eindresultaat van een </w:t>
             </w:r>
             <w:r>
               <w:rPr>
                 <w:b/>
               </w:rPr>
-              <w:t>opdrachtgevende organisatie</w:t>
-            </w:r>
-            <w:r>
-              <w:t xml:space="preserve"> die eindverantwoordelijk is voor de opdracht aan ICTU</w:t>
+              <w:t>project</w:t>
+            </w:r>
+            <w:r>
+              <w:t xml:space="preserve"> [NORA]</w:t>
             </w:r>
           </w:p>
         </w:tc>
@@ -6915,82 +7966,20 @@
               <w:rPr>
                 <w:b/>
               </w:rPr>
-              <w:t>operationeel beheer</w:t>
-            </w:r>
-          </w:p>
-        </w:tc>
-        <w:tc>
-          <w:tcPr>
-            <w:tcW w:type="auto" w:w="4535"/>
-          </w:tcPr>
-          <w:p>
-            <w:pPr>
-              <w:jc w:val="left"/>
-            </w:pPr>
-            <w:r>
-              <w:t>activiteiten die zorgen dat software operationeel is en blijft, zoals het oplossen van incidenten, het uitvoeren van onderhoud, het implementeren van upgrades en patches, het beheren van configuraties, en het monitoren van prestaties en beschikbaarheid</w:t>
-            </w:r>
-          </w:p>
-        </w:tc>
-      </w:tr>
-      <w:tr>
-        <w:tc>
-          <w:tcPr>
-            <w:tcW w:type="auto" w:w="4535"/>
-          </w:tcPr>
-          <w:p>
-            <w:pPr>
-              <w:jc w:val="left"/>
-            </w:pPr>
-            <w:r>
-              <w:rPr>
-                <w:b/>
-              </w:rPr>
-              <w:t>OTAP</w:t>
-            </w:r>
-          </w:p>
-        </w:tc>
-        <w:tc>
-          <w:tcPr>
-            <w:tcW w:type="auto" w:w="4535"/>
-          </w:tcPr>
-          <w:p>
-            <w:pPr>
-              <w:jc w:val="left"/>
-            </w:pPr>
-            <w:r>
-              <w:t>ontwikkel, test, acceptatie, productie; gebruikt om verschillende soorten omgevingen aan te duiden</w:t>
-            </w:r>
-          </w:p>
-        </w:tc>
-      </w:tr>
-      <w:tr>
-        <w:tc>
-          <w:tcPr>
-            <w:tcW w:type="auto" w:w="4535"/>
-          </w:tcPr>
-          <w:p>
-            <w:pPr>
-              <w:jc w:val="left"/>
-            </w:pPr>
-            <w:r>
-              <w:rPr>
-                <w:b/>
-              </w:rPr>
-              <w:t>persona</w:t>
-            </w:r>
-          </w:p>
-        </w:tc>
-        <w:tc>
-          <w:tcPr>
-            <w:tcW w:type="auto" w:w="4535"/>
-          </w:tcPr>
-          <w:p>
-            <w:pPr>
-              <w:jc w:val="left"/>
-            </w:pPr>
-            <w:r>
-              <w:t xml:space="preserve">een min of meer realistische beschrijving van een fictief persoon, veelal met naam, persoonskenmerken, drijfveren en behoeften, die een groep gebruikers representeert en gebruikt wordt om te redeneren over de gewenste functionele en niet-functionele eigenschappen van de </w:t>
+              <w:t>technische schuld</w:t>
+            </w:r>
+          </w:p>
+        </w:tc>
+        <w:tc>
+          <w:tcPr>
+            <w:tcW w:type="auto" w:w="4535"/>
+          </w:tcPr>
+          <w:p>
+            <w:pPr>
+              <w:jc w:val="left"/>
+            </w:pPr>
+            <w:r>
+              <w:t xml:space="preserve">eigenschappen van de </w:t>
             </w:r>
             <w:r>
               <w:rPr>
@@ -6998,973 +7987,6 @@
               </w:rPr>
               <w:t>software</w:t>
             </w:r>
-          </w:p>
-        </w:tc>
-      </w:tr>
-      <w:tr>
-        <w:tc>
-          <w:tcPr>
-            <w:tcW w:type="auto" w:w="4535"/>
-          </w:tcPr>
-          <w:p>
-            <w:pPr>
-              <w:jc w:val="left"/>
-            </w:pPr>
-            <w:r>
-              <w:rPr>
-                <w:b/>
-              </w:rPr>
-              <w:t>PIA</w:t>
-            </w:r>
-          </w:p>
-        </w:tc>
-        <w:tc>
-          <w:tcPr>
-            <w:tcW w:type="auto" w:w="4535"/>
-          </w:tcPr>
-          <w:p>
-            <w:pPr>
-              <w:jc w:val="left"/>
-            </w:pPr>
-            <w:r>
-              <w:t>privacy impact assessment</w:t>
-            </w:r>
-          </w:p>
-        </w:tc>
-      </w:tr>
-      <w:tr>
-        <w:tc>
-          <w:tcPr>
-            <w:tcW w:type="auto" w:w="4535"/>
-          </w:tcPr>
-          <w:p>
-            <w:pPr>
-              <w:jc w:val="left"/>
-            </w:pPr>
-            <w:r>
-              <w:rPr>
-                <w:b/>
-              </w:rPr>
-              <w:t>PKI</w:t>
-            </w:r>
-          </w:p>
-        </w:tc>
-        <w:tc>
-          <w:tcPr>
-            <w:tcW w:type="auto" w:w="4535"/>
-          </w:tcPr>
-          <w:p>
-            <w:pPr>
-              <w:jc w:val="left"/>
-            </w:pPr>
-            <w:r>
-              <w:t>public key infrastructure</w:t>
-            </w:r>
-          </w:p>
-        </w:tc>
-      </w:tr>
-      <w:tr>
-        <w:tc>
-          <w:tcPr>
-            <w:tcW w:type="auto" w:w="4535"/>
-          </w:tcPr>
-          <w:p>
-            <w:pPr>
-              <w:jc w:val="left"/>
-            </w:pPr>
-            <w:r>
-              <w:rPr>
-                <w:b/>
-              </w:rPr>
-              <w:t>PRA</w:t>
-            </w:r>
-          </w:p>
-        </w:tc>
-        <w:tc>
-          <w:tcPr>
-            <w:tcW w:type="auto" w:w="4535"/>
-          </w:tcPr>
-          <w:p>
-            <w:pPr>
-              <w:jc w:val="left"/>
-            </w:pPr>
-            <w:r>
-              <w:t>productrisicoanalyse</w:t>
-            </w:r>
-          </w:p>
-        </w:tc>
-      </w:tr>
-      <w:tr>
-        <w:tc>
-          <w:tcPr>
-            <w:tcW w:type="auto" w:w="4535"/>
-          </w:tcPr>
-          <w:p>
-            <w:pPr>
-              <w:jc w:val="left"/>
-            </w:pPr>
-            <w:r>
-              <w:rPr>
-                <w:b/>
-              </w:rPr>
-              <w:t>Product owner</w:t>
-            </w:r>
-          </w:p>
-        </w:tc>
-        <w:tc>
-          <w:tcPr>
-            <w:tcW w:type="auto" w:w="4535"/>
-          </w:tcPr>
-          <w:p>
-            <w:pPr>
-              <w:jc w:val="left"/>
-            </w:pPr>
-            <w:r>
-              <w:t xml:space="preserve">De product owner is verantwoordelijk voor het maximaliseren van de waarde van het product, dat het resultaat is van het werk van het </w:t>
-            </w:r>
-            <w:r>
-              <w:rPr>
-                <w:b/>
-              </w:rPr>
-              <w:t>Scrumteam</w:t>
-            </w:r>
-            <w:r>
-              <w:t xml:space="preserve"> [Scrumgids]</w:t>
-            </w:r>
-          </w:p>
-        </w:tc>
-      </w:tr>
-      <w:tr>
-        <w:tc>
-          <w:tcPr>
-            <w:tcW w:type="auto" w:w="4535"/>
-          </w:tcPr>
-          <w:p>
-            <w:pPr>
-              <w:jc w:val="left"/>
-            </w:pPr>
-            <w:r>
-              <w:rPr>
-                <w:b/>
-              </w:rPr>
-              <w:t>programmatuur</w:t>
-            </w:r>
-          </w:p>
-        </w:tc>
-        <w:tc>
-          <w:tcPr>
-            <w:tcW w:type="auto" w:w="4535"/>
-          </w:tcPr>
-          <w:p>
-            <w:pPr>
-              <w:jc w:val="left"/>
-            </w:pPr>
-            <w:r>
-              <w:t xml:space="preserve">zie </w:t>
-            </w:r>
-            <w:r>
-              <w:rPr>
-                <w:b/>
-              </w:rPr>
-              <w:t>software</w:t>
-            </w:r>
-          </w:p>
-        </w:tc>
-      </w:tr>
-      <w:tr>
-        <w:tc>
-          <w:tcPr>
-            <w:tcW w:type="auto" w:w="4535"/>
-          </w:tcPr>
-          <w:p>
-            <w:pPr>
-              <w:jc w:val="left"/>
-            </w:pPr>
-            <w:r>
-              <w:rPr>
-                <w:b/>
-              </w:rPr>
-              <w:t>project</w:t>
-            </w:r>
-          </w:p>
-        </w:tc>
-        <w:tc>
-          <w:tcPr>
-            <w:tcW w:type="auto" w:w="4535"/>
-          </w:tcPr>
-          <w:p>
-            <w:pPr>
-              <w:jc w:val="left"/>
-            </w:pPr>
-            <w:r>
-              <w:t xml:space="preserve">een tijdelijke organisatie voor het realiseren van een resultaat - bij ICTU bestaat een </w:t>
-            </w:r>
-            <w:r>
-              <w:rPr>
-                <w:b/>
-              </w:rPr>
-              <w:t>softwareontwikkelproject</w:t>
-            </w:r>
-            <w:r>
-              <w:t xml:space="preserve"> uit medewerkers van ICTU, de </w:t>
-            </w:r>
-            <w:r>
-              <w:rPr>
-                <w:b/>
-              </w:rPr>
-              <w:t>opdrachtgevende organisatie</w:t>
-            </w:r>
-            <w:r>
-              <w:t>, beheerorganisatie en eventueel andere partijen</w:t>
-            </w:r>
-          </w:p>
-        </w:tc>
-      </w:tr>
-      <w:tr>
-        <w:tc>
-          <w:tcPr>
-            <w:tcW w:type="auto" w:w="4535"/>
-          </w:tcPr>
-          <w:p>
-            <w:pPr>
-              <w:jc w:val="left"/>
-            </w:pPr>
-            <w:r>
-              <w:rPr>
-                <w:b/>
-              </w:rPr>
-              <w:t>projectleider</w:t>
-            </w:r>
-          </w:p>
-        </w:tc>
-        <w:tc>
-          <w:tcPr>
-            <w:tcW w:type="auto" w:w="4535"/>
-          </w:tcPr>
-          <w:p>
-            <w:pPr>
-              <w:jc w:val="left"/>
-            </w:pPr>
-            <w:r>
-              <w:t>medewerker eindverantwoordelijk voor het projectresultaat - bij ICTU-softwareontwikkelprojecten is de projectleider een medewerker van ICTU</w:t>
-            </w:r>
-          </w:p>
-        </w:tc>
-      </w:tr>
-      <w:tr>
-        <w:tc>
-          <w:tcPr>
-            <w:tcW w:type="auto" w:w="4535"/>
-          </w:tcPr>
-          <w:p>
-            <w:pPr>
-              <w:jc w:val="left"/>
-            </w:pPr>
-            <w:r>
-              <w:rPr>
-                <w:b/>
-              </w:rPr>
-              <w:t>PSA</w:t>
-            </w:r>
-          </w:p>
-        </w:tc>
-        <w:tc>
-          <w:tcPr>
-            <w:tcW w:type="auto" w:w="4535"/>
-          </w:tcPr>
-          <w:p>
-            <w:pPr>
-              <w:jc w:val="left"/>
-            </w:pPr>
-            <w:r>
-              <w:t xml:space="preserve">De projectstartarchitectuur is een concreet en doelgericht ICT-architectuurkader waarbinnen het </w:t>
-            </w:r>
-            <w:r>
-              <w:rPr>
-                <w:b/>
-              </w:rPr>
-              <w:t>project</w:t>
-            </w:r>
-            <w:r>
-              <w:t xml:space="preserve"> moet worden uitgevoerd</w:t>
-            </w:r>
-          </w:p>
-        </w:tc>
-      </w:tr>
-      <w:tr>
-        <w:tc>
-          <w:tcPr>
-            <w:tcW w:type="auto" w:w="4535"/>
-          </w:tcPr>
-          <w:p>
-            <w:pPr>
-              <w:jc w:val="left"/>
-            </w:pPr>
-            <w:r>
-              <w:rPr>
-                <w:b/>
-              </w:rPr>
-              <w:t>PvE</w:t>
-            </w:r>
-          </w:p>
-        </w:tc>
-        <w:tc>
-          <w:tcPr>
-            <w:tcW w:type="auto" w:w="4535"/>
-          </w:tcPr>
-          <w:p>
-            <w:pPr>
-              <w:jc w:val="left"/>
-            </w:pPr>
-            <w:r>
-              <w:t>programma van eisen</w:t>
-            </w:r>
-          </w:p>
-        </w:tc>
-      </w:tr>
-      <w:tr>
-        <w:tc>
-          <w:tcPr>
-            <w:tcW w:type="auto" w:w="4535"/>
-          </w:tcPr>
-          <w:p>
-            <w:pPr>
-              <w:jc w:val="left"/>
-            </w:pPr>
-            <w:r>
-              <w:rPr>
-                <w:b/>
-              </w:rPr>
-              <w:t>Quality-time</w:t>
-            </w:r>
-          </w:p>
-        </w:tc>
-        <w:tc>
-          <w:tcPr>
-            <w:tcW w:type="auto" w:w="4535"/>
-          </w:tcPr>
-          <w:p>
-            <w:pPr>
-              <w:jc w:val="left"/>
-            </w:pPr>
-            <w:r>
-              <w:t>een door ICTU ontwikkeld, open source, geautomatiseerd kwaliteitssysteem</w:t>
-            </w:r>
-          </w:p>
-        </w:tc>
-      </w:tr>
-      <w:tr>
-        <w:tc>
-          <w:tcPr>
-            <w:tcW w:type="auto" w:w="4535"/>
-          </w:tcPr>
-          <w:p>
-            <w:pPr>
-              <w:jc w:val="left"/>
-            </w:pPr>
-            <w:r>
-              <w:rPr>
-                <w:b/>
-              </w:rPr>
-              <w:t>realisatiefase</w:t>
-            </w:r>
-          </w:p>
-        </w:tc>
-        <w:tc>
-          <w:tcPr>
-            <w:tcW w:type="auto" w:w="4535"/>
-          </w:tcPr>
-          <w:p>
-            <w:pPr>
-              <w:jc w:val="left"/>
-            </w:pPr>
-            <w:r>
-              <w:t xml:space="preserve">fase van een </w:t>
-            </w:r>
-            <w:r>
-              <w:rPr>
-                <w:b/>
-              </w:rPr>
-              <w:t>softwareontwikkelproject</w:t>
-            </w:r>
-            <w:r>
-              <w:t xml:space="preserve"> waarin de </w:t>
-            </w:r>
-            <w:r>
-              <w:rPr>
-                <w:b/>
-              </w:rPr>
-              <w:t>software</w:t>
-            </w:r>
-            <w:r>
-              <w:t xml:space="preserve"> daadwerkelijk wordt gebouwd en onderhouden, en bij een </w:t>
-            </w:r>
-            <w:r>
-              <w:rPr>
-                <w:b/>
-              </w:rPr>
-              <w:t>DevOps</w:t>
-            </w:r>
-            <w:r>
-              <w:t xml:space="preserve"> werkwijze ook operationeel wordt beheerd</w:t>
-            </w:r>
-          </w:p>
-        </w:tc>
-      </w:tr>
-      <w:tr>
-        <w:tc>
-          <w:tcPr>
-            <w:tcW w:type="auto" w:w="4535"/>
-          </w:tcPr>
-          <w:p>
-            <w:pPr>
-              <w:jc w:val="left"/>
-            </w:pPr>
-            <w:r>
-              <w:rPr>
-                <w:b/>
-              </w:rPr>
-              <w:t>regressietest</w:t>
-            </w:r>
-          </w:p>
-        </w:tc>
-        <w:tc>
-          <w:tcPr>
-            <w:tcW w:type="auto" w:w="4535"/>
-          </w:tcPr>
-          <w:p>
-            <w:pPr>
-              <w:jc w:val="left"/>
-            </w:pPr>
-            <w:r>
-              <w:t>test die na een wijziging controleert of niet-gewijzigde delen van een systeem nog steeds correct functioneren</w:t>
-            </w:r>
-          </w:p>
-        </w:tc>
-      </w:tr>
-      <w:tr>
-        <w:tc>
-          <w:tcPr>
-            <w:tcW w:type="auto" w:w="4535"/>
-          </w:tcPr>
-          <w:p>
-            <w:pPr>
-              <w:jc w:val="left"/>
-            </w:pPr>
-            <w:r>
-              <w:rPr>
-                <w:b/>
-              </w:rPr>
-              <w:t>release notes</w:t>
-            </w:r>
-          </w:p>
-        </w:tc>
-        <w:tc>
-          <w:tcPr>
-            <w:tcW w:type="auto" w:w="4535"/>
-          </w:tcPr>
-          <w:p>
-            <w:pPr>
-              <w:jc w:val="left"/>
-            </w:pPr>
-            <w:r>
-              <w:t xml:space="preserve">een overzicht van de wijzigingen in een </w:t>
-            </w:r>
-            <w:r>
-              <w:rPr>
-                <w:b/>
-              </w:rPr>
-              <w:t>release</w:t>
-            </w:r>
-          </w:p>
-        </w:tc>
-      </w:tr>
-      <w:tr>
-        <w:tc>
-          <w:tcPr>
-            <w:tcW w:type="auto" w:w="4535"/>
-          </w:tcPr>
-          <w:p>
-            <w:pPr>
-              <w:jc w:val="left"/>
-            </w:pPr>
-            <w:r>
-              <w:rPr>
-                <w:b/>
-              </w:rPr>
-              <w:t>release</w:t>
-            </w:r>
-          </w:p>
-        </w:tc>
-        <w:tc>
-          <w:tcPr>
-            <w:tcW w:type="auto" w:w="4535"/>
-          </w:tcPr>
-          <w:p>
-            <w:pPr>
-              <w:jc w:val="left"/>
-            </w:pPr>
-            <w:r>
-              <w:t xml:space="preserve">een voor gebruik vrijgegeven versie van de </w:t>
-            </w:r>
-            <w:r>
-              <w:rPr>
-                <w:b/>
-              </w:rPr>
-              <w:t>software</w:t>
-            </w:r>
-          </w:p>
-        </w:tc>
-      </w:tr>
-      <w:tr>
-        <w:tc>
-          <w:tcPr>
-            <w:tcW w:type="auto" w:w="4535"/>
-          </w:tcPr>
-          <w:p>
-            <w:pPr>
-              <w:jc w:val="left"/>
-            </w:pPr>
-            <w:r>
-              <w:rPr>
-                <w:b/>
-              </w:rPr>
-              <w:t>SAD</w:t>
-            </w:r>
-          </w:p>
-        </w:tc>
-        <w:tc>
-          <w:tcPr>
-            <w:tcW w:type="auto" w:w="4535"/>
-          </w:tcPr>
-          <w:p>
-            <w:pPr>
-              <w:jc w:val="left"/>
-            </w:pPr>
-            <w:r>
-              <w:t>software-architectuurdocument</w:t>
-            </w:r>
-          </w:p>
-        </w:tc>
-      </w:tr>
-      <w:tr>
-        <w:tc>
-          <w:tcPr>
-            <w:tcW w:type="auto" w:w="4535"/>
-          </w:tcPr>
-          <w:p>
-            <w:pPr>
-              <w:jc w:val="left"/>
-            </w:pPr>
-            <w:r>
-              <w:rPr>
-                <w:b/>
-              </w:rPr>
-              <w:t>Scrum</w:t>
-            </w:r>
-          </w:p>
-        </w:tc>
-        <w:tc>
-          <w:tcPr>
-            <w:tcW w:type="auto" w:w="4535"/>
-          </w:tcPr>
-          <w:p>
-            <w:pPr>
-              <w:jc w:val="left"/>
-            </w:pPr>
-            <w:r>
-              <w:t>Scrum is een lichtgewicht raamwerk dat mensen, teams en organisaties helpt om waarde te creёren door middel van adaptieve oplossingen voor complexe problemen [Scrumgids]</w:t>
-            </w:r>
-          </w:p>
-        </w:tc>
-      </w:tr>
-      <w:tr>
-        <w:tc>
-          <w:tcPr>
-            <w:tcW w:type="auto" w:w="4535"/>
-          </w:tcPr>
-          <w:p>
-            <w:pPr>
-              <w:jc w:val="left"/>
-            </w:pPr>
-            <w:r>
-              <w:rPr>
-                <w:b/>
-              </w:rPr>
-              <w:t>Scrummaster</w:t>
-            </w:r>
-          </w:p>
-        </w:tc>
-        <w:tc>
-          <w:tcPr>
-            <w:tcW w:type="auto" w:w="4535"/>
-          </w:tcPr>
-          <w:p>
-            <w:pPr>
-              <w:jc w:val="left"/>
-            </w:pPr>
-            <w:r>
-              <w:t xml:space="preserve">De Scrummaster is verantwoordelijk voor het opzetten van </w:t>
-            </w:r>
-            <w:r>
-              <w:rPr>
-                <w:b/>
-              </w:rPr>
-              <w:t>Scrum</w:t>
-            </w:r>
-            <w:r>
-              <w:t>, zoals staat beschreven in de Scrumgids [Scrumgids]</w:t>
-            </w:r>
-          </w:p>
-        </w:tc>
-      </w:tr>
-      <w:tr>
-        <w:tc>
-          <w:tcPr>
-            <w:tcW w:type="auto" w:w="4535"/>
-          </w:tcPr>
-          <w:p>
-            <w:pPr>
-              <w:jc w:val="left"/>
-            </w:pPr>
-            <w:r>
-              <w:rPr>
-                <w:b/>
-              </w:rPr>
-              <w:t>Scrumteam</w:t>
-            </w:r>
-          </w:p>
-        </w:tc>
-        <w:tc>
-          <w:tcPr>
-            <w:tcW w:type="auto" w:w="4535"/>
-          </w:tcPr>
-          <w:p>
-            <w:pPr>
-              <w:jc w:val="left"/>
-            </w:pPr>
-            <w:r>
-              <w:t xml:space="preserve">Een Scrumteam bestaat uit één </w:t>
-            </w:r>
-            <w:r>
-              <w:rPr>
-                <w:b/>
-              </w:rPr>
-              <w:t>Scrummaster</w:t>
-            </w:r>
-            <w:r>
-              <w:t xml:space="preserve">, één </w:t>
-            </w:r>
-            <w:r>
-              <w:rPr>
-                <w:b/>
-              </w:rPr>
-              <w:t>product owner</w:t>
-            </w:r>
-            <w:r>
-              <w:t xml:space="preserve"> en </w:t>
-            </w:r>
-            <w:r>
-              <w:rPr>
-                <w:b/>
-              </w:rPr>
-              <w:t>ontwikkelaars</w:t>
-            </w:r>
-            <w:r>
-              <w:t xml:space="preserve"> (</w:t>
-            </w:r>
-            <w:r>
-              <w:rPr>
-                <w:i/>
-              </w:rPr>
-              <w:t>developers</w:t>
-            </w:r>
-            <w:r>
-              <w:t xml:space="preserve"> in de Scrumgids) [Scrumgids]</w:t>
-            </w:r>
-          </w:p>
-        </w:tc>
-      </w:tr>
-      <w:tr>
-        <w:tc>
-          <w:tcPr>
-            <w:tcW w:type="auto" w:w="4535"/>
-          </w:tcPr>
-          <w:p>
-            <w:pPr>
-              <w:jc w:val="left"/>
-            </w:pPr>
-            <w:r>
-              <w:rPr>
-                <w:b/>
-              </w:rPr>
-              <w:t>softwarearchitectuur</w:t>
-            </w:r>
-          </w:p>
-        </w:tc>
-        <w:tc>
-          <w:tcPr>
-            <w:tcW w:type="auto" w:w="4535"/>
-          </w:tcPr>
-          <w:p>
-            <w:pPr>
-              <w:jc w:val="left"/>
-            </w:pPr>
-            <w:r>
-              <w:t xml:space="preserve">een </w:t>
-            </w:r>
-            <w:r>
-              <w:rPr>
-                <w:b/>
-              </w:rPr>
-              <w:t>architectuur</w:t>
-            </w:r>
-            <w:r>
-              <w:t xml:space="preserve"> die vooral de softwareonderdelen en -relaties (processen, modules, interfaces, datamodel) van een systeem beschrijft</w:t>
-            </w:r>
-          </w:p>
-        </w:tc>
-      </w:tr>
-      <w:tr>
-        <w:tc>
-          <w:tcPr>
-            <w:tcW w:type="auto" w:w="4535"/>
-          </w:tcPr>
-          <w:p>
-            <w:pPr>
-              <w:jc w:val="left"/>
-            </w:pPr>
-            <w:r>
-              <w:rPr>
-                <w:b/>
-              </w:rPr>
-              <w:t>software delivery manager</w:t>
-            </w:r>
-          </w:p>
-        </w:tc>
-        <w:tc>
-          <w:tcPr>
-            <w:tcW w:type="auto" w:w="4535"/>
-          </w:tcPr>
-          <w:p>
-            <w:pPr>
-              <w:jc w:val="left"/>
-            </w:pPr>
-            <w:r>
-              <w:t xml:space="preserve">organiseert het ontwikkelen en opleveren van </w:t>
-            </w:r>
-            <w:r>
-              <w:rPr>
-                <w:b/>
-              </w:rPr>
-              <w:t>software</w:t>
-            </w:r>
-            <w:r>
-              <w:t xml:space="preserve"> conform de vastgestelde eisen en de Kwaliteitsaanpak en rapporteert aan de </w:t>
-            </w:r>
-            <w:r>
-              <w:rPr>
-                <w:b/>
-              </w:rPr>
-              <w:t>projectleider</w:t>
-            </w:r>
-          </w:p>
-        </w:tc>
-      </w:tr>
-      <w:tr>
-        <w:tc>
-          <w:tcPr>
-            <w:tcW w:type="auto" w:w="4535"/>
-          </w:tcPr>
-          <w:p>
-            <w:pPr>
-              <w:jc w:val="left"/>
-            </w:pPr>
-            <w:r>
-              <w:rPr>
-                <w:b/>
-              </w:rPr>
-              <w:t>software</w:t>
-            </w:r>
-          </w:p>
-        </w:tc>
-        <w:tc>
-          <w:tcPr>
-            <w:tcW w:type="auto" w:w="4535"/>
-          </w:tcPr>
-          <w:p>
-            <w:pPr>
-              <w:jc w:val="left"/>
-            </w:pPr>
-            <w:r>
-              <w:t>software is de verzameling instructies die bepalen wat een computer uitvoert en is uiteindelijk wat de gebruiker ziet, ervaart en waarmee hij interacteert</w:t>
-            </w:r>
-          </w:p>
-        </w:tc>
-      </w:tr>
-      <w:tr>
-        <w:tc>
-          <w:tcPr>
-            <w:tcW w:type="auto" w:w="4535"/>
-          </w:tcPr>
-          <w:p>
-            <w:pPr>
-              <w:jc w:val="left"/>
-            </w:pPr>
-            <w:r>
-              <w:rPr>
-                <w:b/>
-              </w:rPr>
-              <w:t>softwareontwikkeling</w:t>
-            </w:r>
-          </w:p>
-        </w:tc>
-        <w:tc>
-          <w:tcPr>
-            <w:tcW w:type="auto" w:w="4535"/>
-          </w:tcPr>
-          <w:p>
-            <w:pPr>
-              <w:jc w:val="left"/>
-            </w:pPr>
-            <w:r>
-              <w:t xml:space="preserve">een activiteit die nieuwe </w:t>
-            </w:r>
-            <w:r>
-              <w:rPr>
-                <w:b/>
-              </w:rPr>
-              <w:t>software</w:t>
-            </w:r>
-            <w:r>
-              <w:t xml:space="preserve"> maakt en/of bestaande software aanpast</w:t>
-            </w:r>
-          </w:p>
-        </w:tc>
-      </w:tr>
-      <w:tr>
-        <w:tc>
-          <w:tcPr>
-            <w:tcW w:type="auto" w:w="4535"/>
-          </w:tcPr>
-          <w:p>
-            <w:pPr>
-              <w:jc w:val="left"/>
-            </w:pPr>
-            <w:r>
-              <w:rPr>
-                <w:b/>
-              </w:rPr>
-              <w:t>softwareontwikkelproject</w:t>
-            </w:r>
-          </w:p>
-        </w:tc>
-        <w:tc>
-          <w:tcPr>
-            <w:tcW w:type="auto" w:w="4535"/>
-          </w:tcPr>
-          <w:p>
-            <w:pPr>
-              <w:jc w:val="left"/>
-            </w:pPr>
-            <w:r>
-              <w:t xml:space="preserve">een </w:t>
-            </w:r>
-            <w:r>
-              <w:rPr>
-                <w:b/>
-              </w:rPr>
-              <w:t>project</w:t>
-            </w:r>
-            <w:r>
-              <w:t xml:space="preserve"> dat de oplevering van </w:t>
-            </w:r>
-            <w:r>
-              <w:rPr>
-                <w:b/>
-              </w:rPr>
-              <w:t>software</w:t>
-            </w:r>
-            <w:r>
-              <w:t xml:space="preserve"> als enige of voornaamste projectresultaat heeft</w:t>
-            </w:r>
-          </w:p>
-        </w:tc>
-      </w:tr>
-      <w:tr>
-        <w:tc>
-          <w:tcPr>
-            <w:tcW w:type="auto" w:w="4535"/>
-          </w:tcPr>
-          <w:p>
-            <w:pPr>
-              <w:jc w:val="left"/>
-            </w:pPr>
-            <w:r>
-              <w:rPr>
-                <w:b/>
-              </w:rPr>
-              <w:t>solution architectuur</w:t>
-            </w:r>
-          </w:p>
-        </w:tc>
-        <w:tc>
-          <w:tcPr>
-            <w:tcW w:type="auto" w:w="4535"/>
-          </w:tcPr>
-          <w:p>
-            <w:pPr>
-              <w:jc w:val="left"/>
-            </w:pPr>
-            <w:r>
-              <w:t xml:space="preserve">beschrijving van de gewenste oplossing van een specifiek probleem, of het eindresultaat van een </w:t>
-            </w:r>
-            <w:r>
-              <w:rPr>
-                <w:b/>
-              </w:rPr>
-              <w:t>project</w:t>
-            </w:r>
-            <w:r>
-              <w:t xml:space="preserve"> [NORA]</w:t>
-            </w:r>
-          </w:p>
-        </w:tc>
-      </w:tr>
-      <w:tr>
-        <w:tc>
-          <w:tcPr>
-            <w:tcW w:type="auto" w:w="4535"/>
-          </w:tcPr>
-          <w:p>
-            <w:pPr>
-              <w:jc w:val="left"/>
-            </w:pPr>
-            <w:r>
-              <w:rPr>
-                <w:b/>
-              </w:rPr>
-              <w:t>technische schuld</w:t>
-            </w:r>
-          </w:p>
-        </w:tc>
-        <w:tc>
-          <w:tcPr>
-            <w:tcW w:type="auto" w:w="4535"/>
-          </w:tcPr>
-          <w:p>
-            <w:pPr>
-              <w:jc w:val="left"/>
-            </w:pPr>
-            <w:r>
-              <w:t xml:space="preserve">eigenschappen van de </w:t>
-            </w:r>
-            <w:r>
-              <w:rPr>
-                <w:b/>
-              </w:rPr>
-              <w:t>software</w:t>
-            </w:r>
             <w:r>
               <w:t xml:space="preserve"> die de lange-termijninzetbaarheid en onderhoudbaarheid bedreigen</w:t>
             </w:r>
@@ -7997,7 +8019,7 @@
               <w:jc w:val="left"/>
             </w:pPr>
             <w:r>
-              <w:t>threat and vulnerability assessment</w:t>
+              <w:t>Een threat and vulnerability assessment inventariseert de betrouwbaarheidseisen die aan de bedrijfsprocessen en dientengevolge aan het product worden gesteld, gevolgd door identificatie en analyse van bedreigingen</w:t>
             </w:r>
           </w:p>
         </w:tc>
@@ -9497,7 +9519,7 @@
         <w:pStyle w:val="Maatregel"/>
       </w:pPr>
       <w:r>
-        <w:t>Voor een goede uitvoering van het project is specifieke informatie nodig. De opdrachtgevende organisatie zorgt dat het project bij de start van de voorfase inzicht heeft in de informatie die typisch wordt vastgelegd in een projectstartarchitectuur, business impact analysis en privacy impact assessment. Waar nodig werkt de opdrachtgevende organisatie de informatie bij tijdens de voorfase en realisatiefase.</w:t>
+        <w:t>Voor een goede uitvoering van het project is specifieke informatie nodig. De opdrachtgevende organisatie zorgt dat het project bij de start van de voorfase inzicht heeft in de informatie die typisch wordt vastgelegd in een projectstartarchitectuur, business impact analyse en privacy impact assessment. Waar nodig werkt de opdrachtgevende organisatie de informatie bij tijdens de voorfase en realisatiefase.</w:t>
       </w:r>
     </w:p>
     <w:p>

</xml_diff>

<commit_message>
Voeg template voor voortgang voorfase producten toe. (#986)
Closes #760.
</commit_message>
<xml_diff>
--- a/docs/wip/ICTU-Kwaliteitsaanpak.docx
+++ b/docs/wip/ICTU-Kwaliteitsaanpak.docx
@@ -3706,7 +3706,7 @@
         </w:numPr>
       </w:pPr>
       <w:r>
-        <w:t>controleren van de configuratie op aanwezigheid van bekende kwetsbaarheden,</w:t>
+        <w:t>controleren van door de applicatie gebruikte versies van externe software op aanwezigheid van bekende kwetsbaarheden,</w:t>
       </w:r>
     </w:p>
     <w:p>
@@ -3718,7 +3718,7 @@
         </w:numPr>
       </w:pPr>
       <w:r>
-        <w:t>controleren van door de applicatie gebruikte versies van externe software op aanwezigheid van bekende kwetsbaarheden,</w:t>
+        <w:t>statische controle van de software op aanwezigheid van kwetsbare constructies,</w:t>
       </w:r>
     </w:p>
     <w:p>
@@ -3730,7 +3730,7 @@
         </w:numPr>
       </w:pPr>
       <w:r>
-        <w:t>statische controle van de software op aanwezigheid van kwetsbare constructies,</w:t>
+        <w:t>dynamische controle van de software op aanwezigheid van kwetsbare constructies,</w:t>
       </w:r>
     </w:p>
     <w:p>
@@ -3742,7 +3742,7 @@
         </w:numPr>
       </w:pPr>
       <w:r>
-        <w:t>dynamische controle van de software op aanwezigheid van kwetsbare constructies,</w:t>
+        <w:t>controleren van container images op aanwezigheid van bekende kwetsbaarheden,</w:t>
       </w:r>
     </w:p>
     <w:p>
@@ -3754,7 +3754,7 @@
         </w:numPr>
       </w:pPr>
       <w:r>
-        <w:t>controleren van container images op aanwezigheid van bekende kwetsbaarheden,</w:t>
+        <w:t>testen van performance en schaalbaarheid,</w:t>
       </w:r>
     </w:p>
     <w:p>
@@ -3766,7 +3766,7 @@
         </w:numPr>
       </w:pPr>
       <w:r>
-        <w:t>testen van performance en schaalbaarheid,</w:t>
+        <w:t>testen op toegankelijkheid van de applicatie,</w:t>
       </w:r>
     </w:p>
     <w:p>
@@ -3778,7 +3778,7 @@
         </w:numPr>
       </w:pPr>
       <w:r>
-        <w:t>testen op toegankelijkheid van de applicatie,</w:t>
+        <w:t>produceren van een "software bill of materials" (SBoM),</w:t>
       </w:r>
     </w:p>
     <w:p>
@@ -3790,7 +3790,7 @@
         </w:numPr>
       </w:pPr>
       <w:r>
-        <w:t>produceren van een "software bill of materials" (SBoM),</w:t>
+        <w:t>opslaan van artifacten,</w:t>
       </w:r>
     </w:p>
     <w:p>
@@ -3802,7 +3802,7 @@
         </w:numPr>
       </w:pPr>
       <w:r>
-        <w:t>opslaan van artifacten,</w:t>
+        <w:t>registratie van incidenten bij gebruik en beheer, en</w:t>
       </w:r>
     </w:p>
     <w:p>
@@ -3814,7 +3814,17 @@
         </w:numPr>
       </w:pPr>
       <w:r>
-        <w:t>registratie van incidenten bij gebruik en beheer, en</w:t>
+        <w:t>bij het uitvoeren van operationeel beheer; uitrollen van de software in de productieomgeving.</w:t>
+      </w:r>
+    </w:p>
+    <w:p>
+      <w:r>
+        <w:t>Onder het ondersteunen van "agile werken" vallen het opvoeren van eisen, het opvoeren van logische testgevallen, het koppelen van logische testgevallen aan eisen, het bijhouden van een werkvoorraad, het plannen van iteraties en het toewijzen van eisen aan iteraties. De 'eisen' worden, conform Scrumterminologie, geregistreerd als epics en/of user stories, de werkvoorraad als product backlog en de iteraties als sprints. Het toewijzen van eisen aan iteraties gebeurt via de sprint backlog.</w:t>
+      </w:r>
+    </w:p>
+    <w:p>
+      <w:r>
+        <w:t>ICTU adviseert en ondersteunt voor de genoemde taken onderstaande tools. Projecten gebruiken deze tools, of gelijkwaardige alternatieven:</w:t>
       </w:r>
     </w:p>
     <w:p>
@@ -3822,21 +3832,11 @@
         <w:pStyle w:val="Lijstnummering1"/>
         <w:numPr>
           <w:ilvl w:val="0"/>
-          <w:numId w:val="23"/>
-        </w:numPr>
-      </w:pPr>
-      <w:r>
-        <w:t>bij het uitvoeren van operationeel beheer; uitrollen van de software in de productieomgeving.</w:t>
-      </w:r>
-    </w:p>
-    <w:p>
-      <w:r>
-        <w:t>Onder het ondersteunen van "agile werken" vallen het opvoeren van eisen, het opvoeren van logische testgevallen, het koppelen van logische testgevallen aan eisen, het bijhouden van een werkvoorraad, het plannen van iteraties en het toewijzen van eisen aan iteraties. De 'eisen' worden, conform Scrumterminologie, geregistreerd als epics en/of user stories, de werkvoorraad als product backlog en de iteraties als sprints. Het toewijzen van eisen aan iteraties gebeurt via de sprint backlog.</w:t>
-      </w:r>
-    </w:p>
-    <w:p>
-      <w:r>
-        <w:t>ICTU adviseert en ondersteunt voor de genoemde taken onderstaande tools. Projecten gebruiken deze tools, of gelijkwaardige alternatieven:</w:t>
+          <w:numId w:val="24"/>
+        </w:numPr>
+      </w:pPr>
+      <w:r>
+        <w:t>product en sprint backlog management en agile werken: Azure DevOps of Jira,</w:t>
       </w:r>
     </w:p>
     <w:p>
@@ -3848,7 +3848,7 @@
         </w:numPr>
       </w:pPr>
       <w:r>
-        <w:t>product en sprint backlog management en agile werken: Azure DevOps of Jira,</w:t>
+        <w:t>inrichten en uitvoeren van een continuous delivery pipeline: Jenkins, GitLab CI/CD (Continuous Integration, Delivery, and Deployment) of Azure DevOps,</w:t>
       </w:r>
     </w:p>
     <w:p>
@@ -3860,7 +3860,7 @@
         </w:numPr>
       </w:pPr>
       <w:r>
-        <w:t>inrichten en uitvoeren van een continuous delivery pipeline: Jenkins, GitLab CI/CD (Continuous Integration, Delivery, and Deployment) of Azure DevOps,</w:t>
+        <w:t>monitoren van de kwaliteit van broncode: SonarQube,</w:t>
       </w:r>
     </w:p>
     <w:p>
@@ -3872,7 +3872,7 @@
         </w:numPr>
       </w:pPr>
       <w:r>
-        <w:t>monitoren van de kwaliteit van broncode: SonarQube,</w:t>
+        <w:t>versiebeheer van op te leveren producten: GitLab of Azure DevOps,</w:t>
       </w:r>
     </w:p>
     <w:p>
@@ -3884,7 +3884,7 @@
         </w:numPr>
       </w:pPr>
       <w:r>
-        <w:t>versiebeheer van op te leveren producten: GitLab of Azure DevOps,</w:t>
+        <w:t>release van software: Releaseserver in het ontwikkelplatform,</w:t>
       </w:r>
     </w:p>
     <w:p>
@@ -3896,7 +3896,7 @@
         </w:numPr>
       </w:pPr>
       <w:r>
-        <w:t>release van software: Releaseserver in het ontwikkelplatform,</w:t>
+        <w:t>maken van testrapportages: JUnit, Robot Framework, TestNG, of hiermee compatible tools,</w:t>
       </w:r>
     </w:p>
     <w:p>
@@ -3908,31 +3908,7 @@
         </w:numPr>
       </w:pPr>
       <w:r>
-        <w:t>maken van testrapportages: JUnit, Robot Framework, TestNG, of hiermee compatible tools,</w:t>
-      </w:r>
-    </w:p>
-    <w:p>
-      <w:pPr>
-        <w:pStyle w:val="Lijstnummering1"/>
-        <w:numPr>
-          <w:ilvl w:val="0"/>
-          <w:numId w:val="24"/>
-        </w:numPr>
-      </w:pPr>
-      <w:r>
         <w:t>maken van kwaliteitsrapportages: Quality-time,</w:t>
-      </w:r>
-    </w:p>
-    <w:p>
-      <w:pPr>
-        <w:pStyle w:val="Lijstnummering1"/>
-        <w:numPr>
-          <w:ilvl w:val="0"/>
-          <w:numId w:val="24"/>
-        </w:numPr>
-      </w:pPr>
-      <w:r>
-        <w:t>controleren van de configuratie op aanwezigheid van bekende kwetsbaarheden in configuratie: OpenVAS (Vulnerability Assessment System),</w:t>
       </w:r>
     </w:p>
     <w:p>
@@ -9262,18 +9238,6 @@
       </w:pPr>
       <w:r>
         <w:t>maken van kwaliteitsrapportages,</w:t>
-      </w:r>
-    </w:p>
-    <w:p>
-      <w:pPr>
-        <w:pStyle w:val="Lijstnummering1"/>
-        <w:numPr>
-          <w:ilvl w:val="0"/>
-          <w:numId w:val="27"/>
-        </w:numPr>
-      </w:pPr>
-      <w:r>
-        <w:t>controleren van de configuratie op aanwezigheid van bekende kwetsbaarheden,</w:t>
       </w:r>
     </w:p>
     <w:p>

</xml_diff>

<commit_message>
Product en sprint backlog consistent geschreven, conform de Scrumgids (behalve hoofdletters).
Closes #994.
</commit_message>
<xml_diff>
--- a/docs/wip/ICTU-Kwaliteitsaanpak.docx
+++ b/docs/wip/ICTU-Kwaliteitsaanpak.docx
@@ -2400,7 +2400,7 @@
     </w:p>
     <w:p>
       <w:r>
-        <w:t>De product backlog is een geprioriteerd overzicht van alle nog te realiseren functionele en niet-functionele eigenschappen van de software. Al het werk dat het Scrumteam doet loopt via de backlog, niet alleen werk aan de broncode zelf maar bijvoorbeeld ook het schrijven van beheerdocumentatie. De product owner is de eigenaar van de product backlog. De zaken op de lijst zijn normaal gesproken in de vorm van een epic of user story. Hierin staat:</w:t>
+        <w:t>De product backlog is een geprioriteerd overzicht van alle nog te realiseren functionele en niet-functionele eigenschappen van de software. Al het werk dat het Scrumteam doet loopt via de product backlog, niet alleen werk aan de broncode zelf maar bijvoorbeeld ook het schrijven van beheerdocumentatie. De product owner is de eigenaar van de product backlog. De zaken op de lijst zijn normaal gesproken in de vorm van een epic of user story. Hierin staat:</w:t>
       </w:r>
     </w:p>
     <w:p>
@@ -2820,7 +2820,7 @@
       <w:r>
         <w:drawing>
           <wp:inline xmlns:a="http://schemas.openxmlformats.org/drawingml/2006/main" xmlns:pic="http://schemas.openxmlformats.org/drawingml/2006/picture">
-            <wp:extent cx="5400000" cy="2827174"/>
+            <wp:extent cx="5400000" cy="2711688"/>
             <wp:docPr id="3" name="Picture 3" title="Relaties tussen producten"/>
             <wp:cNvGraphicFramePr>
               <a:graphicFrameLocks noChangeAspect="1"/>
@@ -2841,7 +2841,7 @@
                   <pic:spPr>
                     <a:xfrm>
                       <a:off x="0" y="0"/>
-                      <a:ext cx="5400000" cy="2827174"/>
+                      <a:ext cx="5400000" cy="2711688"/>
                     </a:xfrm>
                     <a:prstGeom prst="rect"/>
                   </pic:spPr>
@@ -3599,7 +3599,7 @@
         </w:numPr>
       </w:pPr>
       <w:r>
-        <w:t>backlog management en agile werken,</w:t>
+        <w:t>product en sprint backlog management en agile werken,</w:t>
       </w:r>
     </w:p>
     <w:p>
@@ -3808,7 +3808,7 @@
     </w:p>
     <w:p>
       <w:r>
-        <w:t>Onder het ondersteunen van "agile werken" vallen het opvoeren van eisen, het opvoeren van logische testgevallen, het koppelen van logische testgevallen aan eisen, het bijhouden van een werkvoorraad, het plannen van iteraties en het toewijzen van eisen aan iteraties. De 'eisen' worden, conform Scrumterminologie, geregistreerd als epics en/of user stories, de werkvoorraad als backlog en de iteraties als sprints.</w:t>
+        <w:t>Onder het ondersteunen van "agile werken" vallen het opvoeren van eisen, het opvoeren van logische testgevallen, het koppelen van logische testgevallen aan eisen, het bijhouden van een werkvoorraad, het plannen van iteraties en het toewijzen van eisen aan iteraties. De 'eisen' worden, conform Scrumterminologie, geregistreerd als epics en/of user stories, de werkvoorraad als product backlog en de iteraties als sprints. Het toewijzen van eisen aan iteraties gebeurt via de sprint backlog.</w:t>
       </w:r>
     </w:p>
     <w:p>
@@ -3825,7 +3825,7 @@
         </w:numPr>
       </w:pPr>
       <w:r>
-        <w:t>backlog management en agile werken: Azure DevOps of Jira,</w:t>
+        <w:t>product en sprint backlog management en agile werken: Azure DevOps of Jira,</w:t>
       </w:r>
     </w:p>
     <w:p>
@@ -4144,7 +4144,7 @@
     </w:p>
     <w:p>
       <w:r>
-        <w:t>De beveiligingstesten vinden altijd plaats in aanvulling op de door tools uitgevoerde continue beveiligingsanalyse van de gerealiseerde software. Bevindingen uit beveiligingstesten en de continue analyse die niet direct worden opgelost, worden in Jira als issue vastgelegd op de backlog van het project.</w:t>
+        <w:t>De beveiligingstesten vinden altijd plaats in aanvulling op de door tools uitgevoerde continue beveiligingsanalyse van de gerealiseerde software. Bevindingen uit beveiligingstesten en de continue analyse die niet direct worden opgelost, worden in Jira als issue vastgelegd op de product backlog.</w:t>
       </w:r>
     </w:p>
     <w:p>
@@ -4845,7 +4845,7 @@
         </w:numPr>
       </w:pPr>
       <w:r>
-        <w:t>De productbacklog bevat de bekende bugs en wensen (5.4),</w:t>
+        <w:t>De product backlog bevat de bekende bugs en wensen (5.4),</w:t>
       </w:r>
     </w:p>
     <w:p>
@@ -5435,7 +5435,7 @@
     </w:p>
     <w:p>
       <w:r>
-        <w:t>ICTU organiseert een bespreking van de analyse met de deelnemende projecten. Hieruit vloeiende verbeteracties voor de Kwaliteitsaanpak worden door ICTU geprioriteerd en via de backlog voor de Kwaliteitsaanpak afgehandeld. Bij grotere verbeteracties betrekt ICTU de kwaliteitsmanagers van de belanghebbende projecten.</w:t>
+        <w:t>ICTU organiseert een bespreking van de analyse met de deelnemende projecten. Hieruit vloeiende verbeteracties voor de Kwaliteitsaanpak worden door ICTU geprioriteerd en via de product backlog voor de Kwaliteitsaanpak afgehandeld. Bij grotere verbeteracties betrekt ICTU de kwaliteitsmanagers van de belanghebbende projecten.</w:t>
       </w:r>
     </w:p>
     <w:p>
@@ -7130,7 +7130,47 @@
               <w:rPr>
                 <w:b/>
               </w:rPr>
-              <w:t>Product owner</w:t>
+              <w:t>product backlog</w:t>
+            </w:r>
+          </w:p>
+        </w:tc>
+        <w:tc>
+          <w:tcPr>
+            <w:tcW w:type="auto" w:w="4535"/>
+          </w:tcPr>
+          <w:p>
+            <w:pPr>
+              <w:jc w:val="left"/>
+            </w:pPr>
+            <w:r>
+              <w:t xml:space="preserve">De product backlog is een levende, geordende lijst van wat nodig is om het product te verbeteren. Het is de enige bron van het werk dat door het </w:t>
+            </w:r>
+            <w:r>
+              <w:rPr>
+                <w:b/>
+              </w:rPr>
+              <w:t>Scrumteam</w:t>
+            </w:r>
+            <w:r>
+              <w:t xml:space="preserve"> gedaan wordt [Scrumgids]</w:t>
+            </w:r>
+          </w:p>
+        </w:tc>
+      </w:tr>
+      <w:tr>
+        <w:tc>
+          <w:tcPr>
+            <w:tcW w:type="auto" w:w="4535"/>
+          </w:tcPr>
+          <w:p>
+            <w:pPr>
+              <w:jc w:val="left"/>
+            </w:pPr>
+            <w:r>
+              <w:rPr>
+                <w:b/>
+              </w:rPr>
+              <w:t>product owner</w:t>
             </w:r>
           </w:p>
         </w:tc>
@@ -9126,7 +9166,7 @@
         </w:numPr>
       </w:pPr>
       <w:r>
-        <w:t>backlog management en agile werken,</w:t>
+        <w:t>product en sprint backlog management en agile werken,</w:t>
       </w:r>
     </w:p>
     <w:p>
@@ -10088,7 +10128,7 @@
               <w:jc w:val="left"/>
             </w:pPr>
             <w:r>
-              <w:t>Projecten bespreken de voortgang in het wekelijks projectoverleg aan de hand van backlog informatie uit het backlog management systeem</w:t>
+              <w:t>Projecten bespreken de voortgang in het wekelijks projectoverleg aan de hand van informatie over de product backlog en de sprint backlog uit het backlog management systeem</w:t>
             </w:r>
           </w:p>
         </w:tc>

</xml_diff>

<commit_message>
Update ISO 25010. (#983)
Update ISO 25010.

- Referenties naar NEN-ISO/IEC 25010:2011 vervangen door NEN-ISO/IEC 25010:2023.
- NEN-ISO/IEC 25010:2023 verwerkt in NFE-template.

Closes #874.
</commit_message>
<xml_diff>
--- a/docs/wip/ICTU-Kwaliteitsaanpak.docx
+++ b/docs/wip/ICTU-Kwaliteitsaanpak.docx
@@ -51,7 +51,7 @@
     </w:p>
     <w:p>
       <w:r>
-        <w:t>Versie wip, 20-12-2024</w:t>
+        <w:t>Versie wip, 28-02-2025</w:t>
       </w:r>
     </w:p>
     <w:p>
@@ -2271,7 +2271,7 @@
         </w:numPr>
       </w:pPr>
       <w:r>
-        <w:t>NEN-ISO/IEC 25010,</w:t>
+        <w:t>NEN-ISO/IEC 25010:2023,</w:t>
       </w:r>
     </w:p>
     <w:p>
@@ -3312,12 +3312,12 @@
         <w:pStyle w:val="Maatregel"/>
       </w:pPr>
       <w:r>
-        <w:t>Voor specificatie en documentatie van vereiste en gewenste kwaliteitseigenschappen, de niet-functionele eisen, maken projecten gebruik van de terminologie en categorisering uit NEN-ISO/IEC 25010. Projecten gebruiken NEN-ISO/IEC 25010 om te controleren of alle relevante kwaliteitseigenschappen van het op te leveren eindproduct worden meegenomen in de ontwikkeling en/of onderhoud van het product.</w:t>
-      </w:r>
-    </w:p>
-    <w:p>
-      <w:r>
-        <w:t>De standaard NEN-ISO/IEC 25010:2011, kortweg "ISO-25010", biedt een model voor het beschrijven van productkwaliteit. Kwaliteitseigenschappen zijn voorzien van een naam, definitie en classificatie. ISO-25010 dekt een breed spectrum van kwaliteitseigenschappen af.</w:t>
+        <w:t>Voor specificatie en documentatie van vereiste en gewenste kwaliteitseigenschappen, de niet-functionele eisen, maken projecten gebruik van de terminologie en categorisering uit NEN-ISO/IEC 25010:2023. Projecten gebruiken NEN-ISO/IEC 25010:2023 om te controleren of alle relevante kwaliteitseigenschappen van het op te leveren eindproduct worden meegenomen in de ontwikkeling en/of onderhoud van het product.</w:t>
+      </w:r>
+    </w:p>
+    <w:p>
+      <w:r>
+        <w:t>De standaard NEN-ISO/IEC 25010:2023 biedt een model voor het beschrijven van productkwaliteit. Kwaliteitseigenschappen zijn voorzien van een naam, definitie en classificatie. NEN-ISO/IEC 25010:2023 dekt een breed spectrum van kwaliteitseigenschappen af.</w:t>
       </w:r>
     </w:p>
     <w:p>
@@ -3330,7 +3330,7 @@
     </w:p>
     <w:p>
       <w:r>
-        <w:t>ISO-25010 biedt een model voor productkwaliteit. De standaard biedt geen concrete maatregelen, maar biedt wel een begrippenkader en dekt het volledige spectrum van mogelijk relevante kwaliteitseigenschappen af. Het gebruiken van een standaard voor specificatie van kwaliteit voorkomt miscommunicatie over kwaliteitseigenschappen en de breedte van de standaard zorgt ervoor dat alle relevante aspecten aan bod komen.</w:t>
+        <w:t>NEN-ISO/IEC 25010:2023 biedt een model voor productkwaliteit. De standaard biedt geen concrete maatregelen, maar biedt wel een begrippenkader en dekt het volledige spectrum van mogelijk relevante kwaliteitseigenschappen af. Het gebruiken van een standaard voor specificatie van kwaliteit voorkomt miscommunicatie over kwaliteitseigenschappen en de breedte van de standaard zorgt ervoor dat alle relevante aspecten aan bod komen.</w:t>
       </w:r>
     </w:p>
     <w:p>
@@ -4202,7 +4202,7 @@
     </w:p>
     <w:p>
       <w:r>
-        <w:t>Bij voorkeur zijn dezelfde deskundigen in zowel de voorfase als in de realisatiefase betrokken.</w:t>
+        <w:t>De opdrachtgever organiseert de betrokkenheid van vertegenwoordigers en zorgt dat zij voldoende tijd en mandaat hebben om hun rol goed in te vullen. Bij voorkeur zijn dezelfde vertegenwoordigers in zowel de voorfase als in de realisatiefase betrokken.</w:t>
       </w:r>
     </w:p>
     <w:p>
@@ -8474,7 +8474,7 @@
                 <w:rPr>
                   <w:rStyle w:val="Hyperlink"/>
                 </w:rPr>
-                <w:t>NEN-ISO/IEC 25010:2011</w:t>
+                <w:t>NEN-ISO/IEC 25010:2023</w:t>
               </w:r>
             </w:hyperlink>
           </w:p>
@@ -9076,7 +9076,7 @@
         <w:pStyle w:val="Maatregel"/>
       </w:pPr>
       <w:r>
-        <w:t>Voor specificatie en documentatie van vereiste en gewenste kwaliteitseigenschappen, de niet-functionele eisen, maken projecten gebruik van de terminologie en categorisering uit NEN-ISO/IEC 25010. Projecten gebruiken NEN-ISO/IEC 25010 om te controleren of alle relevante kwaliteitseigenschappen van het op te leveren eindproduct worden meegenomen in de ontwikkeling en/of onderhoud van het product.</w:t>
+        <w:t>Voor specificatie en documentatie van vereiste en gewenste kwaliteitseigenschappen, de niet-functionele eisen, maken projecten gebruik van de terminologie en categorisering uit NEN-ISO/IEC 25010:2023. Projecten gebruiken NEN-ISO/IEC 25010:2023 om te controleren of alle relevante kwaliteitseigenschappen van het op te leveren eindproduct worden meegenomen in de ontwikkeling en/of onderhoud van het product.</w:t>
       </w:r>
     </w:p>
     <w:p>

</xml_diff>

<commit_message>
Product en sprint backlog consistent geschreven, conform de Scrumgids (behalve hoofdletters). (#1006)
Closes #994.
</commit_message>
<xml_diff>
--- a/docs/wip/ICTU-Kwaliteitsaanpak.docx
+++ b/docs/wip/ICTU-Kwaliteitsaanpak.docx
@@ -2400,7 +2400,7 @@
     </w:p>
     <w:p>
       <w:r>
-        <w:t>De product backlog is een geprioriteerd overzicht van alle nog te realiseren functionele en niet-functionele eigenschappen van de software. Al het werk dat het Scrumteam doet loopt via de backlog, niet alleen werk aan de broncode zelf maar bijvoorbeeld ook het schrijven van beheerdocumentatie. De product owner is de eigenaar van de product backlog. De zaken op de lijst zijn normaal gesproken in de vorm van een epic of user story. Hierin staat:</w:t>
+        <w:t>De product backlog is een geprioriteerd overzicht van alle nog te realiseren functionele en niet-functionele eigenschappen van de software. Al het werk dat het Scrumteam doet loopt via de product backlog, niet alleen werk aan de broncode zelf maar bijvoorbeeld ook het schrijven van beheerdocumentatie. De product owner is de eigenaar van de product backlog. De zaken op de lijst zijn normaal gesproken in de vorm van een epic of user story. Hierin staat:</w:t>
       </w:r>
     </w:p>
     <w:p>
@@ -2820,7 +2820,7 @@
       <w:r>
         <w:drawing>
           <wp:inline xmlns:a="http://schemas.openxmlformats.org/drawingml/2006/main" xmlns:pic="http://schemas.openxmlformats.org/drawingml/2006/picture">
-            <wp:extent cx="5400000" cy="2827174"/>
+            <wp:extent cx="5400000" cy="2711688"/>
             <wp:docPr id="3" name="Picture 3" title="Relaties tussen producten"/>
             <wp:cNvGraphicFramePr>
               <a:graphicFrameLocks noChangeAspect="1"/>
@@ -2841,7 +2841,7 @@
                   <pic:spPr>
                     <a:xfrm>
                       <a:off x="0" y="0"/>
-                      <a:ext cx="5400000" cy="2827174"/>
+                      <a:ext cx="5400000" cy="2711688"/>
                     </a:xfrm>
                     <a:prstGeom prst="rect"/>
                   </pic:spPr>
@@ -3599,7 +3599,7 @@
         </w:numPr>
       </w:pPr>
       <w:r>
-        <w:t>backlog management en agile werken,</w:t>
+        <w:t>product en sprint backlog management en agile werken,</w:t>
       </w:r>
     </w:p>
     <w:p>
@@ -3808,7 +3808,7 @@
     </w:p>
     <w:p>
       <w:r>
-        <w:t>Onder het ondersteunen van "agile werken" vallen het opvoeren van eisen, het opvoeren van logische testgevallen, het koppelen van logische testgevallen aan eisen, het bijhouden van een werkvoorraad, het plannen van iteraties en het toewijzen van eisen aan iteraties. De 'eisen' worden, conform Scrumterminologie, geregistreerd als epics en/of user stories, de werkvoorraad als backlog en de iteraties als sprints.</w:t>
+        <w:t>Onder het ondersteunen van "agile werken" vallen het opvoeren van eisen, het opvoeren van logische testgevallen, het koppelen van logische testgevallen aan eisen, het bijhouden van een werkvoorraad, het plannen van iteraties en het toewijzen van eisen aan iteraties. De 'eisen' worden, conform Scrumterminologie, geregistreerd als epics en/of user stories, de werkvoorraad als product backlog en de iteraties als sprints. Het toewijzen van eisen aan iteraties gebeurt via de sprint backlog.</w:t>
       </w:r>
     </w:p>
     <w:p>
@@ -3825,7 +3825,7 @@
         </w:numPr>
       </w:pPr>
       <w:r>
-        <w:t>backlog management en agile werken: Azure DevOps of Jira,</w:t>
+        <w:t>product en sprint backlog management en agile werken: Azure DevOps of Jira,</w:t>
       </w:r>
     </w:p>
     <w:p>
@@ -4144,7 +4144,7 @@
     </w:p>
     <w:p>
       <w:r>
-        <w:t>De beveiligingstesten vinden altijd plaats in aanvulling op de door tools uitgevoerde continue beveiligingsanalyse van de gerealiseerde software. Bevindingen uit beveiligingstesten en de continue analyse die niet direct worden opgelost, worden in Jira als issue vastgelegd op de backlog van het project.</w:t>
+        <w:t>De beveiligingstesten vinden altijd plaats in aanvulling op de door tools uitgevoerde continue beveiligingsanalyse van de gerealiseerde software. Bevindingen uit beveiligingstesten en de continue analyse die niet direct worden opgelost, worden in Jira als issue vastgelegd op de product backlog.</w:t>
       </w:r>
     </w:p>
     <w:p>
@@ -4845,7 +4845,7 @@
         </w:numPr>
       </w:pPr>
       <w:r>
-        <w:t>De productbacklog bevat de bekende bugs en wensen (5.4),</w:t>
+        <w:t>De product backlog bevat de bekende bugs en wensen (5.4),</w:t>
       </w:r>
     </w:p>
     <w:p>
@@ -5435,7 +5435,7 @@
     </w:p>
     <w:p>
       <w:r>
-        <w:t>ICTU organiseert een bespreking van de analyse met de deelnemende projecten. Hieruit vloeiende verbeteracties voor de Kwaliteitsaanpak worden door ICTU geprioriteerd en via de backlog voor de Kwaliteitsaanpak afgehandeld. Bij grotere verbeteracties betrekt ICTU de kwaliteitsmanagers van de belanghebbende projecten.</w:t>
+        <w:t>ICTU organiseert een bespreking van de analyse met de deelnemende projecten. Hieruit vloeiende verbeteracties voor de Kwaliteitsaanpak worden door ICTU geprioriteerd en via de product backlog voor de Kwaliteitsaanpak afgehandeld. Bij grotere verbeteracties betrekt ICTU de kwaliteitsmanagers van de belanghebbende projecten.</w:t>
       </w:r>
     </w:p>
     <w:p>
@@ -7130,7 +7130,47 @@
               <w:rPr>
                 <w:b/>
               </w:rPr>
-              <w:t>Product owner</w:t>
+              <w:t>product backlog</w:t>
+            </w:r>
+          </w:p>
+        </w:tc>
+        <w:tc>
+          <w:tcPr>
+            <w:tcW w:type="auto" w:w="4535"/>
+          </w:tcPr>
+          <w:p>
+            <w:pPr>
+              <w:jc w:val="left"/>
+            </w:pPr>
+            <w:r>
+              <w:t xml:space="preserve">De product backlog is een levende, geordende lijst van wat nodig is om het product te verbeteren. Het is de enige bron van het werk dat door het </w:t>
+            </w:r>
+            <w:r>
+              <w:rPr>
+                <w:b/>
+              </w:rPr>
+              <w:t>Scrumteam</w:t>
+            </w:r>
+            <w:r>
+              <w:t xml:space="preserve"> gedaan wordt [Scrumgids]</w:t>
+            </w:r>
+          </w:p>
+        </w:tc>
+      </w:tr>
+      <w:tr>
+        <w:tc>
+          <w:tcPr>
+            <w:tcW w:type="auto" w:w="4535"/>
+          </w:tcPr>
+          <w:p>
+            <w:pPr>
+              <w:jc w:val="left"/>
+            </w:pPr>
+            <w:r>
+              <w:rPr>
+                <w:b/>
+              </w:rPr>
+              <w:t>product owner</w:t>
             </w:r>
           </w:p>
         </w:tc>
@@ -9126,7 +9166,7 @@
         </w:numPr>
       </w:pPr>
       <w:r>
-        <w:t>backlog management en agile werken,</w:t>
+        <w:t>product en sprint backlog management en agile werken,</w:t>
       </w:r>
     </w:p>
     <w:p>
@@ -10088,7 +10128,7 @@
               <w:jc w:val="left"/>
             </w:pPr>
             <w:r>
-              <w:t>Projecten bespreken de voortgang in het wekelijks projectoverleg aan de hand van backlog informatie uit het backlog management systeem</w:t>
+              <w:t>Projecten bespreken de voortgang in het wekelijks projectoverleg aan de hand van informatie over de product backlog en de sprint backlog uit het backlog management systeem</w:t>
             </w:r>
           </w:p>
         </w:tc>

</xml_diff>

<commit_message>
Informatie over testomgevingen toegevoegd.
- In M02 "Het project bewaakt continu dat het product aan de kwaliteitsnormen voldoet" bij het kopje "Realisatiefase: handmatige evaluatie" weggehaald dat de performance handmatig wordt getest; dit gebeurt in de praktijk altijd geautomatiseerd.
- In M07 "Het project gebruikt een continuous delivery pipeline om het product te bouwen, testen en op te leveren" toegevoegd in welke omgeving(en) performance- en beveiligingstests plaatsvinden.
- In M26 "Het project laat de beveiliging van het ontwikkelde product periodiek beoordelen" toegevoegd in welke omgeving(en) penetratietesten plaatsvinden.

Closes #678.
</commit_message>
<xml_diff>
--- a/docs/wip/ICTU-Kwaliteitsaanpak.docx
+++ b/docs/wip/ICTU-Kwaliteitsaanpak.docx
@@ -3163,7 +3163,7 @@
         <w:t>M26: Het project laat de beveiliging van het ontwikkelde product periodiek beoordelen</w:t>
       </w:r>
       <w:r>
-        <w:t>. Ook zorgt het project dat de performance van de software regelmatig wordt getest. Voor kwaliteitsaspecten als toegankelijkheid en gebruikskwaliteit organiseert het project handmatige testen en/of evaluaties in een vorm en met een frequentie die aansluit bij de aard van de applicatie en de door de opdrachtgevende organisatie gestelde eisen. De kwaliteitsmanager houdt in Quality-time bij wanneer de laatste test of evaluatie is uitgevoerd en wanneer het tijd is voor de volgende.</w:t>
+        <w:t>. Voor kwaliteitsaspecten als toegankelijkheid en gebruikskwaliteit organiseert het project handmatige testen en/of evaluaties in een vorm en met een frequentie die aansluit bij de aard van de applicatie en de door de opdrachtgevende organisatie gestelde eisen. De kwaliteitsmanager houdt in Quality-time bij wanneer de laatste test of evaluatie is uitgevoerd en wanneer het tijd is voor de volgende.</w:t>
       </w:r>
     </w:p>
     <w:p>
@@ -3532,7 +3532,7 @@
     </w:p>
     <w:p>
       <w:r>
-        <w:t>Performance- en beveiligingstests zijn ook onderdeel van de continuous delivery pipeline, maar vanwege doorlooptijden en licenties is dat niet altijd haalbaar; in dat geval vinden de performance- en beveiligingstests zo veel mogelijk, en bij voorkeur dagelijks, plaats.</w:t>
+        <w:t>Performance- en beveiligingstests op de software zijn ook onderdeel van de continuous delivery pipeline, maar vanwege doorlooptijden en licenties is dat niet altijd haalbaar; in dat geval vinden de performance- en beveiligingstests zo veel mogelijk, en bij voorkeur dagelijks, plaats. Performance- en beveiligingstests op de software vinden plaats in de testomgeving van het project. Als ICTU verantwoordelijk is voor het operationeel beheer laat ICTU de performance- en beveiligingstesten op de software (ook) uitvoeren in een productie-like omgeving.</w:t>
       </w:r>
     </w:p>
     <w:p>
@@ -4129,7 +4129,7 @@
     </w:p>
     <w:p>
       <w:r>
-        <w:t>Software wordt minimaal bij iedere grote release of ten minste twee keer per jaar onderworpen aan een beveiligingstest door beveiligingsexperts die ICTU daarvoor inhuurt. Op basis van documentatie en architectuurstudie, crystalbox security audits (broncodescan) en penetratieaudits beoordelen deze experts of de software voldoet aan de projectspecifieke niet-functionele eisen met betrekking tot beveiliging, of bekende kwetsbaarheden (zoals bijvoorbeeld in de OWASP Top-10 genoemd) vermeden zijn en of voldoende invulling gegeven is aan de normen die vanuit BIO en SSD gelden.</w:t>
+        <w:t>Software wordt minimaal bij iedere grote release of ten minste twee keer per jaar onderworpen aan een beveiligingstest door beveiligingsexperts die ICTU daarvoor inhuurt. Op basis van documentatie en architectuurstudie, crystalbox security audits (broncodescan) en penetratieaudits beoordelen deze experts of de software voldoet aan de projectspecifieke niet-functionele eisen met betrekking tot beveiliging, of bekende kwetsbaarheden (zoals bijvoorbeeld in de OWASP Top-10 genoemd) vermeden zijn en of voldoende invulling gegeven is aan de normen die vanuit BIO en SSD gelden. Penetratietesten op de software vinden plaats in de testomgeving van het project. Als ICTU verantwoordelijk is voor het operationeel beheer laat ICTU de penetratietesten op de software (ook) uitvoeren in een productie-like omgeving.</w:t>
       </w:r>
     </w:p>
     <w:p>

</xml_diff>

<commit_message>
Maak onderhoud van producten per projectfase expliciet.
In M01 "Het project levert in elke fase vastgestelde producten en informatie op" expliciet gemaakt in welke fasen producten worden onderhouden.

Closes #1008.
</commit_message>
<xml_diff>
--- a/docs/wip/ICTU-Kwaliteitsaanpak.docx
+++ b/docs/wip/ICTU-Kwaliteitsaanpak.docx
@@ -624,6 +624,11 @@
     </w:p>
     <w:p>
       <w:r>
+        <w:t>Tevens onderhoudt de opdrachtgevende organisatie deze informatie tijdens de voorfase en realisatiefase.</w:t>
+      </w:r>
+    </w:p>
+    <w:p>
+      <w:r>
         <w:t>Als de benodigde informatie niet gereed is bij de start van de voorfase dan maken opdrachtgevende organisatie en ICTU nadere afspraken over de manier waarop de benodigde informatie nog tijdens de voorfase beschikbaar komt voor het project.</w:t>
       </w:r>
     </w:p>
@@ -874,7 +879,7 @@
     </w:p>
     <w:p>
       <w:r>
-        <w:t>De onderstaande tabel bevat de in deze paragraaf beschreven producten. Het ✔ geeft aan in welke fase ze worden opgeleverd.</w:t>
+        <w:t>De onderstaande tabel bevat de in deze paragraaf beschreven producten. Het vinkje (✔) geeft aan in welke fase ze (initieel) worden opgeleverd. Het tandwiel (⚙) geeft aan in welke fase de producten worden onderhouden en bijgewerkt.</w:t>
       </w:r>
     </w:p>
     <w:tbl>
@@ -992,6 +997,9 @@
             <w:pPr>
               <w:jc w:val="left"/>
             </w:pPr>
+            <w:r>
+              <w:t>⚙</w:t>
+            </w:r>
           </w:p>
         </w:tc>
         <w:tc>
@@ -1002,6 +1010,9 @@
             <w:pPr>
               <w:jc w:val="left"/>
             </w:pPr>
+            <w:r>
+              <w:t>⚙</w:t>
+            </w:r>
           </w:p>
         </w:tc>
         <w:tc>
@@ -1053,6 +1064,9 @@
             <w:pPr>
               <w:jc w:val="left"/>
             </w:pPr>
+            <w:r>
+              <w:t>⚙</w:t>
+            </w:r>
           </w:p>
         </w:tc>
         <w:tc>
@@ -1063,6 +1077,9 @@
             <w:pPr>
               <w:jc w:val="left"/>
             </w:pPr>
+            <w:r>
+              <w:t>⚙</w:t>
+            </w:r>
           </w:p>
         </w:tc>
         <w:tc>
@@ -1114,6 +1131,9 @@
             <w:pPr>
               <w:jc w:val="left"/>
             </w:pPr>
+            <w:r>
+              <w:t>⚙</w:t>
+            </w:r>
           </w:p>
         </w:tc>
         <w:tc>
@@ -1124,6 +1144,9 @@
             <w:pPr>
               <w:jc w:val="left"/>
             </w:pPr>
+            <w:r>
+              <w:t>⚙</w:t>
+            </w:r>
           </w:p>
         </w:tc>
         <w:tc>
@@ -1247,7 +1270,7 @@
               <w:jc w:val="left"/>
             </w:pPr>
             <w:r>
-              <w:t>✔</w:t>
+              <w:t>⚙</w:t>
             </w:r>
           </w:p>
         </w:tc>
@@ -1311,7 +1334,7 @@
               <w:jc w:val="left"/>
             </w:pPr>
             <w:r>
-              <w:t>✔</w:t>
+              <w:t>⚙</w:t>
             </w:r>
           </w:p>
         </w:tc>
@@ -1375,7 +1398,7 @@
               <w:jc w:val="left"/>
             </w:pPr>
             <w:r>
-              <w:t>✔</w:t>
+              <w:t>⚙</w:t>
             </w:r>
           </w:p>
         </w:tc>
@@ -1439,7 +1462,7 @@
               <w:jc w:val="left"/>
             </w:pPr>
             <w:r>
-              <w:t>✔</w:t>
+              <w:t>⚙</w:t>
             </w:r>
           </w:p>
         </w:tc>
@@ -1503,7 +1526,7 @@
               <w:jc w:val="left"/>
             </w:pPr>
             <w:r>
-              <w:t>✔</w:t>
+              <w:t>⚙</w:t>
             </w:r>
           </w:p>
         </w:tc>
@@ -1567,7 +1590,7 @@
               <w:jc w:val="left"/>
             </w:pPr>
             <w:r>
-              <w:t>✔</w:t>
+              <w:t>⚙</w:t>
             </w:r>
           </w:p>
         </w:tc>
@@ -1631,7 +1654,7 @@
               <w:jc w:val="left"/>
             </w:pPr>
             <w:r>
-              <w:t>✔</w:t>
+              <w:t>⚙</w:t>
             </w:r>
           </w:p>
         </w:tc>
@@ -1695,7 +1718,7 @@
               <w:jc w:val="left"/>
             </w:pPr>
             <w:r>
-              <w:t>✔</w:t>
+              <w:t>⚙</w:t>
             </w:r>
           </w:p>
         </w:tc>

</xml_diff>

<commit_message>
Informatie over testomgevingen toegevoegd. (#1014)
- In M02 "Het project bewaakt continu dat het product aan de kwaliteitsnormen voldoet" bij het kopje "Realisatiefase: handmatige evaluatie" weggehaald dat de performance handmatig wordt getest; dit gebeurt in de praktijk altijd geautomatiseerd.
- In M07 "Het project gebruikt een continuous delivery pipeline om het product te bouwen, testen en op te leveren" toegevoegd in welke omgeving(en) performance- en beveiligingstests plaatsvinden.
- In M26 "Het project laat de beveiliging van het ontwikkelde product periodiek beoordelen" toegevoegd in welke omgeving(en) penetratietesten plaatsvinden.

Closes #678.
</commit_message>
<xml_diff>
--- a/docs/wip/ICTU-Kwaliteitsaanpak.docx
+++ b/docs/wip/ICTU-Kwaliteitsaanpak.docx
@@ -3163,7 +3163,7 @@
         <w:t>M26: Het project laat de beveiliging van het ontwikkelde product periodiek beoordelen</w:t>
       </w:r>
       <w:r>
-        <w:t>. Ook zorgt het project dat de performance van de software regelmatig wordt getest. Voor kwaliteitsaspecten als toegankelijkheid en gebruikskwaliteit organiseert het project handmatige testen en/of evaluaties in een vorm en met een frequentie die aansluit bij de aard van de applicatie en de door de opdrachtgevende organisatie gestelde eisen. De kwaliteitsmanager houdt in Quality-time bij wanneer de laatste test of evaluatie is uitgevoerd en wanneer het tijd is voor de volgende.</w:t>
+        <w:t>. Voor kwaliteitsaspecten als toegankelijkheid en gebruikskwaliteit organiseert het project handmatige testen en/of evaluaties in een vorm en met een frequentie die aansluit bij de aard van de applicatie en de door de opdrachtgevende organisatie gestelde eisen. De kwaliteitsmanager houdt in Quality-time bij wanneer de laatste test of evaluatie is uitgevoerd en wanneer het tijd is voor de volgende.</w:t>
       </w:r>
     </w:p>
     <w:p>
@@ -3532,7 +3532,7 @@
     </w:p>
     <w:p>
       <w:r>
-        <w:t>Performance- en beveiligingstests zijn ook onderdeel van de continuous delivery pipeline, maar vanwege doorlooptijden en licenties is dat niet altijd haalbaar; in dat geval vinden de performance- en beveiligingstests zo veel mogelijk, en bij voorkeur dagelijks, plaats.</w:t>
+        <w:t>Performance- en beveiligingstests op de software zijn ook onderdeel van de continuous delivery pipeline, maar vanwege doorlooptijden en licenties is dat niet altijd haalbaar; in dat geval vinden de performance- en beveiligingstests zo veel mogelijk, en bij voorkeur dagelijks, plaats. Performance- en beveiligingstests op de software vinden plaats in de testomgeving van het project. Als ICTU verantwoordelijk is voor het operationeel beheer laat ICTU de performance- en beveiligingstesten op de software (ook) uitvoeren in een productie-like omgeving.</w:t>
       </w:r>
     </w:p>
     <w:p>
@@ -4129,7 +4129,7 @@
     </w:p>
     <w:p>
       <w:r>
-        <w:t>Software wordt minimaal bij iedere grote release of ten minste twee keer per jaar onderworpen aan een beveiligingstest door beveiligingsexperts die ICTU daarvoor inhuurt. Op basis van documentatie en architectuurstudie, crystalbox security audits (broncodescan) en penetratieaudits beoordelen deze experts of de software voldoet aan de projectspecifieke niet-functionele eisen met betrekking tot beveiliging, of bekende kwetsbaarheden (zoals bijvoorbeeld in de OWASP Top-10 genoemd) vermeden zijn en of voldoende invulling gegeven is aan de normen die vanuit BIO en SSD gelden.</w:t>
+        <w:t>Software wordt minimaal bij iedere grote release of ten minste twee keer per jaar onderworpen aan een beveiligingstest door beveiligingsexperts die ICTU daarvoor inhuurt. Op basis van documentatie en architectuurstudie, crystalbox security audits (broncodescan) en penetratieaudits beoordelen deze experts of de software voldoet aan de projectspecifieke niet-functionele eisen met betrekking tot beveiliging, of bekende kwetsbaarheden (zoals bijvoorbeeld in de OWASP Top-10 genoemd) vermeden zijn en of voldoende invulling gegeven is aan de normen die vanuit BIO en SSD gelden. Penetratietesten op de software vinden plaats in de testomgeving van het project. Als ICTU verantwoordelijk is voor het operationeel beheer laat ICTU de penetratietesten op de software (ook) uitvoeren in een productie-like omgeving.</w:t>
       </w:r>
     </w:p>
     <w:p>

</xml_diff>

<commit_message>
Maak onderhoud van producten per projectfase expliciet. (#1015)
In M01 "Het project levert in elke fase vastgestelde producten en informatie op" expliciet gemaakt in welke fasen producten worden onderhouden.

Closes #1008.
</commit_message>
<xml_diff>
--- a/docs/wip/ICTU-Kwaliteitsaanpak.docx
+++ b/docs/wip/ICTU-Kwaliteitsaanpak.docx
@@ -624,6 +624,11 @@
     </w:p>
     <w:p>
       <w:r>
+        <w:t>Tevens onderhoudt de opdrachtgevende organisatie deze informatie tijdens de voorfase en realisatiefase.</w:t>
+      </w:r>
+    </w:p>
+    <w:p>
+      <w:r>
         <w:t>Als de benodigde informatie niet gereed is bij de start van de voorfase dan maken opdrachtgevende organisatie en ICTU nadere afspraken over de manier waarop de benodigde informatie nog tijdens de voorfase beschikbaar komt voor het project.</w:t>
       </w:r>
     </w:p>
@@ -874,7 +879,7 @@
     </w:p>
     <w:p>
       <w:r>
-        <w:t>De onderstaande tabel bevat de in deze paragraaf beschreven producten. Het ✔ geeft aan in welke fase ze worden opgeleverd.</w:t>
+        <w:t>De onderstaande tabel bevat de in deze paragraaf beschreven producten. Het vinkje (✔) geeft aan in welke fase ze (initieel) worden opgeleverd. Het tandwiel (⚙) geeft aan in welke fase de producten worden onderhouden en bijgewerkt.</w:t>
       </w:r>
     </w:p>
     <w:tbl>
@@ -992,6 +997,9 @@
             <w:pPr>
               <w:jc w:val="left"/>
             </w:pPr>
+            <w:r>
+              <w:t>⚙</w:t>
+            </w:r>
           </w:p>
         </w:tc>
         <w:tc>
@@ -1002,6 +1010,9 @@
             <w:pPr>
               <w:jc w:val="left"/>
             </w:pPr>
+            <w:r>
+              <w:t>⚙</w:t>
+            </w:r>
           </w:p>
         </w:tc>
         <w:tc>
@@ -1053,6 +1064,9 @@
             <w:pPr>
               <w:jc w:val="left"/>
             </w:pPr>
+            <w:r>
+              <w:t>⚙</w:t>
+            </w:r>
           </w:p>
         </w:tc>
         <w:tc>
@@ -1063,6 +1077,9 @@
             <w:pPr>
               <w:jc w:val="left"/>
             </w:pPr>
+            <w:r>
+              <w:t>⚙</w:t>
+            </w:r>
           </w:p>
         </w:tc>
         <w:tc>
@@ -1114,6 +1131,9 @@
             <w:pPr>
               <w:jc w:val="left"/>
             </w:pPr>
+            <w:r>
+              <w:t>⚙</w:t>
+            </w:r>
           </w:p>
         </w:tc>
         <w:tc>
@@ -1124,6 +1144,9 @@
             <w:pPr>
               <w:jc w:val="left"/>
             </w:pPr>
+            <w:r>
+              <w:t>⚙</w:t>
+            </w:r>
           </w:p>
         </w:tc>
         <w:tc>
@@ -1247,7 +1270,7 @@
               <w:jc w:val="left"/>
             </w:pPr>
             <w:r>
-              <w:t>✔</w:t>
+              <w:t>⚙</w:t>
             </w:r>
           </w:p>
         </w:tc>
@@ -1311,7 +1334,7 @@
               <w:jc w:val="left"/>
             </w:pPr>
             <w:r>
-              <w:t>✔</w:t>
+              <w:t>⚙</w:t>
             </w:r>
           </w:p>
         </w:tc>
@@ -1375,7 +1398,7 @@
               <w:jc w:val="left"/>
             </w:pPr>
             <w:r>
-              <w:t>✔</w:t>
+              <w:t>⚙</w:t>
             </w:r>
           </w:p>
         </w:tc>
@@ -1439,7 +1462,7 @@
               <w:jc w:val="left"/>
             </w:pPr>
             <w:r>
-              <w:t>✔</w:t>
+              <w:t>⚙</w:t>
             </w:r>
           </w:p>
         </w:tc>
@@ -1503,7 +1526,7 @@
               <w:jc w:val="left"/>
             </w:pPr>
             <w:r>
-              <w:t>✔</w:t>
+              <w:t>⚙</w:t>
             </w:r>
           </w:p>
         </w:tc>
@@ -1567,7 +1590,7 @@
               <w:jc w:val="left"/>
             </w:pPr>
             <w:r>
-              <w:t>✔</w:t>
+              <w:t>⚙</w:t>
             </w:r>
           </w:p>
         </w:tc>
@@ -1631,7 +1654,7 @@
               <w:jc w:val="left"/>
             </w:pPr>
             <w:r>
-              <w:t>✔</w:t>
+              <w:t>⚙</w:t>
             </w:r>
           </w:p>
         </w:tc>
@@ -1695,7 +1718,7 @@
               <w:jc w:val="left"/>
             </w:pPr>
             <w:r>
-              <w:t>✔</w:t>
+              <w:t>⚙</w:t>
             </w:r>
           </w:p>
         </w:tc>

</xml_diff>

<commit_message>
Voeg kennis van KA toe aan M23.
De titel van maatregel M23 is veranderd van "Het project zorgt voor de aanwezigheid van ervaring met de Kwaliteitsaanpak" naar "Het project zorgt voor de aanwezigheid van kennis van en ervaring met de Kwaliteitsaanpak". Aan de inhoud is toegevoegd dat nieuwe projectleden uitleg over de Kwaliteitsaanpak krijgen.

Closes #794.
</commit_message>
<xml_diff>
--- a/docs/wip/ICTU-Kwaliteitsaanpak.docx
+++ b/docs/wip/ICTU-Kwaliteitsaanpak.docx
@@ -4283,7 +4283,7 @@
         <w:pStyle w:val="Kop2"/>
       </w:pPr>
       <w:r>
-        <w:t>M23: Het project zorgt voor de aanwezigheid van ervaring met de Kwaliteitsaanpak</w:t>
+        <w:t>M23: Het project zorgt voor de aanwezigheid van kennis van en ervaring met de Kwaliteitsaanpak</w:t>
       </w:r>
     </w:p>
     <w:p>
@@ -4294,7 +4294,7 @@
         <w:rPr>
           <w:b/>
         </w:rPr>
-        <w:t>M23: Het project zorgt voor de aanwezigheid van ervaring met de Kwaliteitsaanpak</w:t>
+        <w:t>M23: Het project zorgt voor de aanwezigheid van kennis van en ervaring met de Kwaliteitsaanpak</w:t>
       </w:r>
     </w:p>
     <w:p>
@@ -4302,7 +4302,7 @@
         <w:pStyle w:val="Maatregel"/>
       </w:pPr>
       <w:r>
-        <w:t>De software delivery manager zorgt ervoor dat bij nieuwe projecten wordt gestart met ten minste twee projectleden die bekend zijn met de Kwaliteitsaanpak.</w:t>
+        <w:t>De software delivery manager zorgt ervoor dat bij nieuwe projecten wordt gestart met ten minste twee projectleden die bekend zijn met de Kwaliteitsaanpak. Projectleden die nog niet bekend zijn met de Kwaliteitsaanpak krijgen uitleg over de inhoud en achtergrond van de Kwaliteitsaanpak.</w:t>
       </w:r>
     </w:p>
     <w:p>
@@ -9425,7 +9425,7 @@
         <w:rPr>
           <w:b/>
         </w:rPr>
-        <w:t>M23: Het project zorgt voor de aanwezigheid van ervaring met de Kwaliteitsaanpak</w:t>
+        <w:t>M23: Het project zorgt voor de aanwezigheid van kennis van en ervaring met de Kwaliteitsaanpak</w:t>
       </w:r>
     </w:p>
     <w:p>
@@ -9433,7 +9433,7 @@
         <w:pStyle w:val="Maatregel"/>
       </w:pPr>
       <w:r>
-        <w:t>De software delivery manager zorgt ervoor dat bij nieuwe projecten wordt gestart met ten minste twee projectleden die bekend zijn met de Kwaliteitsaanpak.</w:t>
+        <w:t>De software delivery manager zorgt ervoor dat bij nieuwe projecten wordt gestart met ten minste twee projectleden die bekend zijn met de Kwaliteitsaanpak. Projectleden die nog niet bekend zijn met de Kwaliteitsaanpak krijgen uitleg over de inhoud en achtergrond van de Kwaliteitsaanpak.</w:t>
       </w:r>
     </w:p>
     <w:p>

</xml_diff>

<commit_message>
M13 over ISO-25010 is vervallen.
Maatregel M13 "Het project gebruikt ISO-25010 voor de specificatie van productkwaliteitseisen" is vervallen. Het gebruik van ISO-25010 voor de specificatie van productkwaliteitseisen staat al genoemd in M01 "Het project levert in elke fase vastgestelde producten en informatie op".

Closes #950.
</commit_message>
<xml_diff>
--- a/docs/wip/ICTU-Kwaliteitsaanpak.docx
+++ b/docs/wip/ICTU-Kwaliteitsaanpak.docx
@@ -3266,51 +3266,6 @@
         <w:pStyle w:val="Kop2"/>
       </w:pPr>
       <w:r>
-        <w:t>M13: Het project gebruikt ISO-25010 voor de specificatie van productkwaliteitseisen</w:t>
-      </w:r>
-    </w:p>
-    <w:p>
-      <w:pPr>
-        <w:pStyle w:val="Maatregel"/>
-      </w:pPr>
-      <w:r>
-        <w:rPr>
-          <w:b/>
-        </w:rPr>
-        <w:t>M13: Het project gebruikt ISO-25010 voor de specificatie van productkwaliteitseisen</w:t>
-      </w:r>
-    </w:p>
-    <w:p>
-      <w:pPr>
-        <w:pStyle w:val="Maatregel"/>
-      </w:pPr>
-      <w:r>
-        <w:t>Voor specificatie en documentatie van vereiste en gewenste kwaliteitseigenschappen, de niet-functionele eisen, maken projecten gebruik van de terminologie en categorisering uit NEN-ISO/IEC 25010:2023. Projecten gebruiken NEN-ISO/IEC 25010:2023 om te controleren of alle relevante kwaliteitseigenschappen van het op te leveren eindproduct worden meegenomen in de ontwikkeling en/of onderhoud van het product.</w:t>
-      </w:r>
-    </w:p>
-    <w:p>
-      <w:r>
-        <w:t>De standaard NEN-ISO/IEC 25010:2023 biedt een model voor het beschrijven van productkwaliteit. Kwaliteitseigenschappen zijn voorzien van een naam, definitie en classificatie. NEN-ISO/IEC 25010:2023 dekt een breed spectrum van kwaliteitseigenschappen af.</w:t>
-      </w:r>
-    </w:p>
-    <w:p>
-      <w:pPr>
-        <w:pStyle w:val="Kop3"/>
-      </w:pPr>
-      <w:r>
-        <w:t>Rationale</w:t>
-      </w:r>
-    </w:p>
-    <w:p>
-      <w:r>
-        <w:t>NEN-ISO/IEC 25010:2023 biedt een model voor productkwaliteit. De standaard biedt geen concrete maatregelen, maar biedt wel een begrippenkader en dekt het volledige spectrum van mogelijk relevante kwaliteitseigenschappen af. Het gebruiken van een standaard voor specificatie van kwaliteit voorkomt miscommunicatie over kwaliteitseigenschappen en de breedte van de standaard zorgt ervoor dat alle relevante aspecten aan bod komen.</w:t>
-      </w:r>
-    </w:p>
-    <w:p>
-      <w:pPr>
-        <w:pStyle w:val="Kop2"/>
-      </w:pPr>
-      <w:r>
         <w:t>M04: Het project borgt de correcte werking van het product met geautomatiseerde regressietests</w:t>
       </w:r>
     </w:p>
@@ -9132,25 +9087,6 @@
       </w:pPr>
       <w:r>
         <w:t>ICTU publiceert periodiek een nieuwe versie van de Kwaliteitsaanpak en/of de kwaliteitsnormen op een vaste, bekende locatie.</w:t>
-      </w:r>
-    </w:p>
-    <w:p>
-      <w:pPr>
-        <w:pStyle w:val="Maatregel"/>
-      </w:pPr>
-      <w:r>
-        <w:rPr>
-          <w:b/>
-        </w:rPr>
-        <w:t>M13: Het project gebruikt ISO-25010 voor de specificatie van productkwaliteitseisen</w:t>
-      </w:r>
-    </w:p>
-    <w:p>
-      <w:pPr>
-        <w:pStyle w:val="Maatregel"/>
-      </w:pPr>
-      <w:r>
-        <w:t>Voor specificatie en documentatie van vereiste en gewenste kwaliteitseigenschappen, de niet-functionele eisen, maken projecten gebruik van de terminologie en categorisering uit NEN-ISO/IEC 25010:2023. Projecten gebruiken NEN-ISO/IEC 25010:2023 om te controleren of alle relevante kwaliteitseigenschappen van het op te leveren eindproduct worden meegenomen in de ontwikkeling en/of onderhoud van het product.</w:t>
       </w:r>
     </w:p>
     <w:p>

</xml_diff>

<commit_message>
Voeg kennis van KA toe aan M23. (#1017)
* Verwijzigingen naar OpenVAS verwijderd. (#1007)

Closes #949.

* Voeg template voor voortgang voorfase producten toe. (#986)

Closes #760.

* Voeg kennis van KA toe aan M23.

De titel van maatregel M23 is veranderd van "Het project zorgt voor de aanwezigheid van ervaring met de Kwaliteitsaanpak" naar "Het project zorgt voor de aanwezigheid van kennis van en ervaring met de Kwaliteitsaanpak". Aan de inhoud is toegevoegd dat nieuwe projectleden uitleg over de Kwaliteitsaanpak krijgen.

Closes #794.
</commit_message>
<xml_diff>
--- a/docs/wip/ICTU-Kwaliteitsaanpak.docx
+++ b/docs/wip/ICTU-Kwaliteitsaanpak.docx
@@ -3706,7 +3706,7 @@
         </w:numPr>
       </w:pPr>
       <w:r>
-        <w:t>controleren van de configuratie op aanwezigheid van bekende kwetsbaarheden,</w:t>
+        <w:t>controleren van door de applicatie gebruikte versies van externe software op aanwezigheid van bekende kwetsbaarheden,</w:t>
       </w:r>
     </w:p>
     <w:p>
@@ -3718,7 +3718,7 @@
         </w:numPr>
       </w:pPr>
       <w:r>
-        <w:t>controleren van door de applicatie gebruikte versies van externe software op aanwezigheid van bekende kwetsbaarheden,</w:t>
+        <w:t>statische controle van de software op aanwezigheid van kwetsbare constructies,</w:t>
       </w:r>
     </w:p>
     <w:p>
@@ -3730,7 +3730,7 @@
         </w:numPr>
       </w:pPr>
       <w:r>
-        <w:t>statische controle van de software op aanwezigheid van kwetsbare constructies,</w:t>
+        <w:t>dynamische controle van de software op aanwezigheid van kwetsbare constructies,</w:t>
       </w:r>
     </w:p>
     <w:p>
@@ -3742,7 +3742,7 @@
         </w:numPr>
       </w:pPr>
       <w:r>
-        <w:t>dynamische controle van de software op aanwezigheid van kwetsbare constructies,</w:t>
+        <w:t>controleren van container images op aanwezigheid van bekende kwetsbaarheden,</w:t>
       </w:r>
     </w:p>
     <w:p>
@@ -3754,7 +3754,7 @@
         </w:numPr>
       </w:pPr>
       <w:r>
-        <w:t>controleren van container images op aanwezigheid van bekende kwetsbaarheden,</w:t>
+        <w:t>testen van performance en schaalbaarheid,</w:t>
       </w:r>
     </w:p>
     <w:p>
@@ -3766,7 +3766,7 @@
         </w:numPr>
       </w:pPr>
       <w:r>
-        <w:t>testen van performance en schaalbaarheid,</w:t>
+        <w:t>testen op toegankelijkheid van de applicatie,</w:t>
       </w:r>
     </w:p>
     <w:p>
@@ -3778,7 +3778,7 @@
         </w:numPr>
       </w:pPr>
       <w:r>
-        <w:t>testen op toegankelijkheid van de applicatie,</w:t>
+        <w:t>produceren van een "software bill of materials" (SBoM),</w:t>
       </w:r>
     </w:p>
     <w:p>
@@ -3790,7 +3790,7 @@
         </w:numPr>
       </w:pPr>
       <w:r>
-        <w:t>produceren van een "software bill of materials" (SBoM),</w:t>
+        <w:t>opslaan van artifacten,</w:t>
       </w:r>
     </w:p>
     <w:p>
@@ -3802,7 +3802,7 @@
         </w:numPr>
       </w:pPr>
       <w:r>
-        <w:t>opslaan van artifacten,</w:t>
+        <w:t>registratie van incidenten bij gebruik en beheer, en</w:t>
       </w:r>
     </w:p>
     <w:p>
@@ -3814,7 +3814,17 @@
         </w:numPr>
       </w:pPr>
       <w:r>
-        <w:t>registratie van incidenten bij gebruik en beheer, en</w:t>
+        <w:t>bij het uitvoeren van operationeel beheer; uitrollen van de software in de productieomgeving.</w:t>
+      </w:r>
+    </w:p>
+    <w:p>
+      <w:r>
+        <w:t>Onder het ondersteunen van "agile werken" vallen het opvoeren van eisen, het opvoeren van logische testgevallen, het koppelen van logische testgevallen aan eisen, het bijhouden van een werkvoorraad, het plannen van iteraties en het toewijzen van eisen aan iteraties. De 'eisen' worden, conform Scrumterminologie, geregistreerd als epics en/of user stories, de werkvoorraad als product backlog en de iteraties als sprints. Het toewijzen van eisen aan iteraties gebeurt via de sprint backlog.</w:t>
+      </w:r>
+    </w:p>
+    <w:p>
+      <w:r>
+        <w:t>ICTU adviseert en ondersteunt voor de genoemde taken onderstaande tools. Projecten gebruiken deze tools, of gelijkwaardige alternatieven:</w:t>
       </w:r>
     </w:p>
     <w:p>
@@ -3822,21 +3832,11 @@
         <w:pStyle w:val="Lijstnummering1"/>
         <w:numPr>
           <w:ilvl w:val="0"/>
-          <w:numId w:val="23"/>
-        </w:numPr>
-      </w:pPr>
-      <w:r>
-        <w:t>bij het uitvoeren van operationeel beheer; uitrollen van de software in de productieomgeving.</w:t>
-      </w:r>
-    </w:p>
-    <w:p>
-      <w:r>
-        <w:t>Onder het ondersteunen van "agile werken" vallen het opvoeren van eisen, het opvoeren van logische testgevallen, het koppelen van logische testgevallen aan eisen, het bijhouden van een werkvoorraad, het plannen van iteraties en het toewijzen van eisen aan iteraties. De 'eisen' worden, conform Scrumterminologie, geregistreerd als epics en/of user stories, de werkvoorraad als product backlog en de iteraties als sprints. Het toewijzen van eisen aan iteraties gebeurt via de sprint backlog.</w:t>
-      </w:r>
-    </w:p>
-    <w:p>
-      <w:r>
-        <w:t>ICTU adviseert en ondersteunt voor de genoemde taken onderstaande tools. Projecten gebruiken deze tools, of gelijkwaardige alternatieven:</w:t>
+          <w:numId w:val="24"/>
+        </w:numPr>
+      </w:pPr>
+      <w:r>
+        <w:t>product en sprint backlog management en agile werken: Azure DevOps of Jira,</w:t>
       </w:r>
     </w:p>
     <w:p>
@@ -3848,7 +3848,7 @@
         </w:numPr>
       </w:pPr>
       <w:r>
-        <w:t>product en sprint backlog management en agile werken: Azure DevOps of Jira,</w:t>
+        <w:t>inrichten en uitvoeren van een continuous delivery pipeline: Jenkins, GitLab CI/CD (Continuous Integration, Delivery, and Deployment) of Azure DevOps,</w:t>
       </w:r>
     </w:p>
     <w:p>
@@ -3860,7 +3860,7 @@
         </w:numPr>
       </w:pPr>
       <w:r>
-        <w:t>inrichten en uitvoeren van een continuous delivery pipeline: Jenkins, GitLab CI/CD (Continuous Integration, Delivery, and Deployment) of Azure DevOps,</w:t>
+        <w:t>monitoren van de kwaliteit van broncode: SonarQube,</w:t>
       </w:r>
     </w:p>
     <w:p>
@@ -3872,7 +3872,7 @@
         </w:numPr>
       </w:pPr>
       <w:r>
-        <w:t>monitoren van de kwaliteit van broncode: SonarQube,</w:t>
+        <w:t>versiebeheer van op te leveren producten: GitLab of Azure DevOps,</w:t>
       </w:r>
     </w:p>
     <w:p>
@@ -3884,7 +3884,7 @@
         </w:numPr>
       </w:pPr>
       <w:r>
-        <w:t>versiebeheer van op te leveren producten: GitLab of Azure DevOps,</w:t>
+        <w:t>release van software: Releaseserver in het ontwikkelplatform,</w:t>
       </w:r>
     </w:p>
     <w:p>
@@ -3896,7 +3896,7 @@
         </w:numPr>
       </w:pPr>
       <w:r>
-        <w:t>release van software: Releaseserver in het ontwikkelplatform,</w:t>
+        <w:t>maken van testrapportages: JUnit, Robot Framework, TestNG, of hiermee compatible tools,</w:t>
       </w:r>
     </w:p>
     <w:p>
@@ -3908,31 +3908,7 @@
         </w:numPr>
       </w:pPr>
       <w:r>
-        <w:t>maken van testrapportages: JUnit, Robot Framework, TestNG, of hiermee compatible tools,</w:t>
-      </w:r>
-    </w:p>
-    <w:p>
-      <w:pPr>
-        <w:pStyle w:val="Lijstnummering1"/>
-        <w:numPr>
-          <w:ilvl w:val="0"/>
-          <w:numId w:val="24"/>
-        </w:numPr>
-      </w:pPr>
-      <w:r>
         <w:t>maken van kwaliteitsrapportages: Quality-time,</w:t>
-      </w:r>
-    </w:p>
-    <w:p>
-      <w:pPr>
-        <w:pStyle w:val="Lijstnummering1"/>
-        <w:numPr>
-          <w:ilvl w:val="0"/>
-          <w:numId w:val="24"/>
-        </w:numPr>
-      </w:pPr>
-      <w:r>
-        <w:t>controleren van de configuratie op aanwezigheid van bekende kwetsbaarheden in configuratie: OpenVAS (Vulnerability Assessment System),</w:t>
       </w:r>
     </w:p>
     <w:p>
@@ -4307,7 +4283,7 @@
         <w:pStyle w:val="Kop2"/>
       </w:pPr>
       <w:r>
-        <w:t>M23: Het project zorgt voor de aanwezigheid van ervaring met de Kwaliteitsaanpak</w:t>
+        <w:t>M23: Het project zorgt voor de aanwezigheid van kennis van en ervaring met de Kwaliteitsaanpak</w:t>
       </w:r>
     </w:p>
     <w:p>
@@ -4318,7 +4294,7 @@
         <w:rPr>
           <w:b/>
         </w:rPr>
-        <w:t>M23: Het project zorgt voor de aanwezigheid van ervaring met de Kwaliteitsaanpak</w:t>
+        <w:t>M23: Het project zorgt voor de aanwezigheid van kennis van en ervaring met de Kwaliteitsaanpak</w:t>
       </w:r>
     </w:p>
     <w:p>
@@ -4326,7 +4302,7 @@
         <w:pStyle w:val="Maatregel"/>
       </w:pPr>
       <w:r>
-        <w:t>De software delivery manager zorgt ervoor dat bij nieuwe projecten wordt gestart met ten minste twee projectleden die bekend zijn met de Kwaliteitsaanpak.</w:t>
+        <w:t>De software delivery manager zorgt ervoor dat bij nieuwe projecten wordt gestart met ten minste twee projectleden die bekend zijn met de Kwaliteitsaanpak. Projectleden die nog niet bekend zijn met de Kwaliteitsaanpak krijgen uitleg over de inhoud en achtergrond van de Kwaliteitsaanpak.</w:t>
       </w:r>
     </w:p>
     <w:p>
@@ -9273,18 +9249,6 @@
         </w:numPr>
       </w:pPr>
       <w:r>
-        <w:t>controleren van de configuratie op aanwezigheid van bekende kwetsbaarheden,</w:t>
-      </w:r>
-    </w:p>
-    <w:p>
-      <w:pPr>
-        <w:pStyle w:val="Lijstnummering1"/>
-        <w:numPr>
-          <w:ilvl w:val="0"/>
-          <w:numId w:val="27"/>
-        </w:numPr>
-      </w:pPr>
-      <w:r>
         <w:t>controleren van door de applicatie gebruikte versies van externe software op aanwezigheid van bekende kwetsbaarheden,</w:t>
       </w:r>
     </w:p>
@@ -9461,7 +9425,7 @@
         <w:rPr>
           <w:b/>
         </w:rPr>
-        <w:t>M23: Het project zorgt voor de aanwezigheid van ervaring met de Kwaliteitsaanpak</w:t>
+        <w:t>M23: Het project zorgt voor de aanwezigheid van kennis van en ervaring met de Kwaliteitsaanpak</w:t>
       </w:r>
     </w:p>
     <w:p>
@@ -9469,7 +9433,7 @@
         <w:pStyle w:val="Maatregel"/>
       </w:pPr>
       <w:r>
-        <w:t>De software delivery manager zorgt ervoor dat bij nieuwe projecten wordt gestart met ten minste twee projectleden die bekend zijn met de Kwaliteitsaanpak.</w:t>
+        <w:t>De software delivery manager zorgt ervoor dat bij nieuwe projecten wordt gestart met ten minste twee projectleden die bekend zijn met de Kwaliteitsaanpak. Projectleden die nog niet bekend zijn met de Kwaliteitsaanpak krijgen uitleg over de inhoud en achtergrond van de Kwaliteitsaanpak.</w:t>
       </w:r>
     </w:p>
     <w:p>

</xml_diff>

<commit_message>
M13 over ISO-25010 is vervallen. (#1018)
* Voeg template voor voortgang voorfase producten toe. (#986)

Closes #760.

* M13 over ISO-25010 is vervallen.

Maatregel M13 "Het project gebruikt ISO-25010 voor de specificatie van productkwaliteitseisen" is vervallen. Het gebruik van ISO-25010 voor de specificatie van productkwaliteitseisen staat al genoemd in M01 "Het project levert in elke fase vastgestelde producten en informatie op".

Closes #950.
</commit_message>
<xml_diff>
--- a/docs/wip/ICTU-Kwaliteitsaanpak.docx
+++ b/docs/wip/ICTU-Kwaliteitsaanpak.docx
@@ -3266,51 +3266,6 @@
         <w:pStyle w:val="Kop2"/>
       </w:pPr>
       <w:r>
-        <w:t>M13: Het project gebruikt ISO-25010 voor de specificatie van productkwaliteitseisen</w:t>
-      </w:r>
-    </w:p>
-    <w:p>
-      <w:pPr>
-        <w:pStyle w:val="Maatregel"/>
-      </w:pPr>
-      <w:r>
-        <w:rPr>
-          <w:b/>
-        </w:rPr>
-        <w:t>M13: Het project gebruikt ISO-25010 voor de specificatie van productkwaliteitseisen</w:t>
-      </w:r>
-    </w:p>
-    <w:p>
-      <w:pPr>
-        <w:pStyle w:val="Maatregel"/>
-      </w:pPr>
-      <w:r>
-        <w:t>Voor specificatie en documentatie van vereiste en gewenste kwaliteitseigenschappen, de niet-functionele eisen, maken projecten gebruik van de terminologie en categorisering uit NEN-ISO/IEC 25010:2023. Projecten gebruiken NEN-ISO/IEC 25010:2023 om te controleren of alle relevante kwaliteitseigenschappen van het op te leveren eindproduct worden meegenomen in de ontwikkeling en/of onderhoud van het product.</w:t>
-      </w:r>
-    </w:p>
-    <w:p>
-      <w:r>
-        <w:t>De standaard NEN-ISO/IEC 25010:2023 biedt een model voor het beschrijven van productkwaliteit. Kwaliteitseigenschappen zijn voorzien van een naam, definitie en classificatie. NEN-ISO/IEC 25010:2023 dekt een breed spectrum van kwaliteitseigenschappen af.</w:t>
-      </w:r>
-    </w:p>
-    <w:p>
-      <w:pPr>
-        <w:pStyle w:val="Kop3"/>
-      </w:pPr>
-      <w:r>
-        <w:t>Rationale</w:t>
-      </w:r>
-    </w:p>
-    <w:p>
-      <w:r>
-        <w:t>NEN-ISO/IEC 25010:2023 biedt een model voor productkwaliteit. De standaard biedt geen concrete maatregelen, maar biedt wel een begrippenkader en dekt het volledige spectrum van mogelijk relevante kwaliteitseigenschappen af. Het gebruiken van een standaard voor specificatie van kwaliteit voorkomt miscommunicatie over kwaliteitseigenschappen en de breedte van de standaard zorgt ervoor dat alle relevante aspecten aan bod komen.</w:t>
-      </w:r>
-    </w:p>
-    <w:p>
-      <w:pPr>
-        <w:pStyle w:val="Kop2"/>
-      </w:pPr>
-      <w:r>
         <w:t>M04: Het project borgt de correcte werking van het product met geautomatiseerde regressietests</w:t>
       </w:r>
     </w:p>
@@ -9132,25 +9087,6 @@
       </w:pPr>
       <w:r>
         <w:t>ICTU publiceert periodiek een nieuwe versie van de Kwaliteitsaanpak en/of de kwaliteitsnormen op een vaste, bekende locatie.</w:t>
-      </w:r>
-    </w:p>
-    <w:p>
-      <w:pPr>
-        <w:pStyle w:val="Maatregel"/>
-      </w:pPr>
-      <w:r>
-        <w:rPr>
-          <w:b/>
-        </w:rPr>
-        <w:t>M13: Het project gebruikt ISO-25010 voor de specificatie van productkwaliteitseisen</w:t>
-      </w:r>
-    </w:p>
-    <w:p>
-      <w:pPr>
-        <w:pStyle w:val="Maatregel"/>
-      </w:pPr>
-      <w:r>
-        <w:t>Voor specificatie en documentatie van vereiste en gewenste kwaliteitseigenschappen, de niet-functionele eisen, maken projecten gebruik van de terminologie en categorisering uit NEN-ISO/IEC 25010:2023. Projecten gebruiken NEN-ISO/IEC 25010:2023 om te controleren of alle relevante kwaliteitseigenschappen van het op te leveren eindproduct worden meegenomen in de ontwikkeling en/of onderhoud van het product.</w:t>
       </w:r>
     </w:p>
     <w:p>

</xml_diff>

<commit_message>
Actueel houden externe software.
In maatregel M16 "Het project gebruikt tools voor vastgestelde taken" de taak "actueel houden van externe software" toegevoegd.

Closes #392.
</commit_message>
<xml_diff>
--- a/docs/wip/ICTU-Kwaliteitsaanpak.docx
+++ b/docs/wip/ICTU-Kwaliteitsaanpak.docx
@@ -3848,6 +3848,34 @@
             </w:pPr>
             <w:r>
               <w:t>Quality-time</w:t>
+            </w:r>
+          </w:p>
+        </w:tc>
+      </w:tr>
+      <w:tr>
+        <w:tc>
+          <w:tcPr>
+            <w:tcW w:type="auto" w:w="4535"/>
+          </w:tcPr>
+          <w:p>
+            <w:pPr>
+              <w:jc w:val="left"/>
+            </w:pPr>
+            <w:r>
+              <w:t>Actueel houden van externe software</w:t>
+            </w:r>
+          </w:p>
+        </w:tc>
+        <w:tc>
+          <w:tcPr>
+            <w:tcW w:type="auto" w:w="4535"/>
+          </w:tcPr>
+          <w:p>
+            <w:pPr>
+              <w:jc w:val="left"/>
+            </w:pPr>
+            <w:r>
+              <w:t>RenovateBot</w:t>
             </w:r>
           </w:p>
         </w:tc>

</xml_diff>

<commit_message>
Mark measure and submeasure titles in the XML
</commit_message>
<xml_diff>
--- a/docs/wip/ICTU-Kwaliteitsaanpak.docx
+++ b/docs/wip/ICTU-Kwaliteitsaanpak.docx
@@ -51,7 +51,7 @@
     </w:p>
     <w:p>
       <w:r>
-        <w:t>Versie wip, 11-04-2025</w:t>
+        <w:t>Versie wip, 22-09-2025</w:t>
       </w:r>
     </w:p>
     <w:p>
@@ -234,25 +234,14 @@
     </w:p>
     <w:p>
       <w:r>
-        <w:t xml:space="preserve">De Kwaliteitsaanpak is een evoluerende aanpak, gebaseerd op de ervaringen die ICTU continu opdoet in de projecten waarin ICTU samen met opdrachtgevende organisaties maatwerksoftware ontwikkelt en onderhoudt. ICTU hanteert daarbij de vuistregel dat als tenminste 80% van de projecten minstens 80% van de tijd een bepaalde werkwijze hanteren, voor die werkwijze een maatregel in de Kwaliteitsaanpak wordt opgenomen. Maar het kan ook voorkomen dat maatregelen om andere redenen landen in de Kwaliteitsaanpak; denk aan het toegankelijk maken van software dat wettelijk verplicht is. Zie ook de wijzigingsgeschiedenis in </w:t>
+        <w:t xml:space="preserve">De Kwaliteitsaanpak is een evoluerende aanpak, gebaseerd op de ervaringen die ICTU continu opdoet in de projecten waarin ICTU samen met opdrachtgevende organisaties maatwerksoftware ontwikkelt en onderhoudt. ICTU hanteert daarbij de vuistregel dat als tenminste 80% van de projecten minstens 80% van de tijd een bepaalde werkwijze hanteren, voor die werkwijze een maatregel in de Kwaliteitsaanpak wordt opgenomen. Maar het kan ook voorkomen dat maatregelen om andere redenen landen in de Kwaliteitsaanpak; denk aan het toegankelijk maken van software dat wettelijk verplicht is. Zie ook de </w:t>
       </w:r>
       <w:hyperlink r:id="rId16">
         <w:r>
           <w:rPr>
             <w:rStyle w:val="Hyperlink"/>
           </w:rPr>
-          <w:t>PDF-formaat</w:t>
-        </w:r>
-      </w:hyperlink>
-      <w:r>
-        <w:t xml:space="preserve"> of </w:t>
-      </w:r>
-      <w:hyperlink r:id="rId17">
-        <w:r>
-          <w:rPr>
-            <w:rStyle w:val="Hyperlink"/>
-          </w:rPr>
-          <w:t>HTML-formaat</w:t>
+          <w:t>wijzigingsgeschiedenis</w:t>
         </w:r>
       </w:hyperlink>
       <w:r>
@@ -444,7 +433,7 @@
       <w:r>
         <w:t xml:space="preserve">Kwaliteitsmanager: controleert en borgt de kwaliteit van software conform de vastgestelde eisen en de Kwaliteitsaanpak, rapporteert aan de projectleider. Voor de rol van kwaliteitsmanager is een </w:t>
       </w:r>
-      <w:hyperlink r:id="rId18">
+      <w:hyperlink r:id="rId17">
         <w:r>
           <w:rPr>
             <w:rStyle w:val="Hyperlink"/>
@@ -554,12 +543,6 @@
       <w:pPr>
         <w:pStyle w:val="Maatregel"/>
       </w:pPr>
-      <w:r>
-        <w:rPr>
-          <w:b/>
-        </w:rPr>
-        <w:t>M01: Het project ontvangt en levert in elke fase vastgestelde producten en informatie</w:t>
-      </w:r>
     </w:p>
     <w:p>
       <w:pPr>
@@ -674,9 +657,6 @@
             <w:pPr>
               <w:jc w:val="left"/>
             </w:pPr>
-            <w:r>
-              <w:t>Business impact analyse</w:t>
-            </w:r>
           </w:p>
         </w:tc>
         <w:tc>
@@ -741,9 +721,6 @@
             <w:pPr>
               <w:jc w:val="left"/>
             </w:pPr>
-            <w:r>
-              <w:t>Data protection impact assessment</w:t>
-            </w:r>
           </w:p>
         </w:tc>
         <w:tc>
@@ -808,9 +785,6 @@
             <w:pPr>
               <w:jc w:val="left"/>
             </w:pPr>
-            <w:r>
-              <w:t>Impact assessment mensenrechten en algoritmes</w:t>
-            </w:r>
           </w:p>
         </w:tc>
         <w:tc>
@@ -875,9 +849,6 @@
             <w:pPr>
               <w:jc w:val="left"/>
             </w:pPr>
-            <w:r>
-              <w:t>Projectstartarchitectuur en solution architectuur</w:t>
-            </w:r>
           </w:p>
         </w:tc>
         <w:tc>
@@ -942,9 +913,6 @@
             <w:pPr>
               <w:jc w:val="left"/>
             </w:pPr>
-            <w:r>
-              <w:t>Afspraken met de beheerorganisatie</w:t>
-            </w:r>
           </w:p>
         </w:tc>
         <w:tc>
@@ -1009,9 +977,6 @@
             <w:pPr>
               <w:jc w:val="left"/>
             </w:pPr>
-            <w:r>
-              <w:t>Plan van aanpak: voorfase</w:t>
-            </w:r>
           </w:p>
         </w:tc>
         <w:tc>
@@ -1070,9 +1035,6 @@
             <w:pPr>
               <w:jc w:val="left"/>
             </w:pPr>
-            <w:r>
-              <w:t>Beschrijving van functionele eisen</w:t>
-            </w:r>
           </w:p>
         </w:tc>
         <w:tc>
@@ -1134,9 +1096,6 @@
             <w:pPr>
               <w:jc w:val="left"/>
             </w:pPr>
-            <w:r>
-              <w:t>Beschrijving van niet-functionele eisen</w:t>
-            </w:r>
           </w:p>
         </w:tc>
         <w:tc>
@@ -1198,9 +1157,6 @@
             <w:pPr>
               <w:jc w:val="left"/>
             </w:pPr>
-            <w:r>
-              <w:t>Product backlog</w:t>
-            </w:r>
           </w:p>
         </w:tc>
         <w:tc>
@@ -1262,9 +1218,6 @@
             <w:pPr>
               <w:jc w:val="left"/>
             </w:pPr>
-            <w:r>
-              <w:t>Ontwerp- en architectuurdocumentatie</w:t>
-            </w:r>
           </w:p>
         </w:tc>
         <w:tc>
@@ -1326,9 +1279,6 @@
             <w:pPr>
               <w:jc w:val="left"/>
             </w:pPr>
-            <w:r>
-              <w:t>Mastertestplan</w:t>
-            </w:r>
           </w:p>
         </w:tc>
         <w:tc>
@@ -1390,9 +1340,6 @@
             <w:pPr>
               <w:jc w:val="left"/>
             </w:pPr>
-            <w:r>
-              <w:t>Detailtestplannen</w:t>
-            </w:r>
           </w:p>
         </w:tc>
         <w:tc>
@@ -1454,9 +1401,6 @@
             <w:pPr>
               <w:jc w:val="left"/>
             </w:pPr>
-            <w:r>
-              <w:t>Informatiebeveiligingsplan</w:t>
-            </w:r>
           </w:p>
         </w:tc>
         <w:tc>
@@ -1518,9 +1462,6 @@
             <w:pPr>
               <w:jc w:val="left"/>
             </w:pPr>
-            <w:r>
-              <w:t>Kwaliteitsplan</w:t>
-            </w:r>
           </w:p>
         </w:tc>
         <w:tc>
@@ -1582,9 +1523,6 @@
             <w:pPr>
               <w:jc w:val="left"/>
             </w:pPr>
-            <w:r>
-              <w:t>Plan van aanpak: realisatiefase</w:t>
-            </w:r>
           </w:p>
         </w:tc>
         <w:tc>
@@ -1643,9 +1581,6 @@
             <w:pPr>
               <w:jc w:val="left"/>
             </w:pPr>
-            <w:r>
-              <w:t>Deploybare versie van de software</w:t>
-            </w:r>
           </w:p>
         </w:tc>
         <w:tc>
@@ -1704,9 +1639,6 @@
             <w:pPr>
               <w:jc w:val="left"/>
             </w:pPr>
-            <w:r>
-              <w:t>Testrapportages</w:t>
-            </w:r>
           </w:p>
         </w:tc>
         <w:tc>
@@ -1765,9 +1697,6 @@
             <w:pPr>
               <w:jc w:val="left"/>
             </w:pPr>
-            <w:r>
-              <w:t>Documentatie voor deployment en operationeel beheer</w:t>
-            </w:r>
           </w:p>
         </w:tc>
         <w:tc>
@@ -1826,9 +1755,6 @@
             <w:pPr>
               <w:jc w:val="left"/>
             </w:pPr>
-            <w:r>
-              <w:t>Software bill of materials</w:t>
-            </w:r>
           </w:p>
         </w:tc>
         <w:tc>
@@ -1887,9 +1813,6 @@
             <w:pPr>
               <w:jc w:val="left"/>
             </w:pPr>
-            <w:r>
-              <w:t>Release notes</w:t>
-            </w:r>
           </w:p>
         </w:tc>
         <w:tc>
@@ -1948,9 +1871,6 @@
             <w:pPr>
               <w:jc w:val="left"/>
             </w:pPr>
-            <w:r>
-              <w:t>Vrijgaveadvies</w:t>
-            </w:r>
           </w:p>
         </w:tc>
         <w:tc>
@@ -2047,9 +1967,14 @@
     </w:p>
     <w:p>
       <w:r>
+        <w:t>Een IAMA wordt ingezet in alle gevallen waarin een overheidsorgaan overweegt een algoritme te (laten) ontwikkelen, in te kopen, aan te passen en/of in te gaan zetten.</w:t>
+      </w:r>
+    </w:p>
+    <w:p>
+      <w:r>
         <w:t xml:space="preserve">Zie </w:t>
       </w:r>
-      <w:hyperlink r:id="rId19">
+      <w:hyperlink r:id="rId18">
         <w:r>
           <w:rPr>
             <w:rStyle w:val="Hyperlink"/>
@@ -2065,7 +1990,7 @@
       <w:r>
         <w:t xml:space="preserve">Voor meer informatie over het gezamenlijk gebruik van IAMA en DPIA, zie </w:t>
       </w:r>
-      <w:hyperlink r:id="rId20">
+      <w:hyperlink r:id="rId19">
         <w:r>
           <w:rPr>
             <w:rStyle w:val="Hyperlink"/>
@@ -2171,7 +2096,7 @@
       <w:r>
         <w:t xml:space="preserve">Zie </w:t>
       </w:r>
-      <w:hyperlink r:id="rId21">
+      <w:hyperlink r:id="rId20">
         <w:r>
           <w:rPr>
             <w:rStyle w:val="Hyperlink"/>
@@ -2192,7 +2117,7 @@
       <w:r>
         <w:t xml:space="preserve">Zie </w:t>
       </w:r>
-      <w:hyperlink r:id="rId22">
+      <w:hyperlink r:id="rId21">
         <w:r>
           <w:rPr>
             <w:rStyle w:val="Hyperlink"/>
@@ -2263,7 +2188,7 @@
           <w:ilvl w:val="0"/>
         </w:numPr>
       </w:pPr>
-      <w:hyperlink r:id="rId23">
+      <w:hyperlink r:id="rId22">
         <w:r>
           <w:rPr>
             <w:rStyle w:val="Hyperlink"/>
@@ -2282,7 +2207,7 @@
           <w:ilvl w:val="0"/>
         </w:numPr>
       </w:pPr>
-      <w:hyperlink r:id="rId24">
+      <w:hyperlink r:id="rId23">
         <w:r>
           <w:rPr>
             <w:rStyle w:val="Hyperlink"/>
@@ -2411,7 +2336,7 @@
       <w:r>
         <w:t xml:space="preserve">Overheidsorganisaties moeten een </w:t>
       </w:r>
-      <w:hyperlink r:id="rId25">
+      <w:hyperlink r:id="rId24">
         <w:r>
           <w:rPr>
             <w:rStyle w:val="Hyperlink"/>
@@ -2440,7 +2365,7 @@
           <w:ilvl w:val="0"/>
         </w:numPr>
       </w:pPr>
-      <w:hyperlink r:id="rId26">
+      <w:hyperlink r:id="rId25">
         <w:r>
           <w:rPr>
             <w:rStyle w:val="Hyperlink"/>
@@ -2528,7 +2453,7 @@
       <w:r>
         <w:t xml:space="preserve">Zie </w:t>
       </w:r>
-      <w:hyperlink r:id="rId27">
+      <w:hyperlink r:id="rId26">
         <w:r>
           <w:rPr>
             <w:rStyle w:val="Hyperlink"/>
@@ -2562,7 +2487,7 @@
       <w:r>
         <w:t xml:space="preserve">Het softwarearchitectuurdocument verschaft een compleet overzicht van de architectuur van de te ontwikkelen software, en de rationale hiervoor, waarbij diverse relevante views diverse aspecten van de software belichten. Zie bijvoorbeeld </w:t>
       </w:r>
-      <w:hyperlink r:id="rId28">
+      <w:hyperlink r:id="rId27">
         <w:r>
           <w:rPr>
             <w:rStyle w:val="Hyperlink"/>
@@ -2596,7 +2521,7 @@
           <w:ilvl w:val="0"/>
         </w:numPr>
       </w:pPr>
-      <w:hyperlink r:id="rId29">
+      <w:hyperlink r:id="rId28">
         <w:r>
           <w:rPr>
             <w:rStyle w:val="Hyperlink"/>
@@ -2615,7 +2540,7 @@
           <w:ilvl w:val="0"/>
         </w:numPr>
       </w:pPr>
-      <w:hyperlink r:id="rId30">
+      <w:hyperlink r:id="rId29">
         <w:r>
           <w:rPr>
             <w:rStyle w:val="Hyperlink"/>
@@ -2634,7 +2559,7 @@
           <w:ilvl w:val="0"/>
         </w:numPr>
       </w:pPr>
-      <w:hyperlink r:id="rId31">
+      <w:hyperlink r:id="rId30">
         <w:r>
           <w:rPr>
             <w:rStyle w:val="Hyperlink"/>
@@ -2681,7 +2606,7 @@
           <w:ilvl w:val="0"/>
         </w:numPr>
       </w:pPr>
-      <w:hyperlink r:id="rId32">
+      <w:hyperlink r:id="rId31">
         <w:r>
           <w:rPr>
             <w:rStyle w:val="Hyperlink"/>
@@ -2700,7 +2625,7 @@
           <w:ilvl w:val="0"/>
         </w:numPr>
       </w:pPr>
-      <w:hyperlink r:id="rId33">
+      <w:hyperlink r:id="rId32">
         <w:r>
           <w:rPr>
             <w:rStyle w:val="Hyperlink"/>
@@ -2770,7 +2695,7 @@
           <w:ilvl w:val="0"/>
         </w:numPr>
       </w:pPr>
-      <w:hyperlink r:id="rId34">
+      <w:hyperlink r:id="rId33">
         <w:r>
           <w:rPr>
             <w:rStyle w:val="Hyperlink"/>
@@ -2908,7 +2833,7 @@
                     <pic:cNvPicPr/>
                   </pic:nvPicPr>
                   <pic:blipFill>
-                    <a:blip r:embed="rId35"/>
+                    <a:blip r:embed="rId34"/>
                     <a:stretch>
                       <a:fillRect/>
                     </a:stretch>
@@ -2982,12 +2907,6 @@
       <w:pPr>
         <w:pStyle w:val="Maatregel"/>
       </w:pPr>
-      <w:r>
-        <w:rPr>
-          <w:b/>
-        </w:rPr>
-        <w:t>M32: Het project onderzoekt de kwaliteit van over te nemen software</w:t>
-      </w:r>
     </w:p>
     <w:p>
       <w:pPr>
@@ -3022,7 +2941,7 @@
         </w:numPr>
       </w:pPr>
       <w:r>
-        <w:t>Een rapportage met tenminste de bevindingen, risico's voor opdrachtgevende organisatie en ICTU, en mitigerende maatregelen,</w:t>
+        <w:t>,</w:t>
       </w:r>
     </w:p>
     <w:p>
@@ -3034,7 +2953,7 @@
         </w:numPr>
       </w:pPr>
       <w:r>
-        <w:t>Een transitieplan dat de activiteiten beschrijft die nodig zijn om de software af te bouwen of te herbouwen en te onderhouden, en</w:t>
+        <w:t>, en</w:t>
       </w:r>
     </w:p>
     <w:p>
@@ -3046,7 +2965,7 @@
         </w:numPr>
       </w:pPr>
       <w:r>
-        <w:t>Als er significante technische schuld aanwezig is in de bestaande software: een plan voor het aflossen van deze schuld.</w:t>
+        <w:t>.</w:t>
       </w:r>
     </w:p>
     <w:p>
@@ -3079,12 +2998,6 @@
       <w:pPr>
         <w:pStyle w:val="Maatregel"/>
       </w:pPr>
-      <w:r>
-        <w:rPr>
-          <w:b/>
-        </w:rPr>
-        <w:t>M02: Het project bewaakt continu dat het product aan de kwaliteitsnormen voldoet</w:t>
-      </w:r>
     </w:p>
     <w:p>
       <w:pPr>
@@ -3119,7 +3032,7 @@
         </w:numPr>
       </w:pPr>
       <w:r>
-        <w:t>Tijdens de voorfase: het project reviewt de deliverables periodiek.</w:t>
+        <w:t>,</w:t>
       </w:r>
     </w:p>
     <w:p>
@@ -3131,7 +3044,7 @@
         </w:numPr>
       </w:pPr>
       <w:r>
-        <w:t>Tijdens de realisatiefase: het project bewaakt op dagelijkse basis en geautomatiseerd de kwaliteit van de software.</w:t>
+        <w:t>,</w:t>
       </w:r>
     </w:p>
     <w:p>
@@ -3143,7 +3056,7 @@
         </w:numPr>
       </w:pPr>
       <w:r>
-        <w:t>Als operationeel beheer onderdeel is van de dienstverlening tijdens de realisatiefase: het project bewaakt op dagelijkse basis en geautomatiseerd het gedrag van de software in gebruik en beheer.</w:t>
+        <w:t>,</w:t>
       </w:r>
     </w:p>
     <w:p>
@@ -3155,7 +3068,7 @@
         </w:numPr>
       </w:pPr>
       <w:r>
-        <w:t>Tijdens de realisatiefase: het project evalueert periodiek en handmatig de kwaliteitseigenschappen van de software die niet geautomatiseerd kunnen worden gemeten.</w:t>
+        <w:t>,</w:t>
       </w:r>
     </w:p>
     <w:p>
@@ -3167,7 +3080,7 @@
         </w:numPr>
       </w:pPr>
       <w:r>
-        <w:t>Tijdens de realisatiefase: het project actualiseert en reviewt periodiek de documentatie.</w:t>
+        <w:t>,</w:t>
       </w:r>
     </w:p>
     <w:p>
@@ -3179,7 +3092,7 @@
         </w:numPr>
       </w:pPr>
       <w:r>
-        <w:t>Indien nodig: de kwaliteitsmanager escaleert het langdurig niet halen van de kwaliteitsnormen.</w:t>
+        <w:t>.</w:t>
       </w:r>
     </w:p>
     <w:p>
@@ -3340,12 +3253,6 @@
       <w:pPr>
         <w:pStyle w:val="Maatregel"/>
       </w:pPr>
-      <w:r>
-        <w:rPr>
-          <w:b/>
-        </w:rPr>
-        <w:t>M03: Het project zorgt dat het product traceerbaar aan eisen voldoet</w:t>
-      </w:r>
     </w:p>
     <w:p>
       <w:pPr>
@@ -3390,12 +3297,6 @@
       <w:pPr>
         <w:pStyle w:val="Maatregel"/>
       </w:pPr>
-      <w:r>
-        <w:rPr>
-          <w:b/>
-        </w:rPr>
-        <w:t>M04: Het project borgt de correcte werking van het product met geautomatiseerde regressietests</w:t>
-      </w:r>
     </w:p>
     <w:p>
       <w:pPr>
@@ -3435,12 +3336,6 @@
       <w:pPr>
         <w:pStyle w:val="Maatregel"/>
       </w:pPr>
-      <w:r>
-        <w:rPr>
-          <w:b/>
-        </w:rPr>
-        <w:t>M07: Het project gebruikt een continuous delivery pipeline om het product te bouwen, testen en op te leveren</w:t>
-      </w:r>
     </w:p>
     <w:p>
       <w:pPr>
@@ -3464,7 +3359,7 @@
         </w:numPr>
       </w:pPr>
       <w:r>
-        <w:t>Bouw van de software,</w:t>
+        <w:t>,</w:t>
       </w:r>
     </w:p>
     <w:p>
@@ -3476,7 +3371,7 @@
         </w:numPr>
       </w:pPr>
       <w:r>
-        <w:t>Unit tests,</w:t>
+        <w:t>,</w:t>
       </w:r>
     </w:p>
     <w:p>
@@ -3488,7 +3383,7 @@
         </w:numPr>
       </w:pPr>
       <w:r>
-        <w:t>Regressietests,</w:t>
+        <w:t>,</w:t>
       </w:r>
     </w:p>
     <w:p>
@@ -3500,7 +3395,7 @@
         </w:numPr>
       </w:pPr>
       <w:r>
-        <w:t>Beveiligingstests,</w:t>
+        <w:t>,</w:t>
       </w:r>
     </w:p>
     <w:p>
@@ -3512,7 +3407,7 @@
         </w:numPr>
       </w:pPr>
       <w:r>
-        <w:t>Performancetests,</w:t>
+        <w:t>,</w:t>
       </w:r>
     </w:p>
     <w:p>
@@ -3524,7 +3419,7 @@
         </w:numPr>
       </w:pPr>
       <w:r>
-        <w:t>Toegankelijkheidstests,</w:t>
+        <w:t>,</w:t>
       </w:r>
     </w:p>
     <w:p>
@@ -3536,7 +3431,7 @@
         </w:numPr>
       </w:pPr>
       <w:r>
-        <w:t>Broncodekwaliteitscontroles,</w:t>
+        <w:t>,</w:t>
       </w:r>
     </w:p>
     <w:p>
@@ -3548,7 +3443,7 @@
         </w:numPr>
       </w:pPr>
       <w:r>
-        <w:t>Installatie van de software in test, acceptatie en/of productieomgevingen,</w:t>
+        <w:t>,</w:t>
       </w:r>
     </w:p>
     <w:p>
@@ -3560,7 +3455,7 @@
         </w:numPr>
       </w:pPr>
       <w:r>
-        <w:t>Oplevering van het totale product, dus inclusief alle deliverables, in de vorm zoals bruikbaar voor en afgesproken met de opdrachtgevende organisatie.</w:t>
+        <w:t>.</w:t>
       </w:r>
     </w:p>
     <w:p>
@@ -3598,12 +3493,6 @@
       <w:pPr>
         <w:pStyle w:val="Maatregel"/>
       </w:pPr>
-      <w:r>
-        <w:rPr>
-          <w:b/>
-        </w:rPr>
-        <w:t>M16: Het project gebruikt tools voor vastgestelde taken</w:t>
-      </w:r>
     </w:p>
     <w:p>
       <w:pPr>
@@ -3665,9 +3554,6 @@
             <w:pPr>
               <w:jc w:val="left"/>
             </w:pPr>
-            <w:r>
-              <w:t>Product en sprint backlog management en agile werken</w:t>
-            </w:r>
           </w:p>
         </w:tc>
         <w:tc>
@@ -3693,9 +3579,6 @@
             <w:pPr>
               <w:jc w:val="left"/>
             </w:pPr>
-            <w:r>
-              <w:t>Inrichten en uitvoeren van een continuous delivery pipeline</w:t>
-            </w:r>
           </w:p>
         </w:tc>
         <w:tc>
@@ -3721,9 +3604,6 @@
             <w:pPr>
               <w:jc w:val="left"/>
             </w:pPr>
-            <w:r>
-              <w:t>Monitoren van de kwaliteit van broncode</w:t>
-            </w:r>
           </w:p>
         </w:tc>
         <w:tc>
@@ -3749,9 +3629,6 @@
             <w:pPr>
               <w:jc w:val="left"/>
             </w:pPr>
-            <w:r>
-              <w:t>Versiebeheer van op te leveren producten</w:t>
-            </w:r>
           </w:p>
         </w:tc>
         <w:tc>
@@ -3777,9 +3654,6 @@
             <w:pPr>
               <w:jc w:val="left"/>
             </w:pPr>
-            <w:r>
-              <w:t>Release van software</w:t>
-            </w:r>
           </w:p>
         </w:tc>
         <w:tc>
@@ -3805,9 +3679,6 @@
             <w:pPr>
               <w:jc w:val="left"/>
             </w:pPr>
-            <w:r>
-              <w:t>Maken van testrapportages</w:t>
-            </w:r>
           </w:p>
         </w:tc>
         <w:tc>
@@ -3833,9 +3704,6 @@
             <w:pPr>
               <w:jc w:val="left"/>
             </w:pPr>
-            <w:r>
-              <w:t>Maken van kwaliteitsrapportages</w:t>
-            </w:r>
           </w:p>
         </w:tc>
         <w:tc>
@@ -3861,9 +3729,6 @@
             <w:pPr>
               <w:jc w:val="left"/>
             </w:pPr>
-            <w:r>
-              <w:t>Controleren op aanwezigheid van bekende kwetsbaarheden in externe software</w:t>
-            </w:r>
           </w:p>
         </w:tc>
         <w:tc>
@@ -3889,9 +3754,6 @@
             <w:pPr>
               <w:jc w:val="left"/>
             </w:pPr>
-            <w:r>
-              <w:t>Statische controle van de software op aanwezigheid van kwetsbare constructies</w:t>
-            </w:r>
           </w:p>
         </w:tc>
         <w:tc>
@@ -3917,9 +3779,6 @@
             <w:pPr>
               <w:jc w:val="left"/>
             </w:pPr>
-            <w:r>
-              <w:t>Dynamische controle van de software op aanwezigheid van kwetsbare constructies</w:t>
-            </w:r>
           </w:p>
         </w:tc>
         <w:tc>
@@ -3945,9 +3804,6 @@
             <w:pPr>
               <w:jc w:val="left"/>
             </w:pPr>
-            <w:r>
-              <w:t>Controleren van container images op aanwezigheid van bekende kwetsbaarheden</w:t>
-            </w:r>
           </w:p>
         </w:tc>
         <w:tc>
@@ -3973,9 +3829,6 @@
             <w:pPr>
               <w:jc w:val="left"/>
             </w:pPr>
-            <w:r>
-              <w:t>Testen van performance en schaalbaarheid</w:t>
-            </w:r>
           </w:p>
         </w:tc>
         <w:tc>
@@ -4001,9 +3854,6 @@
             <w:pPr>
               <w:jc w:val="left"/>
             </w:pPr>
-            <w:r>
-              <w:t>Testen op toegankelijkheid van de applicatie</w:t>
-            </w:r>
           </w:p>
         </w:tc>
         <w:tc>
@@ -4029,9 +3879,6 @@
             <w:pPr>
               <w:jc w:val="left"/>
             </w:pPr>
-            <w:r>
-              <w:t>Produceren van een "software bill of materials" (SBoM)</w:t>
-            </w:r>
           </w:p>
         </w:tc>
         <w:tc>
@@ -4057,9 +3904,6 @@
             <w:pPr>
               <w:jc w:val="left"/>
             </w:pPr>
-            <w:r>
-              <w:t>Opslaan van artifacten</w:t>
-            </w:r>
           </w:p>
         </w:tc>
         <w:tc>
@@ -4085,9 +3929,6 @@
             <w:pPr>
               <w:jc w:val="left"/>
             </w:pPr>
-            <w:r>
-              <w:t>Registratie van incidenten bij gebruik en beheer</w:t>
-            </w:r>
           </w:p>
         </w:tc>
         <w:tc>
@@ -4113,9 +3954,6 @@
             <w:pPr>
               <w:jc w:val="left"/>
             </w:pPr>
-            <w:r>
-              <w:t>Bij het uitvoeren van operationeel beheer; uitrollen van de software in de productieomgeving</w:t>
-            </w:r>
           </w:p>
         </w:tc>
         <w:tc>
@@ -4163,12 +4001,6 @@
       <w:pPr>
         <w:pStyle w:val="Maatregel"/>
       </w:pPr>
-      <w:r>
-        <w:rPr>
-          <w:b/>
-        </w:rPr>
-        <w:t>M08: Het project maakt technische schuld inzichtelijk en lost deze planmatig op</w:t>
-      </w:r>
     </w:p>
     <w:p>
       <w:pPr>
@@ -4218,12 +4050,6 @@
       <w:pPr>
         <w:pStyle w:val="Maatregel"/>
       </w:pPr>
-      <w:r>
-        <w:rPr>
-          <w:b/>
-        </w:rPr>
-        <w:t>M26: Het project laat de beveiliging van het ontwikkelde product periodiek beoordelen</w:t>
-      </w:r>
     </w:p>
     <w:p>
       <w:pPr>
@@ -4291,12 +4117,6 @@
       <w:pPr>
         <w:pStyle w:val="Maatregel"/>
       </w:pPr>
-      <w:r>
-        <w:rPr>
-          <w:b/>
-        </w:rPr>
-        <w:t>M14: Het project bereidt samen met opdrachtgevende organisatie en betrokken partijen de realisatie voor</w:t>
-      </w:r>
     </w:p>
     <w:p>
       <w:pPr>
@@ -4357,12 +4177,6 @@
       <w:pPr>
         <w:pStyle w:val="Maatregel"/>
       </w:pPr>
-      <w:r>
-        <w:rPr>
-          <w:b/>
-        </w:rPr>
-        <w:t>M21: Het project selecteert medewerkers op basis van kwaliteit</w:t>
-      </w:r>
     </w:p>
     <w:p>
       <w:pPr>
@@ -4397,19 +4211,13 @@
       <w:pPr>
         <w:pStyle w:val="Maatregel"/>
       </w:pPr>
-      <w:r>
-        <w:rPr>
-          <w:b/>
-        </w:rPr>
-        <w:t>M23: Het project zorgt voor de aanwezigheid van kennis van en ervaring met de Kwaliteitsaanpak</w:t>
-      </w:r>
     </w:p>
     <w:p>
       <w:pPr>
         <w:pStyle w:val="Maatregel"/>
       </w:pPr>
       <w:r>
-        <w:t>De software delivery manager zorgt ervoor dat bij nieuwe projecten wordt gestart met ten minste twee projectleden die bekend zijn met de Kwaliteitsaanpak. Projectleden die nog niet bekend zijn met de Kwaliteitsaanpak krijgen uitleg over de inhoud en achtergrond van de Kwaliteitsaanpak.</w:t>
+        <w:t>De software delivery manager zorgt ervoor dat bij nieuwe projecten wordt gestart met ten minste twee projectleden die bekend zijn met de Kwaliteitsaanpak. Projectleden, inclusief projectleider, die nog niet bekend zijn met de Kwaliteitsaanpak krijgen uitleg over de inhoud en achtergrond van de Kwaliteitsaanpak.</w:t>
       </w:r>
     </w:p>
     <w:p>
@@ -4422,7 +4230,7 @@
     </w:p>
     <w:p>
       <w:r>
-        <w:t>Het inzetten van teamleden die bekend zijn met de Kwaliteitsaanpak zorgt voor een soepeler start van een nieuw project omdat zij bekend zijn met de inhoud van de Kwaliteitsaanpak, zoals kwaliteitsnormen en tools, en omdat zij al doende nieuwe teamleden bekend kunnen maken met de Kwaliteitsaanpak.</w:t>
+        <w:t>Het inzetten van projectleden die bekend zijn met de Kwaliteitsaanpak zorgt voor een soepeler start van een nieuw project omdat zij bekend zijn met de inhoud van de Kwaliteitsaanpak, zoals kwaliteitsnormen en tools, en omdat zij al doende nieuwe projectleden bekend kunnen maken met de Kwaliteitsaanpak.</w:t>
       </w:r>
     </w:p>
     <w:p>
@@ -4437,12 +4245,6 @@
       <w:pPr>
         <w:pStyle w:val="Maatregel"/>
       </w:pPr>
-      <w:r>
-        <w:rPr>
-          <w:b/>
-        </w:rPr>
-        <w:t>M05: Het project hanteert een iteratief en incrementeel ontwikkelproces</w:t>
-      </w:r>
     </w:p>
     <w:p>
       <w:pPr>
@@ -4466,7 +4268,7 @@
         </w:numPr>
       </w:pPr>
       <w:r>
-        <w:t>Scrumteam bestaand uit product owner, ontwikkelaars (zoals programmeurs, testers en ontwerpers) en Scrummaster,</w:t>
+        <w:t>,</w:t>
       </w:r>
     </w:p>
     <w:p>
@@ -4478,7 +4280,7 @@
         </w:numPr>
       </w:pPr>
       <w:r>
-        <w:t>Proces met daily scrum, sprints, sprint planning, sprint review, sprint retrospective en sprint refinement,</w:t>
+        <w:t>,</w:t>
       </w:r>
     </w:p>
     <w:p>
@@ -4490,7 +4292,7 @@
         </w:numPr>
       </w:pPr>
       <w:r>
-        <w:t>Definition of Ready en Definition of Done,</w:t>
+        <w:t>,</w:t>
       </w:r>
     </w:p>
     <w:p>
@@ -4502,7 +4304,7 @@
         </w:numPr>
       </w:pPr>
       <w:r>
-        <w:t>Product backlog en sprint backlog.</w:t>
+        <w:t>.</w:t>
       </w:r>
     </w:p>
     <w:p>
@@ -4535,12 +4337,6 @@
       <w:pPr>
         <w:pStyle w:val="Maatregel"/>
       </w:pPr>
-      <w:r>
-        <w:rPr>
-          <w:b/>
-        </w:rPr>
-        <w:t>M35: Het project hanteert een agile architectuuraanpak</w:t>
-      </w:r>
     </w:p>
     <w:p>
       <w:pPr>
@@ -4595,12 +4391,6 @@
       <w:pPr>
         <w:pStyle w:val="Maatregel"/>
       </w:pPr>
-      <w:r>
-        <w:rPr>
-          <w:b/>
-        </w:rPr>
-        <w:t>M10: Het project kent een wekelijks projectoverleg</w:t>
-      </w:r>
     </w:p>
     <w:p>
       <w:pPr>
@@ -4711,12 +4501,6 @@
       <w:pPr>
         <w:pStyle w:val="Maatregel"/>
       </w:pPr>
-      <w:r>
-        <w:rPr>
-          <w:b/>
-        </w:rPr>
-        <w:t>M28: Het project voert periodiek een self-assessment uit tegen de actuele versie van de Kwaliteitsaanpak</w:t>
-      </w:r>
     </w:p>
     <w:p>
       <w:pPr>
@@ -4794,7 +4578,7 @@
       <w:r>
         <w:t xml:space="preserve">De self-assessment is een intern product, maar kan gedeeld worden met opdrachtgevende organisatie en andere betrokken partijen. Voor het uitvoeren en vastleggen van de self-assessment stelt ICTU een </w:t>
       </w:r>
-      <w:hyperlink r:id="rId36">
+      <w:hyperlink r:id="rId35">
         <w:r>
           <w:rPr>
             <w:rStyle w:val="Hyperlink"/>
@@ -4836,12 +4620,6 @@
       <w:pPr>
         <w:pStyle w:val="Maatregel"/>
       </w:pPr>
-      <w:r>
-        <w:rPr>
-          <w:b/>
-        </w:rPr>
-        <w:t>M30: Het project identificeert, mitigeert en bewaakt risico's</w:t>
-      </w:r>
     </w:p>
     <w:p>
       <w:pPr>
@@ -4881,12 +4659,6 @@
       <w:pPr>
         <w:pStyle w:val="Maatregel"/>
       </w:pPr>
-      <w:r>
-        <w:rPr>
-          <w:b/>
-        </w:rPr>
-        <w:t>M34: Het project draagt software beheerst over</w:t>
-      </w:r>
     </w:p>
     <w:p>
       <w:pPr>
@@ -4915,7 +4687,7 @@
         </w:numPr>
       </w:pPr>
       <w:r>
-        <w:t>De documentatie beschrijft de ontwikkel- en testomgeving die is toegepast (5.1),</w:t>
+        <w:t xml:space="preserve"> (5.1),</w:t>
       </w:r>
     </w:p>
     <w:p>
@@ -4927,7 +4699,7 @@
         </w:numPr>
       </w:pPr>
       <w:r>
-        <w:t>De functionele documentatie beschrijft gegevensmodellen, functionele indeling, koppelingen, berichtdefinities en workflows/processen (5.2),</w:t>
+        <w:t xml:space="preserve"> (5.2),</w:t>
       </w:r>
     </w:p>
     <w:p>
@@ -4939,7 +4711,7 @@
         </w:numPr>
       </w:pPr>
       <w:r>
-        <w:t>Als operationeel beheer onderdeel was van de dienstverlening: de operationele bedieningsinstructies beschrijven minimaal back-up/recovery, procedures bij calamiteiten, regelmatig terugkerende beheeractiviteiten en opstart- en afsluitprocedures (5.3),</w:t>
+        <w:t xml:space="preserve"> (5.3),</w:t>
       </w:r>
     </w:p>
     <w:p>
@@ -4951,7 +4723,7 @@
         </w:numPr>
       </w:pPr>
       <w:r>
-        <w:t>De product backlog bevat de bekende bugs en wensen (5.4),</w:t>
+        <w:t xml:space="preserve"> (5.4),</w:t>
       </w:r>
     </w:p>
     <w:p>
@@ -4963,7 +4735,7 @@
         </w:numPr>
       </w:pPr>
       <w:r>
-        <w:t>De broncode kent een gezonde balans tussen isolatie, cohesie en koppeling (6.1),</w:t>
+        <w:t xml:space="preserve"> (6.1),</w:t>
       </w:r>
     </w:p>
     <w:p>
@@ -4975,7 +4747,7 @@
         </w:numPr>
       </w:pPr>
       <w:r>
-        <w:t>De broncode heeft een beperkte mate van duplicatie (6.2),</w:t>
+        <w:t xml:space="preserve"> (6.2),</w:t>
       </w:r>
     </w:p>
     <w:p>
@@ -4987,7 +4759,7 @@
         </w:numPr>
       </w:pPr>
       <w:r>
-        <w:t>De broncode heeft een beperkte mate van complexiteit (6.3),</w:t>
+        <w:t xml:space="preserve"> (6.3),</w:t>
       </w:r>
     </w:p>
     <w:p>
@@ -4999,7 +4771,7 @@
         </w:numPr>
       </w:pPr>
       <w:r>
-        <w:t>De broncode bevat geen of een beperkt aantal niet-afgeronde werkzaamheden ("todo's") (6.4).</w:t>
+        <w:t xml:space="preserve"> (6.4).</w:t>
       </w:r>
     </w:p>
     <w:p>
@@ -5011,7 +4783,7 @@
         </w:numPr>
       </w:pPr>
       <w:r>
-        <w:t>De tests raken een voldoende groot deel van de broncode (code dekking) (7.1),</w:t>
+        <w:t xml:space="preserve"> (7.1),</w:t>
       </w:r>
     </w:p>
     <w:p>
@@ -5023,7 +4795,7 @@
         </w:numPr>
       </w:pPr>
       <w:r>
-        <w:t>De tests raken een voldoende groot deel van de functionaliteit (functionele dekking) (7.2),</w:t>
+        <w:t xml:space="preserve"> (7.2),</w:t>
       </w:r>
     </w:p>
     <w:p>
@@ -5035,7 +4807,7 @@
         </w:numPr>
       </w:pPr>
       <w:r>
-        <w:t>De onderkende productrisico's zijn gedekt (7.3),</w:t>
+        <w:t xml:space="preserve"> (7.3),</w:t>
       </w:r>
     </w:p>
     <w:p>
@@ -5047,7 +4819,7 @@
         </w:numPr>
       </w:pPr>
       <w:r>
-        <w:t>Er is een regressietest beschikbaar (7.4),</w:t>
+        <w:t xml:space="preserve"> (7.4),</w:t>
       </w:r>
     </w:p>
     <w:p>
@@ -5059,7 +4831,7 @@
         </w:numPr>
       </w:pPr>
       <w:r>
-        <w:t>Er is traceerbaarheid van eisen naar testgevallen (7.5), en</w:t>
+        <w:t xml:space="preserve"> (7.5), en</w:t>
       </w:r>
     </w:p>
     <w:p>
@@ -5071,7 +4843,7 @@
         </w:numPr>
       </w:pPr>
       <w:r>
-        <w:t>De testset is goed opgebouwd (7.6).</w:t>
+        <w:t xml:space="preserve"> (7.6).</w:t>
       </w:r>
     </w:p>
     <w:p>
@@ -5091,12 +4863,6 @@
       <w:pPr>
         <w:pStyle w:val="Maatregel"/>
       </w:pPr>
-      <w:r>
-        <w:rPr>
-          <w:b/>
-        </w:rPr>
-        <w:t>M27: Het project sluit projectfasen en zichzelf expliciet af</w:t>
-      </w:r>
     </w:p>
     <w:p>
       <w:pPr>
@@ -5154,12 +4920,6 @@
       <w:pPr>
         <w:pStyle w:val="Maatregel"/>
       </w:pPr>
-      <w:r>
-        <w:rPr>
-          <w:b/>
-        </w:rPr>
-        <w:t>M29: ICTU organiseert voor aanvang van een project de interne dienstverlening</w:t>
-      </w:r>
     </w:p>
     <w:p>
       <w:pPr>
@@ -5209,12 +4969,6 @@
       <w:pPr>
         <w:pStyle w:val="Maatregel"/>
       </w:pPr>
-      <w:r>
-        <w:rPr>
-          <w:b/>
-        </w:rPr>
-        <w:t>M19: ICTU biedt projecten een afgeschermde digitale omgeving</w:t>
-      </w:r>
     </w:p>
     <w:p>
       <w:pPr>
@@ -5259,12 +5013,6 @@
       <w:pPr>
         <w:pStyle w:val="Maatregel"/>
       </w:pPr>
-      <w:r>
-        <w:rPr>
-          <w:b/>
-        </w:rPr>
-        <w:t>M18: ICTU biedt ondersteuning voor verplicht gestelde tools</w:t>
-      </w:r>
     </w:p>
     <w:p>
       <w:pPr>
@@ -5318,7 +5066,7 @@
       <w:r>
         <w:t>De voorkeur voor open source tools is conform de rationale uit NORA (Nederlandse Overheid Referentiearchitectuur) voor het gebruik van open source tools, zoals beschreven in NORA v3.0 drijfveer "</w:t>
       </w:r>
-      <w:hyperlink r:id="rId37">
+      <w:hyperlink r:id="rId36">
         <w:r>
           <w:rPr>
             <w:rStyle w:val="Hyperlink"/>
@@ -5329,7 +5077,7 @@
       <w:r>
         <w:t>". De voorkeur voor het open source beschikbaar stellen van eigen ontwikkelde tools is conform de "</w:t>
       </w:r>
-      <w:hyperlink r:id="rId38">
+      <w:hyperlink r:id="rId37">
         <w:r>
           <w:rPr>
             <w:rStyle w:val="Hyperlink"/>
@@ -5353,12 +5101,6 @@
       <w:pPr>
         <w:pStyle w:val="Maatregel"/>
       </w:pPr>
-      <w:r>
-        <w:rPr>
-          <w:b/>
-        </w:rPr>
-        <w:t>M11: ICTU beheert, onderhoudt en implementeert de Kwaliteitsaanpak en kwaliteitsnormen</w:t>
-      </w:r>
     </w:p>
     <w:p>
       <w:pPr>
@@ -5409,12 +5151,6 @@
       <w:pPr>
         <w:pStyle w:val="Maatregel"/>
       </w:pPr>
-      <w:r>
-        <w:rPr>
-          <w:b/>
-        </w:rPr>
-        <w:t>M12: ICTU publiceert nieuwe versies van de Kwaliteitsaanpak en normen periodiek en op een vaste locatie</w:t>
-      </w:r>
     </w:p>
     <w:p>
       <w:pPr>
@@ -5465,12 +5201,6 @@
       <w:pPr>
         <w:pStyle w:val="Maatregel"/>
       </w:pPr>
-      <w:r>
-        <w:rPr>
-          <w:b/>
-        </w:rPr>
-        <w:t>M33: ICTU organiseert periodiek een gezamenlijke self-assessment ten aanzien van de Kwaliteitsaanpak</w:t>
-      </w:r>
     </w:p>
     <w:p>
       <w:pPr>
@@ -8547,7 +8277,7 @@
             <w:pPr>
               <w:jc w:val="left"/>
             </w:pPr>
-            <w:hyperlink r:id="rId39">
+            <w:hyperlink r:id="rId38">
               <w:r>
                 <w:rPr>
                   <w:rStyle w:val="Hyperlink"/>
@@ -8580,7 +8310,7 @@
             <w:pPr>
               <w:jc w:val="left"/>
             </w:pPr>
-            <w:hyperlink r:id="rId40">
+            <w:hyperlink r:id="rId39">
               <w:r>
                 <w:rPr>
                   <w:rStyle w:val="Hyperlink"/>
@@ -8613,7 +8343,7 @@
             <w:pPr>
               <w:jc w:val="left"/>
             </w:pPr>
-            <w:hyperlink r:id="rId41">
+            <w:hyperlink r:id="rId40">
               <w:r>
                 <w:rPr>
                   <w:rStyle w:val="Hyperlink"/>
@@ -8646,7 +8376,7 @@
             <w:pPr>
               <w:jc w:val="left"/>
             </w:pPr>
-            <w:hyperlink r:id="rId42">
+            <w:hyperlink r:id="rId41">
               <w:r>
                 <w:rPr>
                   <w:rStyle w:val="Hyperlink"/>
@@ -8679,12 +8409,45 @@
             <w:pPr>
               <w:jc w:val="left"/>
             </w:pPr>
+            <w:hyperlink r:id="rId42">
+              <w:r>
+                <w:rPr>
+                  <w:rStyle w:val="Hyperlink"/>
+                </w:rPr>
+                <w:t>NEN-ISO/IEC 27001:2023</w:t>
+              </w:r>
+            </w:hyperlink>
+          </w:p>
+        </w:tc>
+        <w:tc>
+          <w:tcPr>
+            <w:tcW w:type="auto" w:w="4535"/>
+          </w:tcPr>
+          <w:p>
+            <w:pPr>
+              <w:jc w:val="left"/>
+            </w:pPr>
+            <w:r>
+              <w:t>Informatiebeveiliging, cybersecurity en bescherming van de privacy - Managementsysteem voor informatiebeveiliging - Eisen</w:t>
+            </w:r>
+          </w:p>
+        </w:tc>
+      </w:tr>
+      <w:tr>
+        <w:tc>
+          <w:tcPr>
+            <w:tcW w:type="auto" w:w="4535"/>
+          </w:tcPr>
+          <w:p>
+            <w:pPr>
+              <w:jc w:val="left"/>
+            </w:pPr>
             <w:hyperlink r:id="rId43">
               <w:r>
                 <w:rPr>
                   <w:rStyle w:val="Hyperlink"/>
                 </w:rPr>
-                <w:t>NEN-ISO/IEC 27001:2017</w:t>
+                <w:t>NEN-ISO/IEC 27002:2022</w:t>
               </w:r>
             </w:hyperlink>
           </w:p>
@@ -8698,7 +8461,7 @@
               <w:jc w:val="left"/>
             </w:pPr>
             <w:r>
-              <w:t>Informatietechnologie - Beveiligingstechnieken - Managementsystemen voor informatiebeveiliging - Eisen</w:t>
+              <w:t>Informatiebeveiliging, cybersecurity en bescherming van de privacy - Beheersmaatregelen voor informatiebeveiliging</w:t>
             </w:r>
           </w:p>
         </w:tc>
@@ -8717,7 +8480,7 @@
                 <w:rPr>
                   <w:rStyle w:val="Hyperlink"/>
                 </w:rPr>
-                <w:t>NEN-ISO/IEC 27002:2017</w:t>
+                <w:t>NEN 7510-2:2024</w:t>
               </w:r>
             </w:hyperlink>
           </w:p>
@@ -8730,9 +8493,6 @@
             <w:pPr>
               <w:jc w:val="left"/>
             </w:pPr>
-            <w:r>
-              <w:t>Informatietechnologie - Beveiligingstechnieken - Praktijkrichtlijn met beheersmaatregelen op het gebied van informatiebeveiliging</w:t>
-            </w:r>
           </w:p>
         </w:tc>
       </w:tr>
@@ -8746,39 +8506,6 @@
               <w:jc w:val="left"/>
             </w:pPr>
             <w:hyperlink r:id="rId45">
-              <w:r>
-                <w:rPr>
-                  <w:rStyle w:val="Hyperlink"/>
-                </w:rPr>
-                <w:t>NEN 7510:2017</w:t>
-              </w:r>
-            </w:hyperlink>
-          </w:p>
-        </w:tc>
-        <w:tc>
-          <w:tcPr>
-            <w:tcW w:type="auto" w:w="4535"/>
-          </w:tcPr>
-          <w:p>
-            <w:pPr>
-              <w:jc w:val="left"/>
-            </w:pPr>
-            <w:r>
-              <w:t>Informatiebeveiliging in de zorg.</w:t>
-            </w:r>
-          </w:p>
-        </w:tc>
-      </w:tr>
-      <w:tr>
-        <w:tc>
-          <w:tcPr>
-            <w:tcW w:type="auto" w:w="4535"/>
-          </w:tcPr>
-          <w:p>
-            <w:pPr>
-              <w:jc w:val="left"/>
-            </w:pPr>
-            <w:hyperlink r:id="rId46">
               <w:r>
                 <w:rPr>
                   <w:rStyle w:val="Hyperlink"/>
@@ -8811,7 +8538,7 @@
             <w:pPr>
               <w:jc w:val="left"/>
             </w:pPr>
-            <w:hyperlink r:id="rId47">
+            <w:hyperlink r:id="rId46">
               <w:r>
                 <w:rPr>
                   <w:rStyle w:val="Hyperlink"/>
@@ -8844,7 +8571,7 @@
             <w:pPr>
               <w:jc w:val="left"/>
             </w:pPr>
-            <w:hyperlink r:id="rId48">
+            <w:hyperlink r:id="rId47">
               <w:r>
                 <w:rPr>
                   <w:rStyle w:val="Hyperlink"/>
@@ -8877,7 +8604,7 @@
             <w:pPr>
               <w:jc w:val="left"/>
             </w:pPr>
-            <w:hyperlink r:id="rId49">
+            <w:hyperlink r:id="rId48">
               <w:r>
                 <w:rPr>
                   <w:rStyle w:val="Hyperlink"/>
@@ -8910,7 +8637,7 @@
             <w:pPr>
               <w:jc w:val="left"/>
             </w:pPr>
-            <w:hyperlink r:id="rId50">
+            <w:hyperlink r:id="rId49">
               <w:r>
                 <w:rPr>
                   <w:rStyle w:val="Hyperlink"/>
@@ -8943,7 +8670,7 @@
             <w:pPr>
               <w:jc w:val="left"/>
             </w:pPr>
-            <w:hyperlink r:id="rId51">
+            <w:hyperlink r:id="rId50">
               <w:r>
                 <w:rPr>
                   <w:rStyle w:val="Hyperlink"/>
@@ -8976,7 +8703,7 @@
             <w:pPr>
               <w:jc w:val="left"/>
             </w:pPr>
-            <w:hyperlink r:id="rId52">
+            <w:hyperlink r:id="rId51">
               <w:r>
                 <w:rPr>
                   <w:rStyle w:val="Hyperlink"/>
@@ -9009,12 +8736,12 @@
             <w:pPr>
               <w:jc w:val="left"/>
             </w:pPr>
-            <w:hyperlink r:id="rId53">
+            <w:hyperlink r:id="rId52">
               <w:r>
                 <w:rPr>
                   <w:rStyle w:val="Hyperlink"/>
                 </w:rPr>
-                <w:t>Wbni 2018</w:t>
+                <w:t>Wbni 2024</w:t>
               </w:r>
             </w:hyperlink>
           </w:p>
@@ -9051,12 +8778,6 @@
       <w:pPr>
         <w:pStyle w:val="Maatregel"/>
       </w:pPr>
-      <w:r>
-        <w:rPr>
-          <w:b/>
-        </w:rPr>
-        <w:t>M01: Het project ontvangt en levert in elke fase vastgestelde producten en informatie</w:t>
-      </w:r>
     </w:p>
     <w:p>
       <w:pPr>
@@ -9070,12 +8791,6 @@
       <w:pPr>
         <w:pStyle w:val="Maatregel"/>
       </w:pPr>
-      <w:r>
-        <w:rPr>
-          <w:b/>
-        </w:rPr>
-        <w:t>M02: Het project bewaakt continu dat het product aan de kwaliteitsnormen voldoet</w:t>
-      </w:r>
     </w:p>
     <w:p>
       <w:pPr>
@@ -9089,12 +8804,6 @@
       <w:pPr>
         <w:pStyle w:val="Maatregel"/>
       </w:pPr>
-      <w:r>
-        <w:rPr>
-          <w:b/>
-        </w:rPr>
-        <w:t>M03: Het project zorgt dat het product traceerbaar aan eisen voldoet</w:t>
-      </w:r>
     </w:p>
     <w:p>
       <w:pPr>
@@ -9108,12 +8817,6 @@
       <w:pPr>
         <w:pStyle w:val="Maatregel"/>
       </w:pPr>
-      <w:r>
-        <w:rPr>
-          <w:b/>
-        </w:rPr>
-        <w:t>M04: Het project borgt de correcte werking van het product met geautomatiseerde regressietests</w:t>
-      </w:r>
     </w:p>
     <w:p>
       <w:pPr>
@@ -9127,12 +8830,6 @@
       <w:pPr>
         <w:pStyle w:val="Maatregel"/>
       </w:pPr>
-      <w:r>
-        <w:rPr>
-          <w:b/>
-        </w:rPr>
-        <w:t>M05: Het project hanteert een iteratief en incrementeel ontwikkelproces</w:t>
-      </w:r>
     </w:p>
     <w:p>
       <w:pPr>
@@ -9146,12 +8843,6 @@
       <w:pPr>
         <w:pStyle w:val="Maatregel"/>
       </w:pPr>
-      <w:r>
-        <w:rPr>
-          <w:b/>
-        </w:rPr>
-        <w:t>M07: Het project gebruikt een continuous delivery pipeline om het product te bouwen, testen en op te leveren</w:t>
-      </w:r>
     </w:p>
     <w:p>
       <w:pPr>
@@ -9165,12 +8856,6 @@
       <w:pPr>
         <w:pStyle w:val="Maatregel"/>
       </w:pPr>
-      <w:r>
-        <w:rPr>
-          <w:b/>
-        </w:rPr>
-        <w:t>M08: Het project maakt technische schuld inzichtelijk en lost deze planmatig op</w:t>
-      </w:r>
     </w:p>
     <w:p>
       <w:pPr>
@@ -9184,12 +8869,6 @@
       <w:pPr>
         <w:pStyle w:val="Maatregel"/>
       </w:pPr>
-      <w:r>
-        <w:rPr>
-          <w:b/>
-        </w:rPr>
-        <w:t>M10: Het project kent een wekelijks projectoverleg</w:t>
-      </w:r>
     </w:p>
     <w:p>
       <w:pPr>
@@ -9203,12 +8882,6 @@
       <w:pPr>
         <w:pStyle w:val="Maatregel"/>
       </w:pPr>
-      <w:r>
-        <w:rPr>
-          <w:b/>
-        </w:rPr>
-        <w:t>M11: ICTU beheert, onderhoudt en implementeert de Kwaliteitsaanpak en kwaliteitsnormen</w:t>
-      </w:r>
     </w:p>
     <w:p>
       <w:pPr>
@@ -9222,12 +8895,6 @@
       <w:pPr>
         <w:pStyle w:val="Maatregel"/>
       </w:pPr>
-      <w:r>
-        <w:rPr>
-          <w:b/>
-        </w:rPr>
-        <w:t>M12: ICTU publiceert nieuwe versies van de Kwaliteitsaanpak en normen periodiek en op een vaste locatie</w:t>
-      </w:r>
     </w:p>
     <w:p>
       <w:pPr>
@@ -9241,12 +8908,6 @@
       <w:pPr>
         <w:pStyle w:val="Maatregel"/>
       </w:pPr>
-      <w:r>
-        <w:rPr>
-          <w:b/>
-        </w:rPr>
-        <w:t>M14: Het project bereidt samen met opdrachtgevende organisatie en betrokken partijen de realisatie voor</w:t>
-      </w:r>
     </w:p>
     <w:p>
       <w:pPr>
@@ -9260,12 +8921,6 @@
       <w:pPr>
         <w:pStyle w:val="Maatregel"/>
       </w:pPr>
-      <w:r>
-        <w:rPr>
-          <w:b/>
-        </w:rPr>
-        <w:t>M16: Het project gebruikt tools voor vastgestelde taken</w:t>
-      </w:r>
     </w:p>
     <w:p>
       <w:pPr>
@@ -9279,12 +8934,6 @@
       <w:pPr>
         <w:pStyle w:val="Maatregel"/>
       </w:pPr>
-      <w:r>
-        <w:rPr>
-          <w:b/>
-        </w:rPr>
-        <w:t>M18: ICTU biedt ondersteuning voor verplicht gestelde tools</w:t>
-      </w:r>
     </w:p>
     <w:p>
       <w:pPr>
@@ -9298,12 +8947,6 @@
       <w:pPr>
         <w:pStyle w:val="Maatregel"/>
       </w:pPr>
-      <w:r>
-        <w:rPr>
-          <w:b/>
-        </w:rPr>
-        <w:t>M19: ICTU biedt projecten een afgeschermde digitale omgeving</w:t>
-      </w:r>
     </w:p>
     <w:p>
       <w:pPr>
@@ -9317,12 +8960,6 @@
       <w:pPr>
         <w:pStyle w:val="Maatregel"/>
       </w:pPr>
-      <w:r>
-        <w:rPr>
-          <w:b/>
-        </w:rPr>
-        <w:t>M21: Het project selecteert medewerkers op basis van kwaliteit</w:t>
-      </w:r>
     </w:p>
     <w:p>
       <w:pPr>
@@ -9336,31 +8973,19 @@
       <w:pPr>
         <w:pStyle w:val="Maatregel"/>
       </w:pPr>
-      <w:r>
-        <w:rPr>
-          <w:b/>
-        </w:rPr>
-        <w:t>M23: Het project zorgt voor de aanwezigheid van kennis van en ervaring met de Kwaliteitsaanpak</w:t>
-      </w:r>
     </w:p>
     <w:p>
       <w:pPr>
         <w:pStyle w:val="Maatregel"/>
       </w:pPr>
       <w:r>
-        <w:t>De software delivery manager zorgt ervoor dat bij nieuwe projecten wordt gestart met ten minste twee projectleden die bekend zijn met de Kwaliteitsaanpak. Projectleden die nog niet bekend zijn met de Kwaliteitsaanpak krijgen uitleg over de inhoud en achtergrond van de Kwaliteitsaanpak.</w:t>
+        <w:t>De software delivery manager zorgt ervoor dat bij nieuwe projecten wordt gestart met ten minste twee projectleden die bekend zijn met de Kwaliteitsaanpak. Projectleden, inclusief projectleider, die nog niet bekend zijn met de Kwaliteitsaanpak krijgen uitleg over de inhoud en achtergrond van de Kwaliteitsaanpak.</w:t>
       </w:r>
     </w:p>
     <w:p>
       <w:pPr>
         <w:pStyle w:val="Maatregel"/>
       </w:pPr>
-      <w:r>
-        <w:rPr>
-          <w:b/>
-        </w:rPr>
-        <w:t>M26: Het project laat de beveiliging van het ontwikkelde product periodiek beoordelen</w:t>
-      </w:r>
     </w:p>
     <w:p>
       <w:pPr>
@@ -9374,12 +8999,6 @@
       <w:pPr>
         <w:pStyle w:val="Maatregel"/>
       </w:pPr>
-      <w:r>
-        <w:rPr>
-          <w:b/>
-        </w:rPr>
-        <w:t>M27: Het project sluit projectfasen en zichzelf expliciet af</w:t>
-      </w:r>
     </w:p>
     <w:p>
       <w:pPr>
@@ -9393,12 +9012,6 @@
       <w:pPr>
         <w:pStyle w:val="Maatregel"/>
       </w:pPr>
-      <w:r>
-        <w:rPr>
-          <w:b/>
-        </w:rPr>
-        <w:t>M28: Het project voert periodiek een self-assessment uit tegen de actuele versie van de Kwaliteitsaanpak</w:t>
-      </w:r>
     </w:p>
     <w:p>
       <w:pPr>
@@ -9412,12 +9025,6 @@
       <w:pPr>
         <w:pStyle w:val="Maatregel"/>
       </w:pPr>
-      <w:r>
-        <w:rPr>
-          <w:b/>
-        </w:rPr>
-        <w:t>M29: ICTU organiseert voor aanvang van een project de interne dienstverlening</w:t>
-      </w:r>
     </w:p>
     <w:p>
       <w:pPr>
@@ -9431,12 +9038,6 @@
       <w:pPr>
         <w:pStyle w:val="Maatregel"/>
       </w:pPr>
-      <w:r>
-        <w:rPr>
-          <w:b/>
-        </w:rPr>
-        <w:t>M30: Het project identificeert, mitigeert en bewaakt risico's</w:t>
-      </w:r>
     </w:p>
     <w:p>
       <w:pPr>
@@ -9450,12 +9051,6 @@
       <w:pPr>
         <w:pStyle w:val="Maatregel"/>
       </w:pPr>
-      <w:r>
-        <w:rPr>
-          <w:b/>
-        </w:rPr>
-        <w:t>M32: Het project onderzoekt de kwaliteit van over te nemen software</w:t>
-      </w:r>
     </w:p>
     <w:p>
       <w:pPr>
@@ -9469,12 +9064,6 @@
       <w:pPr>
         <w:pStyle w:val="Maatregel"/>
       </w:pPr>
-      <w:r>
-        <w:rPr>
-          <w:b/>
-        </w:rPr>
-        <w:t>M33: ICTU organiseert periodiek een gezamenlijke self-assessment ten aanzien van de Kwaliteitsaanpak</w:t>
-      </w:r>
     </w:p>
     <w:p>
       <w:pPr>
@@ -9488,12 +9077,6 @@
       <w:pPr>
         <w:pStyle w:val="Maatregel"/>
       </w:pPr>
-      <w:r>
-        <w:rPr>
-          <w:b/>
-        </w:rPr>
-        <w:t>M34: Het project draagt software beheerst over</w:t>
-      </w:r>
     </w:p>
     <w:p>
       <w:pPr>

</xml_diff>

<commit_message>
Verwijder hoofdstukken "Kaders" uit templates
Closes #1033.
</commit_message>
<xml_diff>
--- a/docs/wip/ICTU-Kwaliteitsaanpak.docx
+++ b/docs/wip/ICTU-Kwaliteitsaanpak.docx
@@ -49,7 +49,7 @@
     </w:p>
     <w:p>
       <w:r>
-        <w:t>Versie wip, 24-12-2025</w:t>
+        <w:t>Versie wip, 05-01-2026</w:t>
       </w:r>
     </w:p>
     <w:p>
@@ -2391,7 +2391,18 @@
         </w:numPr>
       </w:pPr>
       <w:r>
-        <w:t>Web Content Accessibility Guidelines versie 2.2, niveau A en AA. Hiermee wordt invulling gegeven aan hoofdstuk 9 van de Europese Standaard EN 301 549 die verwijst naar WCAG versie 2.1.</w:t>
+        <w:t>Web Content Accessibility Guidelines versie 2.2, niveau A en AA. Hiermee wordt invulling gegeven aan hoofdstuk 9 van de Europese Standaard EN 301 549 die verwijst naar WCAG versie 2.1,</w:t>
+      </w:r>
+    </w:p>
+    <w:p>
+      <w:pPr>
+        <w:pStyle w:val="Lijstopsomteken1"/>
+        <w:numPr>
+          <w:ilvl w:val="0"/>
+        </w:numPr>
+      </w:pPr>
+      <w:r>
+        <w:t>Indien van toepassing: NEN 7510-2:2024 Informatiebeveiliging in de zorg - Deel 2: Beheersmaatregelen.</w:t>
       </w:r>
     </w:p>
     <w:p>

</xml_diff>

<commit_message>
Verbeter de kolommen in de NFE-tabellen
* Verwijder de kolom "Realisatie in" uit de eisentabellen.
* Hernoem de kolom "Bewijs" van eisen naar "Verificatie" van eisen.
* Verplaats de lijst van BIO- en SDD-maatregelen naar de bijlagen en vervang deze door één eis in het hoofdstuk "Security", namelijk dat de software voldoet aan de BIO- en SDD-maatregelen. Verificatie van deze eis vindt plaats door een penetratietest en/of secure code review.

Closes #552.
</commit_message>
<xml_diff>
--- a/docs/wip/ICTU-Kwaliteitsaanpak.docx
+++ b/docs/wip/ICTU-Kwaliteitsaanpak.docx
@@ -2,8 +2,6 @@
 <file path=word/document.xml><?xml version="1.0" encoding="utf-8"?>
 <w:document xmlns:wpc="http://schemas.microsoft.com/office/word/2010/wordprocessingCanvas" xmlns:cx="http://schemas.microsoft.com/office/drawing/2014/chartex" xmlns:cx1="http://schemas.microsoft.com/office/drawing/2015/9/8/chartex" xmlns:cx2="http://schemas.microsoft.com/office/drawing/2015/10/21/chartex" xmlns:cx3="http://schemas.microsoft.com/office/drawing/2016/5/9/chartex" xmlns:cx4="http://schemas.microsoft.com/office/drawing/2016/5/10/chartex" xmlns:cx5="http://schemas.microsoft.com/office/drawing/2016/5/11/chartex" xmlns:cx6="http://schemas.microsoft.com/office/drawing/2016/5/12/chartex" xmlns:cx7="http://schemas.microsoft.com/office/drawing/2016/5/13/chartex" xmlns:cx8="http://schemas.microsoft.com/office/drawing/2016/5/14/chartex" xmlns:mc="http://schemas.openxmlformats.org/markup-compatibility/2006" xmlns:aink="http://schemas.microsoft.com/office/drawing/2016/ink" xmlns:am3d="http://schemas.microsoft.com/office/drawing/2017/model3d" xmlns:o="urn:schemas-microsoft-com:office:office" xmlns:oel="http://schemas.microsoft.com/office/2019/extlst" xmlns:r="http://schemas.openxmlformats.org/officeDocument/2006/relationships" xmlns:m="http://schemas.openxmlformats.org/officeDocument/2006/math" xmlns:v="urn:schemas-microsoft-com:vml" xmlns:wp14="http://schemas.microsoft.com/office/word/2010/wordprocessingDrawing" xmlns:wp="http://schemas.openxmlformats.org/drawingml/2006/wordprocessingDrawing" xmlns:w10="urn:schemas-microsoft-com:office:word" xmlns:w="http://schemas.openxmlformats.org/wordprocessingml/2006/main" xmlns:w14="http://schemas.microsoft.com/office/word/2010/wordml" xmlns:w15="http://schemas.microsoft.com/office/word/2012/wordml" xmlns:w16cex="http://schemas.microsoft.com/office/word/2018/wordml/cex" xmlns:w16cid="http://schemas.microsoft.com/office/word/2016/wordml/cid" xmlns:w16="http://schemas.microsoft.com/office/word/2018/wordml" xmlns:w16du="http://schemas.microsoft.com/office/word/2023/wordml/word16du" xmlns:w16sdtdh="http://schemas.microsoft.com/office/word/2020/wordml/sdtdatahash" xmlns:w16sdtfl="http://schemas.microsoft.com/office/word/2024/wordml/sdtformatlock" xmlns:w16se="http://schemas.microsoft.com/office/word/2015/wordml/symex" xmlns:wpg="http://schemas.microsoft.com/office/word/2010/wordprocessingGroup" xmlns:wpi="http://schemas.microsoft.com/office/word/2010/wordprocessingInk" xmlns:wne="http://schemas.microsoft.com/office/word/2006/wordml" xmlns:wps="http://schemas.microsoft.com/office/word/2010/wordprocessingShape" mc:Ignorable="w14 w15 w16se w16cid w16 w16cex w16sdtdh w16sdtfl w16du wp14">
   <w:body>
-    <w:p/>
-    <w:p/>
     <w:p/>
     <w:p>
       <w:r>
@@ -51,7 +49,7 @@
     </w:p>
     <w:p>
       <w:r>
-        <w:t>Versie wip, 13-11-2025</w:t>
+        <w:t>Versie wip, 24-12-2025</w:t>
       </w:r>
     </w:p>
     <w:p>
@@ -543,6 +541,12 @@
       <w:pPr>
         <w:pStyle w:val="Maatregel"/>
       </w:pPr>
+      <w:r>
+        <w:rPr>
+          <w:b/>
+        </w:rPr>
+        <w:t>M01: Het project ontvangt en levert in elke fase vastgestelde producten en informatie</w:t>
+      </w:r>
     </w:p>
     <w:p>
       <w:pPr>
@@ -657,6 +661,9 @@
             <w:pPr>
               <w:jc w:val="left"/>
             </w:pPr>
+            <w:r>
+              <w:t>Business impact analyse</w:t>
+            </w:r>
           </w:p>
         </w:tc>
         <w:tc>
@@ -721,6 +728,9 @@
             <w:pPr>
               <w:jc w:val="left"/>
             </w:pPr>
+            <w:r>
+              <w:t>Data protection impact assessment</w:t>
+            </w:r>
           </w:p>
         </w:tc>
         <w:tc>
@@ -785,6 +795,9 @@
             <w:pPr>
               <w:jc w:val="left"/>
             </w:pPr>
+            <w:r>
+              <w:t>Impact assessment mensenrechten en algoritmes</w:t>
+            </w:r>
           </w:p>
         </w:tc>
         <w:tc>
@@ -849,6 +862,9 @@
             <w:pPr>
               <w:jc w:val="left"/>
             </w:pPr>
+            <w:r>
+              <w:t xml:space="preserve">Projectstartarchitectuur en solution architectuur </w:t>
+            </w:r>
           </w:p>
         </w:tc>
         <w:tc>
@@ -913,6 +929,9 @@
             <w:pPr>
               <w:jc w:val="left"/>
             </w:pPr>
+            <w:r>
+              <w:t xml:space="preserve">Afspraken met de beheerorganisatie </w:t>
+            </w:r>
           </w:p>
         </w:tc>
         <w:tc>
@@ -977,6 +996,9 @@
             <w:pPr>
               <w:jc w:val="left"/>
             </w:pPr>
+            <w:r>
+              <w:t xml:space="preserve">Plan van aanpak: voorfase </w:t>
+            </w:r>
           </w:p>
         </w:tc>
         <w:tc>
@@ -1035,6 +1057,9 @@
             <w:pPr>
               <w:jc w:val="left"/>
             </w:pPr>
+            <w:r>
+              <w:t xml:space="preserve">Beschrijving van functionele eisen </w:t>
+            </w:r>
           </w:p>
         </w:tc>
         <w:tc>
@@ -1096,6 +1121,9 @@
             <w:pPr>
               <w:jc w:val="left"/>
             </w:pPr>
+            <w:r>
+              <w:t xml:space="preserve">Beschrijving van niet-functionele eisen </w:t>
+            </w:r>
           </w:p>
         </w:tc>
         <w:tc>
@@ -1157,6 +1185,9 @@
             <w:pPr>
               <w:jc w:val="left"/>
             </w:pPr>
+            <w:r>
+              <w:t>Product backlog</w:t>
+            </w:r>
           </w:p>
         </w:tc>
         <w:tc>
@@ -1218,6 +1249,9 @@
             <w:pPr>
               <w:jc w:val="left"/>
             </w:pPr>
+            <w:r>
+              <w:t>Ontwerp- en architectuurdocumentatie</w:t>
+            </w:r>
           </w:p>
         </w:tc>
         <w:tc>
@@ -1279,6 +1313,9 @@
             <w:pPr>
               <w:jc w:val="left"/>
             </w:pPr>
+            <w:r>
+              <w:t>Mastertestplan</w:t>
+            </w:r>
           </w:p>
         </w:tc>
         <w:tc>
@@ -1340,6 +1377,9 @@
             <w:pPr>
               <w:jc w:val="left"/>
             </w:pPr>
+            <w:r>
+              <w:t>Detailtestplannen</w:t>
+            </w:r>
           </w:p>
         </w:tc>
         <w:tc>
@@ -1401,6 +1441,9 @@
             <w:pPr>
               <w:jc w:val="left"/>
             </w:pPr>
+            <w:r>
+              <w:t>Informatiebeveiligingsplan</w:t>
+            </w:r>
           </w:p>
         </w:tc>
         <w:tc>
@@ -1462,6 +1505,9 @@
             <w:pPr>
               <w:jc w:val="left"/>
             </w:pPr>
+            <w:r>
+              <w:t>Kwaliteitsplan</w:t>
+            </w:r>
           </w:p>
         </w:tc>
         <w:tc>
@@ -1523,6 +1569,9 @@
             <w:pPr>
               <w:jc w:val="left"/>
             </w:pPr>
+            <w:r>
+              <w:t>Plan van aanpak: realisatiefase</w:t>
+            </w:r>
           </w:p>
         </w:tc>
         <w:tc>
@@ -1581,6 +1630,9 @@
             <w:pPr>
               <w:jc w:val="left"/>
             </w:pPr>
+            <w:r>
+              <w:t>Deploybare versie van de software</w:t>
+            </w:r>
           </w:p>
         </w:tc>
         <w:tc>
@@ -1639,6 +1691,9 @@
             <w:pPr>
               <w:jc w:val="left"/>
             </w:pPr>
+            <w:r>
+              <w:t>Testrapportages</w:t>
+            </w:r>
           </w:p>
         </w:tc>
         <w:tc>
@@ -1697,6 +1752,9 @@
             <w:pPr>
               <w:jc w:val="left"/>
             </w:pPr>
+            <w:r>
+              <w:t>Documentatie voor deployment en operationeel beheer</w:t>
+            </w:r>
           </w:p>
         </w:tc>
         <w:tc>
@@ -1755,6 +1813,9 @@
             <w:pPr>
               <w:jc w:val="left"/>
             </w:pPr>
+            <w:r>
+              <w:t>Software bill of materials</w:t>
+            </w:r>
           </w:p>
         </w:tc>
         <w:tc>
@@ -1813,6 +1874,9 @@
             <w:pPr>
               <w:jc w:val="left"/>
             </w:pPr>
+            <w:r>
+              <w:t>Release notes</w:t>
+            </w:r>
           </w:p>
         </w:tc>
         <w:tc>
@@ -1871,6 +1935,9 @@
             <w:pPr>
               <w:jc w:val="left"/>
             </w:pPr>
+            <w:r>
+              <w:t>Vrijgaveadvies</w:t>
+            </w:r>
           </w:p>
         </w:tc>
         <w:tc>
@@ -2907,6 +2974,12 @@
       <w:pPr>
         <w:pStyle w:val="Maatregel"/>
       </w:pPr>
+      <w:r>
+        <w:rPr>
+          <w:b/>
+        </w:rPr>
+        <w:t>M32: Het project onderzoekt de kwaliteit van over te nemen software</w:t>
+      </w:r>
     </w:p>
     <w:p>
       <w:pPr>
@@ -2941,6 +3014,9 @@
         </w:numPr>
       </w:pPr>
       <w:r>
+        <w:t>Een rapportage met tenminste de bevindingen, risico's voor opdrachtgevende organisatie en ICTU, en mitigerende maatregelen</w:t>
+      </w:r>
+      <w:r>
         <w:t>,</w:t>
       </w:r>
     </w:p>
@@ -2953,6 +3029,9 @@
         </w:numPr>
       </w:pPr>
       <w:r>
+        <w:t>Een transitieplan dat de activiteiten beschrijft die nodig zijn om de software af te bouwen of te herbouwen en te onderhouden</w:t>
+      </w:r>
+      <w:r>
         <w:t>, en</w:t>
       </w:r>
     </w:p>
@@ -2965,6 +3044,9 @@
         </w:numPr>
       </w:pPr>
       <w:r>
+        <w:t>Als er significante technische schuld aanwezig is in de bestaande software: een plan voor het aflossen van deze schuld</w:t>
+      </w:r>
+      <w:r>
         <w:t>.</w:t>
       </w:r>
     </w:p>
@@ -2998,6 +3080,12 @@
       <w:pPr>
         <w:pStyle w:val="Maatregel"/>
       </w:pPr>
+      <w:r>
+        <w:rPr>
+          <w:b/>
+        </w:rPr>
+        <w:t>M02: Het project bewaakt continu dat het product aan de kwaliteitsnormen voldoet</w:t>
+      </w:r>
     </w:p>
     <w:p>
       <w:pPr>
@@ -3032,6 +3120,9 @@
         </w:numPr>
       </w:pPr>
       <w:r>
+        <w:t>Tijdens de voorfase: het project reviewt de deliverables periodiek</w:t>
+      </w:r>
+      <w:r>
         <w:t>,</w:t>
       </w:r>
     </w:p>
@@ -3044,6 +3135,9 @@
         </w:numPr>
       </w:pPr>
       <w:r>
+        <w:t>Tijdens de realisatiefase: het project bewaakt op dagelijkse basis en geautomatiseerd de kwaliteit van de software</w:t>
+      </w:r>
+      <w:r>
         <w:t>,</w:t>
       </w:r>
     </w:p>
@@ -3056,6 +3150,9 @@
         </w:numPr>
       </w:pPr>
       <w:r>
+        <w:t>Als operationeel beheer onderdeel is van de dienstverlening tijdens de realisatiefase: het project bewaakt op dagelijkse basis en geautomatiseerd het gedrag van de software in gebruik en beheer</w:t>
+      </w:r>
+      <w:r>
         <w:t>,</w:t>
       </w:r>
     </w:p>
@@ -3068,6 +3165,9 @@
         </w:numPr>
       </w:pPr>
       <w:r>
+        <w:t>Tijdens de realisatiefase: het project evalueert periodiek en handmatig de kwaliteitseigenschappen van de software die niet geautomatiseerd kunnen worden gemeten</w:t>
+      </w:r>
+      <w:r>
         <w:t>,</w:t>
       </w:r>
     </w:p>
@@ -3080,6 +3180,9 @@
         </w:numPr>
       </w:pPr>
       <w:r>
+        <w:t>Tijdens de realisatiefase: het project actualiseert en reviewt periodiek de documentatie</w:t>
+      </w:r>
+      <w:r>
         <w:t>,</w:t>
       </w:r>
     </w:p>
@@ -3092,6 +3195,9 @@
         </w:numPr>
       </w:pPr>
       <w:r>
+        <w:t>Indien nodig: de kwaliteitsmanager escaleert het langdurig niet halen van de kwaliteitsnormen</w:t>
+      </w:r>
+      <w:r>
         <w:t>.</w:t>
       </w:r>
     </w:p>
@@ -3253,6 +3359,12 @@
       <w:pPr>
         <w:pStyle w:val="Maatregel"/>
       </w:pPr>
+      <w:r>
+        <w:rPr>
+          <w:b/>
+        </w:rPr>
+        <w:t>M03: Het project zorgt dat het product traceerbaar aan eisen voldoet</w:t>
+      </w:r>
     </w:p>
     <w:p>
       <w:pPr>
@@ -3297,6 +3409,12 @@
       <w:pPr>
         <w:pStyle w:val="Maatregel"/>
       </w:pPr>
+      <w:r>
+        <w:rPr>
+          <w:b/>
+        </w:rPr>
+        <w:t>M04: Het project borgt de correcte werking van het product met geautomatiseerde regressietests</w:t>
+      </w:r>
     </w:p>
     <w:p>
       <w:pPr>
@@ -3336,6 +3454,12 @@
       <w:pPr>
         <w:pStyle w:val="Maatregel"/>
       </w:pPr>
+      <w:r>
+        <w:rPr>
+          <w:b/>
+        </w:rPr>
+        <w:t>M07: Het project gebruikt een continuous delivery pipeline om het product te bouwen, testen en op te leveren</w:t>
+      </w:r>
     </w:p>
     <w:p>
       <w:pPr>
@@ -3359,6 +3483,9 @@
         </w:numPr>
       </w:pPr>
       <w:r>
+        <w:t>Bouw van de software</w:t>
+      </w:r>
+      <w:r>
         <w:t>,</w:t>
       </w:r>
     </w:p>
@@ -3371,6 +3498,9 @@
         </w:numPr>
       </w:pPr>
       <w:r>
+        <w:t>Unit tests</w:t>
+      </w:r>
+      <w:r>
         <w:t>,</w:t>
       </w:r>
     </w:p>
@@ -3383,6 +3513,9 @@
         </w:numPr>
       </w:pPr>
       <w:r>
+        <w:t>Regressietests</w:t>
+      </w:r>
+      <w:r>
         <w:t>,</w:t>
       </w:r>
     </w:p>
@@ -3395,6 +3528,9 @@
         </w:numPr>
       </w:pPr>
       <w:r>
+        <w:t>Beveiligingstests</w:t>
+      </w:r>
+      <w:r>
         <w:t>,</w:t>
       </w:r>
     </w:p>
@@ -3407,6 +3543,9 @@
         </w:numPr>
       </w:pPr>
       <w:r>
+        <w:t>Performancetests</w:t>
+      </w:r>
+      <w:r>
         <w:t>,</w:t>
       </w:r>
     </w:p>
@@ -3419,6 +3558,9 @@
         </w:numPr>
       </w:pPr>
       <w:r>
+        <w:t>Toegankelijkheidstests</w:t>
+      </w:r>
+      <w:r>
         <w:t>,</w:t>
       </w:r>
     </w:p>
@@ -3431,6 +3573,9 @@
         </w:numPr>
       </w:pPr>
       <w:r>
+        <w:t>Broncodekwaliteitscontroles</w:t>
+      </w:r>
+      <w:r>
         <w:t>,</w:t>
       </w:r>
     </w:p>
@@ -3443,6 +3588,9 @@
         </w:numPr>
       </w:pPr>
       <w:r>
+        <w:t>Installatie van de software in test, acceptatie en/of productieomgevingen</w:t>
+      </w:r>
+      <w:r>
         <w:t>,</w:t>
       </w:r>
     </w:p>
@@ -3455,6 +3603,9 @@
         </w:numPr>
       </w:pPr>
       <w:r>
+        <w:t>Oplevering van het totale product, dus inclusief alle deliverables, in de vorm zoals bruikbaar voor en afgesproken met de opdrachtgevende organisatie</w:t>
+      </w:r>
+      <w:r>
         <w:t>.</w:t>
       </w:r>
     </w:p>
@@ -3493,6 +3644,12 @@
       <w:pPr>
         <w:pStyle w:val="Maatregel"/>
       </w:pPr>
+      <w:r>
+        <w:rPr>
+          <w:b/>
+        </w:rPr>
+        <w:t>M16: Het project gebruikt tools voor vastgestelde taken</w:t>
+      </w:r>
     </w:p>
     <w:p>
       <w:pPr>
@@ -3554,6 +3711,9 @@
             <w:pPr>
               <w:jc w:val="left"/>
             </w:pPr>
+            <w:r>
+              <w:t>Product en sprint backlog management en agile werken</w:t>
+            </w:r>
           </w:p>
         </w:tc>
         <w:tc>
@@ -3579,6 +3739,9 @@
             <w:pPr>
               <w:jc w:val="left"/>
             </w:pPr>
+            <w:r>
+              <w:t>Inrichten en uitvoeren van een continuous delivery pipeline</w:t>
+            </w:r>
           </w:p>
         </w:tc>
         <w:tc>
@@ -3604,6 +3767,9 @@
             <w:pPr>
               <w:jc w:val="left"/>
             </w:pPr>
+            <w:r>
+              <w:t>Monitoren van de kwaliteit van broncode</w:t>
+            </w:r>
           </w:p>
         </w:tc>
         <w:tc>
@@ -3629,6 +3795,9 @@
             <w:pPr>
               <w:jc w:val="left"/>
             </w:pPr>
+            <w:r>
+              <w:t>Versiebeheer van op te leveren producten</w:t>
+            </w:r>
           </w:p>
         </w:tc>
         <w:tc>
@@ -3654,6 +3823,9 @@
             <w:pPr>
               <w:jc w:val="left"/>
             </w:pPr>
+            <w:r>
+              <w:t>Release van software</w:t>
+            </w:r>
           </w:p>
         </w:tc>
         <w:tc>
@@ -3679,6 +3851,9 @@
             <w:pPr>
               <w:jc w:val="left"/>
             </w:pPr>
+            <w:r>
+              <w:t>Maken van testrapportages</w:t>
+            </w:r>
           </w:p>
         </w:tc>
         <w:tc>
@@ -3704,6 +3879,9 @@
             <w:pPr>
               <w:jc w:val="left"/>
             </w:pPr>
+            <w:r>
+              <w:t>Maken van kwaliteitsrapportages</w:t>
+            </w:r>
           </w:p>
         </w:tc>
         <w:tc>
@@ -3729,6 +3907,9 @@
             <w:pPr>
               <w:jc w:val="left"/>
             </w:pPr>
+            <w:r>
+              <w:t>Controleren op aanwezigheid van bekende kwetsbaarheden in externe software</w:t>
+            </w:r>
           </w:p>
         </w:tc>
         <w:tc>
@@ -3754,6 +3935,9 @@
             <w:pPr>
               <w:jc w:val="left"/>
             </w:pPr>
+            <w:r>
+              <w:t>Statische controle van de software op aanwezigheid van kwetsbare constructies</w:t>
+            </w:r>
           </w:p>
         </w:tc>
         <w:tc>
@@ -3779,6 +3963,9 @@
             <w:pPr>
               <w:jc w:val="left"/>
             </w:pPr>
+            <w:r>
+              <w:t>Dynamische controle van de software op aanwezigheid van kwetsbare constructies</w:t>
+            </w:r>
           </w:p>
         </w:tc>
         <w:tc>
@@ -3804,6 +3991,9 @@
             <w:pPr>
               <w:jc w:val="left"/>
             </w:pPr>
+            <w:r>
+              <w:t>Controleren van container images op aanwezigheid van bekende kwetsbaarheden</w:t>
+            </w:r>
           </w:p>
         </w:tc>
         <w:tc>
@@ -3829,6 +4019,9 @@
             <w:pPr>
               <w:jc w:val="left"/>
             </w:pPr>
+            <w:r>
+              <w:t>Testen van performance en schaalbaarheid</w:t>
+            </w:r>
           </w:p>
         </w:tc>
         <w:tc>
@@ -3854,6 +4047,9 @@
             <w:pPr>
               <w:jc w:val="left"/>
             </w:pPr>
+            <w:r>
+              <w:t>Testen op toegankelijkheid van de applicatie</w:t>
+            </w:r>
           </w:p>
         </w:tc>
         <w:tc>
@@ -3879,6 +4075,9 @@
             <w:pPr>
               <w:jc w:val="left"/>
             </w:pPr>
+            <w:r>
+              <w:t>Produceren van een "software bill of materials" (SBoM)</w:t>
+            </w:r>
           </w:p>
         </w:tc>
         <w:tc>
@@ -3904,6 +4103,9 @@
             <w:pPr>
               <w:jc w:val="left"/>
             </w:pPr>
+            <w:r>
+              <w:t>Opslaan van artifacten</w:t>
+            </w:r>
           </w:p>
         </w:tc>
         <w:tc>
@@ -3929,6 +4131,9 @@
             <w:pPr>
               <w:jc w:val="left"/>
             </w:pPr>
+            <w:r>
+              <w:t>Registratie van incidenten bij gebruik en beheer</w:t>
+            </w:r>
           </w:p>
         </w:tc>
         <w:tc>
@@ -3954,6 +4159,9 @@
             <w:pPr>
               <w:jc w:val="left"/>
             </w:pPr>
+            <w:r>
+              <w:t>Bij het uitvoeren van operationeel beheer; uitrollen van de software in de productieomgeving</w:t>
+            </w:r>
           </w:p>
         </w:tc>
         <w:tc>
@@ -4001,6 +4209,12 @@
       <w:pPr>
         <w:pStyle w:val="Maatregel"/>
       </w:pPr>
+      <w:r>
+        <w:rPr>
+          <w:b/>
+        </w:rPr>
+        <w:t>M08: Het project maakt technische schuld inzichtelijk en lost deze planmatig op</w:t>
+      </w:r>
     </w:p>
     <w:p>
       <w:pPr>
@@ -4050,6 +4264,12 @@
       <w:pPr>
         <w:pStyle w:val="Maatregel"/>
       </w:pPr>
+      <w:r>
+        <w:rPr>
+          <w:b/>
+        </w:rPr>
+        <w:t>M26: Het project laat de beveiliging van het ontwikkelde product periodiek beoordelen</w:t>
+      </w:r>
     </w:p>
     <w:p>
       <w:pPr>
@@ -4117,6 +4337,12 @@
       <w:pPr>
         <w:pStyle w:val="Maatregel"/>
       </w:pPr>
+      <w:r>
+        <w:rPr>
+          <w:b/>
+        </w:rPr>
+        <w:t>M14: Het project bereidt samen met opdrachtgevende organisatie en betrokken partijen de realisatie voor</w:t>
+      </w:r>
     </w:p>
     <w:p>
       <w:pPr>
@@ -4177,6 +4403,12 @@
       <w:pPr>
         <w:pStyle w:val="Maatregel"/>
       </w:pPr>
+      <w:r>
+        <w:rPr>
+          <w:b/>
+        </w:rPr>
+        <w:t>M21: Het project selecteert medewerkers op basis van kwaliteit</w:t>
+      </w:r>
     </w:p>
     <w:p>
       <w:pPr>
@@ -4211,6 +4443,12 @@
       <w:pPr>
         <w:pStyle w:val="Maatregel"/>
       </w:pPr>
+      <w:r>
+        <w:rPr>
+          <w:b/>
+        </w:rPr>
+        <w:t>M23: Het project zorgt voor de aanwezigheid van kennis van en ervaring met de Kwaliteitsaanpak</w:t>
+      </w:r>
     </w:p>
     <w:p>
       <w:pPr>
@@ -4245,6 +4483,12 @@
       <w:pPr>
         <w:pStyle w:val="Maatregel"/>
       </w:pPr>
+      <w:r>
+        <w:rPr>
+          <w:b/>
+        </w:rPr>
+        <w:t>M05: Het project hanteert een iteratief en incrementeel ontwikkelproces</w:t>
+      </w:r>
     </w:p>
     <w:p>
       <w:pPr>
@@ -4268,6 +4512,9 @@
         </w:numPr>
       </w:pPr>
       <w:r>
+        <w:t>Scrumteam bestaand uit product owner, ontwikkelaars (zoals programmeurs, testers en ontwerpers) en Scrummaster</w:t>
+      </w:r>
+      <w:r>
         <w:t>,</w:t>
       </w:r>
     </w:p>
@@ -4280,6 +4527,9 @@
         </w:numPr>
       </w:pPr>
       <w:r>
+        <w:t>Proces met daily scrum, sprints, sprint planning, sprint review, sprint retrospective en sprint refinement</w:t>
+      </w:r>
+      <w:r>
         <w:t>,</w:t>
       </w:r>
     </w:p>
@@ -4292,6 +4542,9 @@
         </w:numPr>
       </w:pPr>
       <w:r>
+        <w:t>Definition of Ready en Definition of Done</w:t>
+      </w:r>
+      <w:r>
         <w:t>,</w:t>
       </w:r>
     </w:p>
@@ -4304,6 +4557,9 @@
         </w:numPr>
       </w:pPr>
       <w:r>
+        <w:t>Product backlog en sprint backlog</w:t>
+      </w:r>
+      <w:r>
         <w:t>.</w:t>
       </w:r>
     </w:p>
@@ -4337,6 +4593,12 @@
       <w:pPr>
         <w:pStyle w:val="Maatregel"/>
       </w:pPr>
+      <w:r>
+        <w:rPr>
+          <w:b/>
+        </w:rPr>
+        <w:t>M35: Het project hanteert een agile architectuuraanpak</w:t>
+      </w:r>
     </w:p>
     <w:p>
       <w:pPr>
@@ -4391,6 +4653,12 @@
       <w:pPr>
         <w:pStyle w:val="Maatregel"/>
       </w:pPr>
+      <w:r>
+        <w:rPr>
+          <w:b/>
+        </w:rPr>
+        <w:t>M10: Het project kent een wekelijks projectoverleg</w:t>
+      </w:r>
     </w:p>
     <w:p>
       <w:pPr>
@@ -4501,6 +4769,12 @@
       <w:pPr>
         <w:pStyle w:val="Maatregel"/>
       </w:pPr>
+      <w:r>
+        <w:rPr>
+          <w:b/>
+        </w:rPr>
+        <w:t>M28: Het project voert periodiek een self-assessment uit tegen de actuele versie van de Kwaliteitsaanpak</w:t>
+      </w:r>
     </w:p>
     <w:p>
       <w:pPr>
@@ -4620,6 +4894,12 @@
       <w:pPr>
         <w:pStyle w:val="Maatregel"/>
       </w:pPr>
+      <w:r>
+        <w:rPr>
+          <w:b/>
+        </w:rPr>
+        <w:t>M30: Het project identificeert, mitigeert en bewaakt risico's</w:t>
+      </w:r>
     </w:p>
     <w:p>
       <w:pPr>
@@ -4659,6 +4939,12 @@
       <w:pPr>
         <w:pStyle w:val="Maatregel"/>
       </w:pPr>
+      <w:r>
+        <w:rPr>
+          <w:b/>
+        </w:rPr>
+        <w:t>M34: Het project draagt software beheerst over</w:t>
+      </w:r>
     </w:p>
     <w:p>
       <w:pPr>
@@ -4687,6 +4973,9 @@
         </w:numPr>
       </w:pPr>
       <w:r>
+        <w:t>De documentatie beschrijft de ontwikkel- en testomgeving die is toegepast</w:t>
+      </w:r>
+      <w:r>
         <w:t xml:space="preserve"> (5.1),</w:t>
       </w:r>
     </w:p>
@@ -4699,6 +4988,9 @@
         </w:numPr>
       </w:pPr>
       <w:r>
+        <w:t>De functionele documentatie beschrijft gegevensmodellen, functionele indeling, koppelingen, berichtdefinities en workflows/processen</w:t>
+      </w:r>
+      <w:r>
         <w:t xml:space="preserve"> (5.2),</w:t>
       </w:r>
     </w:p>
@@ -4711,6 +5003,9 @@
         </w:numPr>
       </w:pPr>
       <w:r>
+        <w:t>Als operationeel beheer onderdeel was van de dienstverlening: de operationele bedieningsinstructies beschrijven minimaal back-up/recovery, procedures bij calamiteiten, regelmatig terugkerende beheeractiviteiten en opstart- en afsluitprocedures</w:t>
+      </w:r>
+      <w:r>
         <w:t xml:space="preserve"> (5.3),</w:t>
       </w:r>
     </w:p>
@@ -4723,6 +5018,9 @@
         </w:numPr>
       </w:pPr>
       <w:r>
+        <w:t>De product backlog bevat de bekende bugs en wensen</w:t>
+      </w:r>
+      <w:r>
         <w:t xml:space="preserve"> (5.4),</w:t>
       </w:r>
     </w:p>
@@ -4735,6 +5033,9 @@
         </w:numPr>
       </w:pPr>
       <w:r>
+        <w:t>De broncode kent een gezonde balans tussen isolatie, cohesie en koppeling</w:t>
+      </w:r>
+      <w:r>
         <w:t xml:space="preserve"> (6.1),</w:t>
       </w:r>
     </w:p>
@@ -4747,6 +5048,9 @@
         </w:numPr>
       </w:pPr>
       <w:r>
+        <w:t>De broncode heeft een beperkte mate van duplicatie</w:t>
+      </w:r>
+      <w:r>
         <w:t xml:space="preserve"> (6.2),</w:t>
       </w:r>
     </w:p>
@@ -4759,6 +5063,9 @@
         </w:numPr>
       </w:pPr>
       <w:r>
+        <w:t>De broncode heeft een beperkte mate van complexiteit</w:t>
+      </w:r>
+      <w:r>
         <w:t xml:space="preserve"> (6.3),</w:t>
       </w:r>
     </w:p>
@@ -4771,6 +5078,9 @@
         </w:numPr>
       </w:pPr>
       <w:r>
+        <w:t>De broncode bevat geen of een beperkt aantal niet-afgeronde werkzaamheden ("todo's")</w:t>
+      </w:r>
+      <w:r>
         <w:t xml:space="preserve"> (6.4).</w:t>
       </w:r>
     </w:p>
@@ -4783,6 +5093,9 @@
         </w:numPr>
       </w:pPr>
       <w:r>
+        <w:t>De tests raken een voldoende groot deel van de broncode</w:t>
+      </w:r>
+      <w:r>
         <w:t xml:space="preserve"> (7.1),</w:t>
       </w:r>
     </w:p>
@@ -4795,6 +5108,9 @@
         </w:numPr>
       </w:pPr>
       <w:r>
+        <w:t>De tests raken een voldoende groot deel van de functionaliteit (functionele dekking)</w:t>
+      </w:r>
+      <w:r>
         <w:t xml:space="preserve"> (7.2),</w:t>
       </w:r>
     </w:p>
@@ -4807,6 +5123,9 @@
         </w:numPr>
       </w:pPr>
       <w:r>
+        <w:t>De onderkende productrisico's zijn gedekt</w:t>
+      </w:r>
+      <w:r>
         <w:t xml:space="preserve"> (7.3),</w:t>
       </w:r>
     </w:p>
@@ -4819,6 +5138,9 @@
         </w:numPr>
       </w:pPr>
       <w:r>
+        <w:t>Er is een regressietest beschikbaar</w:t>
+      </w:r>
+      <w:r>
         <w:t xml:space="preserve"> (7.4),</w:t>
       </w:r>
     </w:p>
@@ -4831,6 +5153,9 @@
         </w:numPr>
       </w:pPr>
       <w:r>
+        <w:t>Er is traceerbaarheid van eisen naar testgevallen</w:t>
+      </w:r>
+      <w:r>
         <w:t xml:space="preserve"> (7.5), en</w:t>
       </w:r>
     </w:p>
@@ -4843,6 +5168,9 @@
         </w:numPr>
       </w:pPr>
       <w:r>
+        <w:t>De testset is goed opgebouwd</w:t>
+      </w:r>
+      <w:r>
         <w:t xml:space="preserve"> (7.6).</w:t>
       </w:r>
     </w:p>
@@ -4863,6 +5191,12 @@
       <w:pPr>
         <w:pStyle w:val="Maatregel"/>
       </w:pPr>
+      <w:r>
+        <w:rPr>
+          <w:b/>
+        </w:rPr>
+        <w:t>M27: Het project sluit projectfasen en zichzelf expliciet af</w:t>
+      </w:r>
     </w:p>
     <w:p>
       <w:pPr>
@@ -4920,6 +5254,12 @@
       <w:pPr>
         <w:pStyle w:val="Maatregel"/>
       </w:pPr>
+      <w:r>
+        <w:rPr>
+          <w:b/>
+        </w:rPr>
+        <w:t>M29: ICTU organiseert voor aanvang van een project de interne dienstverlening</w:t>
+      </w:r>
     </w:p>
     <w:p>
       <w:pPr>
@@ -4969,6 +5309,12 @@
       <w:pPr>
         <w:pStyle w:val="Maatregel"/>
       </w:pPr>
+      <w:r>
+        <w:rPr>
+          <w:b/>
+        </w:rPr>
+        <w:t>M19: ICTU biedt projecten een afgeschermde digitale omgeving</w:t>
+      </w:r>
     </w:p>
     <w:p>
       <w:pPr>
@@ -5013,6 +5359,12 @@
       <w:pPr>
         <w:pStyle w:val="Maatregel"/>
       </w:pPr>
+      <w:r>
+        <w:rPr>
+          <w:b/>
+        </w:rPr>
+        <w:t>M18: ICTU biedt ondersteuning voor verplicht gestelde tools</w:t>
+      </w:r>
     </w:p>
     <w:p>
       <w:pPr>
@@ -5101,6 +5453,12 @@
       <w:pPr>
         <w:pStyle w:val="Maatregel"/>
       </w:pPr>
+      <w:r>
+        <w:rPr>
+          <w:b/>
+        </w:rPr>
+        <w:t>M11: ICTU beheert, onderhoudt en implementeert de Kwaliteitsaanpak en kwaliteitsnormen</w:t>
+      </w:r>
     </w:p>
     <w:p>
       <w:pPr>
@@ -5151,6 +5509,12 @@
       <w:pPr>
         <w:pStyle w:val="Maatregel"/>
       </w:pPr>
+      <w:r>
+        <w:rPr>
+          <w:b/>
+        </w:rPr>
+        <w:t>M12: ICTU publiceert nieuwe versies van de Kwaliteitsaanpak en normen periodiek en op een vaste locatie</w:t>
+      </w:r>
     </w:p>
     <w:p>
       <w:pPr>
@@ -5201,6 +5565,12 @@
       <w:pPr>
         <w:pStyle w:val="Maatregel"/>
       </w:pPr>
+      <w:r>
+        <w:rPr>
+          <w:b/>
+        </w:rPr>
+        <w:t>M33: ICTU organiseert periodiek een gezamenlijke self-assessment ten aanzien van de Kwaliteitsaanpak</w:t>
+      </w:r>
     </w:p>
     <w:p>
       <w:pPr>
@@ -8778,6 +9148,12 @@
       <w:pPr>
         <w:pStyle w:val="Maatregel"/>
       </w:pPr>
+      <w:r>
+        <w:rPr>
+          <w:b/>
+        </w:rPr>
+        <w:t>M01: Het project ontvangt en levert in elke fase vastgestelde producten en informatie</w:t>
+      </w:r>
     </w:p>
     <w:p>
       <w:pPr>
@@ -8791,6 +9167,12 @@
       <w:pPr>
         <w:pStyle w:val="Maatregel"/>
       </w:pPr>
+      <w:r>
+        <w:rPr>
+          <w:b/>
+        </w:rPr>
+        <w:t>M02: Het project bewaakt continu dat het product aan de kwaliteitsnormen voldoet</w:t>
+      </w:r>
     </w:p>
     <w:p>
       <w:pPr>
@@ -8804,6 +9186,12 @@
       <w:pPr>
         <w:pStyle w:val="Maatregel"/>
       </w:pPr>
+      <w:r>
+        <w:rPr>
+          <w:b/>
+        </w:rPr>
+        <w:t>M03: Het project zorgt dat het product traceerbaar aan eisen voldoet</w:t>
+      </w:r>
     </w:p>
     <w:p>
       <w:pPr>
@@ -8817,6 +9205,12 @@
       <w:pPr>
         <w:pStyle w:val="Maatregel"/>
       </w:pPr>
+      <w:r>
+        <w:rPr>
+          <w:b/>
+        </w:rPr>
+        <w:t>M04: Het project borgt de correcte werking van het product met geautomatiseerde regressietests</w:t>
+      </w:r>
     </w:p>
     <w:p>
       <w:pPr>
@@ -8830,6 +9224,12 @@
       <w:pPr>
         <w:pStyle w:val="Maatregel"/>
       </w:pPr>
+      <w:r>
+        <w:rPr>
+          <w:b/>
+        </w:rPr>
+        <w:t>M05: Het project hanteert een iteratief en incrementeel ontwikkelproces</w:t>
+      </w:r>
     </w:p>
     <w:p>
       <w:pPr>
@@ -8843,6 +9243,12 @@
       <w:pPr>
         <w:pStyle w:val="Maatregel"/>
       </w:pPr>
+      <w:r>
+        <w:rPr>
+          <w:b/>
+        </w:rPr>
+        <w:t>M07: Het project gebruikt een continuous delivery pipeline om het product te bouwen, testen en op te leveren</w:t>
+      </w:r>
     </w:p>
     <w:p>
       <w:pPr>
@@ -8856,6 +9262,12 @@
       <w:pPr>
         <w:pStyle w:val="Maatregel"/>
       </w:pPr>
+      <w:r>
+        <w:rPr>
+          <w:b/>
+        </w:rPr>
+        <w:t>M08: Het project maakt technische schuld inzichtelijk en lost deze planmatig op</w:t>
+      </w:r>
     </w:p>
     <w:p>
       <w:pPr>
@@ -8869,6 +9281,12 @@
       <w:pPr>
         <w:pStyle w:val="Maatregel"/>
       </w:pPr>
+      <w:r>
+        <w:rPr>
+          <w:b/>
+        </w:rPr>
+        <w:t>M10: Het project kent een wekelijks projectoverleg</w:t>
+      </w:r>
     </w:p>
     <w:p>
       <w:pPr>
@@ -8882,6 +9300,12 @@
       <w:pPr>
         <w:pStyle w:val="Maatregel"/>
       </w:pPr>
+      <w:r>
+        <w:rPr>
+          <w:b/>
+        </w:rPr>
+        <w:t>M11: ICTU beheert, onderhoudt en implementeert de Kwaliteitsaanpak en kwaliteitsnormen</w:t>
+      </w:r>
     </w:p>
     <w:p>
       <w:pPr>
@@ -8895,6 +9319,12 @@
       <w:pPr>
         <w:pStyle w:val="Maatregel"/>
       </w:pPr>
+      <w:r>
+        <w:rPr>
+          <w:b/>
+        </w:rPr>
+        <w:t>M12: ICTU publiceert nieuwe versies van de Kwaliteitsaanpak en normen periodiek en op een vaste locatie</w:t>
+      </w:r>
     </w:p>
     <w:p>
       <w:pPr>
@@ -8908,6 +9338,12 @@
       <w:pPr>
         <w:pStyle w:val="Maatregel"/>
       </w:pPr>
+      <w:r>
+        <w:rPr>
+          <w:b/>
+        </w:rPr>
+        <w:t>M14: Het project bereidt samen met opdrachtgevende organisatie en betrokken partijen de realisatie voor</w:t>
+      </w:r>
     </w:p>
     <w:p>
       <w:pPr>
@@ -8921,6 +9357,12 @@
       <w:pPr>
         <w:pStyle w:val="Maatregel"/>
       </w:pPr>
+      <w:r>
+        <w:rPr>
+          <w:b/>
+        </w:rPr>
+        <w:t>M16: Het project gebruikt tools voor vastgestelde taken</w:t>
+      </w:r>
     </w:p>
     <w:p>
       <w:pPr>
@@ -8934,6 +9376,12 @@
       <w:pPr>
         <w:pStyle w:val="Maatregel"/>
       </w:pPr>
+      <w:r>
+        <w:rPr>
+          <w:b/>
+        </w:rPr>
+        <w:t>M18: ICTU biedt ondersteuning voor verplicht gestelde tools</w:t>
+      </w:r>
     </w:p>
     <w:p>
       <w:pPr>
@@ -8947,6 +9395,12 @@
       <w:pPr>
         <w:pStyle w:val="Maatregel"/>
       </w:pPr>
+      <w:r>
+        <w:rPr>
+          <w:b/>
+        </w:rPr>
+        <w:t>M19: ICTU biedt projecten een afgeschermde digitale omgeving</w:t>
+      </w:r>
     </w:p>
     <w:p>
       <w:pPr>
@@ -8960,6 +9414,12 @@
       <w:pPr>
         <w:pStyle w:val="Maatregel"/>
       </w:pPr>
+      <w:r>
+        <w:rPr>
+          <w:b/>
+        </w:rPr>
+        <w:t>M21: Het project selecteert medewerkers op basis van kwaliteit</w:t>
+      </w:r>
     </w:p>
     <w:p>
       <w:pPr>
@@ -8973,6 +9433,12 @@
       <w:pPr>
         <w:pStyle w:val="Maatregel"/>
       </w:pPr>
+      <w:r>
+        <w:rPr>
+          <w:b/>
+        </w:rPr>
+        <w:t>M23: Het project zorgt voor de aanwezigheid van kennis van en ervaring met de Kwaliteitsaanpak</w:t>
+      </w:r>
     </w:p>
     <w:p>
       <w:pPr>
@@ -8986,6 +9452,12 @@
       <w:pPr>
         <w:pStyle w:val="Maatregel"/>
       </w:pPr>
+      <w:r>
+        <w:rPr>
+          <w:b/>
+        </w:rPr>
+        <w:t>M26: Het project laat de beveiliging van het ontwikkelde product periodiek beoordelen</w:t>
+      </w:r>
     </w:p>
     <w:p>
       <w:pPr>
@@ -8999,6 +9471,12 @@
       <w:pPr>
         <w:pStyle w:val="Maatregel"/>
       </w:pPr>
+      <w:r>
+        <w:rPr>
+          <w:b/>
+        </w:rPr>
+        <w:t>M27: Het project sluit projectfasen en zichzelf expliciet af</w:t>
+      </w:r>
     </w:p>
     <w:p>
       <w:pPr>
@@ -9012,6 +9490,12 @@
       <w:pPr>
         <w:pStyle w:val="Maatregel"/>
       </w:pPr>
+      <w:r>
+        <w:rPr>
+          <w:b/>
+        </w:rPr>
+        <w:t>M28: Het project voert periodiek een self-assessment uit tegen de actuele versie van de Kwaliteitsaanpak</w:t>
+      </w:r>
     </w:p>
     <w:p>
       <w:pPr>
@@ -9025,6 +9509,12 @@
       <w:pPr>
         <w:pStyle w:val="Maatregel"/>
       </w:pPr>
+      <w:r>
+        <w:rPr>
+          <w:b/>
+        </w:rPr>
+        <w:t>M29: ICTU organiseert voor aanvang van een project de interne dienstverlening</w:t>
+      </w:r>
     </w:p>
     <w:p>
       <w:pPr>
@@ -9038,6 +9528,12 @@
       <w:pPr>
         <w:pStyle w:val="Maatregel"/>
       </w:pPr>
+      <w:r>
+        <w:rPr>
+          <w:b/>
+        </w:rPr>
+        <w:t>M30: Het project identificeert, mitigeert en bewaakt risico's</w:t>
+      </w:r>
     </w:p>
     <w:p>
       <w:pPr>
@@ -9051,6 +9547,12 @@
       <w:pPr>
         <w:pStyle w:val="Maatregel"/>
       </w:pPr>
+      <w:r>
+        <w:rPr>
+          <w:b/>
+        </w:rPr>
+        <w:t>M32: Het project onderzoekt de kwaliteit van over te nemen software</w:t>
+      </w:r>
     </w:p>
     <w:p>
       <w:pPr>
@@ -9064,6 +9566,12 @@
       <w:pPr>
         <w:pStyle w:val="Maatregel"/>
       </w:pPr>
+      <w:r>
+        <w:rPr>
+          <w:b/>
+        </w:rPr>
+        <w:t>M33: ICTU organiseert periodiek een gezamenlijke self-assessment ten aanzien van de Kwaliteitsaanpak</w:t>
+      </w:r>
     </w:p>
     <w:p>
       <w:pPr>
@@ -9077,6 +9585,12 @@
       <w:pPr>
         <w:pStyle w:val="Maatregel"/>
       </w:pPr>
+      <w:r>
+        <w:rPr>
+          <w:b/>
+        </w:rPr>
+        <w:t>M34: Het project draagt software beheerst over</w:t>
+      </w:r>
     </w:p>
     <w:p>
       <w:pPr>
@@ -12549,29 +13063,23 @@
     <w:name w:val="Lijst opsom.teken1"/>
     <w:basedOn w:val="Lijstalinea"/>
     <w:qFormat/>
-    <w:rsid w:val="00907D68"/>
+    <w:rsid w:val="003B53E5"/>
     <w:pPr>
       <w:numPr>
         <w:numId w:val="2"/>
       </w:numPr>
     </w:pPr>
-    <w:rPr>
-      <w:lang w:val="en-US"/>
-    </w:rPr>
   </w:style>
   <w:style w:type="paragraph" w:customStyle="1" w:styleId="Lijstnummering1">
     <w:name w:val="Lijstnummering1"/>
     <w:basedOn w:val="Lijstalinea"/>
     <w:qFormat/>
-    <w:rsid w:val="00416BDF"/>
+    <w:rsid w:val="003B53E5"/>
     <w:pPr>
       <w:numPr>
         <w:numId w:val="3"/>
       </w:numPr>
     </w:pPr>
-    <w:rPr>
-      <w:lang w:val="en-US"/>
-    </w:rPr>
   </w:style>
   <w:style w:type="table" w:styleId="Tabelraster">
     <w:name w:val="Table Grid"/>

</xml_diff>